<commit_message>
Updating my resume with AmerisourceBergen Work
</commit_message>
<xml_diff>
--- a/Mustafa-K-Alogaidi.docx
+++ b/Mustafa-K-Alogaidi.docx
@@ -1385,7 +1385,16 @@
           <w:sz w:val="20"/>
           <w:szCs w:val="20"/>
         </w:rPr>
-        <w:t>experience (Python and</w:t>
+        <w:t>experience (Python</w:t>
+      </w:r>
+      <w:r>
+        <w:rPr>
+          <w:rFonts w:asciiTheme="majorHAnsi" w:hAnsiTheme="majorHAnsi" w:cstheme="majorHAnsi"/>
+          <w:color w:val="000000" w:themeColor="text1"/>
+          <w:sz w:val="20"/>
+          <w:szCs w:val="20"/>
+        </w:rPr>
+        <w:t>,</w:t>
       </w:r>
       <w:r>
         <w:rPr>
@@ -1404,6 +1413,15 @@
           <w:szCs w:val="20"/>
         </w:rPr>
         <w:t>JavaScript</w:t>
+      </w:r>
+      <w:r>
+        <w:rPr>
+          <w:rFonts w:asciiTheme="majorHAnsi" w:hAnsiTheme="majorHAnsi" w:cstheme="majorHAnsi"/>
+          <w:color w:val="000000" w:themeColor="text1"/>
+          <w:sz w:val="20"/>
+          <w:szCs w:val="20"/>
+        </w:rPr>
+        <w:t xml:space="preserve"> and Node.js</w:t>
       </w:r>
       <w:r>
         <w:rPr>
@@ -1446,7 +1464,25 @@
           <w:sz w:val="20"/>
           <w:szCs w:val="20"/>
         </w:rPr>
-        <w:t>Programming language (C, C++ and C#.net)</w:t>
+        <w:t>Programming language</w:t>
+      </w:r>
+      <w:r>
+        <w:rPr>
+          <w:rFonts w:asciiTheme="majorHAnsi" w:hAnsiTheme="majorHAnsi" w:cstheme="majorHAnsi"/>
+          <w:color w:val="000000" w:themeColor="text1"/>
+          <w:sz w:val="20"/>
+          <w:szCs w:val="20"/>
+        </w:rPr>
+        <w:t xml:space="preserve"> experience</w:t>
+      </w:r>
+      <w:r>
+        <w:rPr>
+          <w:rFonts w:asciiTheme="majorHAnsi" w:hAnsiTheme="majorHAnsi" w:cstheme="majorHAnsi"/>
+          <w:color w:val="000000" w:themeColor="text1"/>
+          <w:sz w:val="20"/>
+          <w:szCs w:val="20"/>
+        </w:rPr>
+        <w:t xml:space="preserve"> (C, C++ and C#.net)</w:t>
       </w:r>
     </w:p>
     <w:p>
@@ -1471,16 +1507,43 @@
           <w:sz w:val="20"/>
           <w:szCs w:val="20"/>
         </w:rPr>
-        <w:t xml:space="preserve">Good understanding </w:t>
-      </w:r>
-      <w:r>
-        <w:rPr>
-          <w:rFonts w:asciiTheme="majorHAnsi" w:hAnsiTheme="majorHAnsi" w:cstheme="majorHAnsi"/>
-          <w:color w:val="000000" w:themeColor="text1"/>
-          <w:sz w:val="20"/>
-          <w:szCs w:val="20"/>
-        </w:rPr>
-        <w:t xml:space="preserve">of </w:t>
+        <w:t>Data</w:t>
+      </w:r>
+      <w:r>
+        <w:rPr>
+          <w:rFonts w:asciiTheme="majorHAnsi" w:hAnsiTheme="majorHAnsi" w:cstheme="majorHAnsi"/>
+          <w:color w:val="000000" w:themeColor="text1"/>
+          <w:sz w:val="20"/>
+          <w:szCs w:val="20"/>
+        </w:rPr>
+        <w:t>-</w:t>
+      </w:r>
+      <w:r>
+        <w:rPr>
+          <w:rFonts w:asciiTheme="majorHAnsi" w:hAnsiTheme="majorHAnsi" w:cstheme="majorHAnsi"/>
+          <w:color w:val="000000" w:themeColor="text1"/>
+          <w:sz w:val="20"/>
+          <w:szCs w:val="20"/>
+        </w:rPr>
+        <w:t>serialization language experience</w:t>
+      </w:r>
+      <w:r>
+        <w:rPr>
+          <w:rFonts w:asciiTheme="majorHAnsi" w:hAnsiTheme="majorHAnsi" w:cstheme="majorHAnsi"/>
+          <w:color w:val="000000" w:themeColor="text1"/>
+          <w:sz w:val="20"/>
+          <w:szCs w:val="20"/>
+        </w:rPr>
+        <w:t xml:space="preserve"> </w:t>
+      </w:r>
+      <w:r>
+        <w:rPr>
+          <w:rFonts w:asciiTheme="majorHAnsi" w:hAnsiTheme="majorHAnsi" w:cstheme="majorHAnsi"/>
+          <w:color w:val="000000" w:themeColor="text1"/>
+          <w:sz w:val="20"/>
+          <w:szCs w:val="20"/>
+        </w:rPr>
+        <w:t>(</w:t>
       </w:r>
       <w:r>
         <w:rPr>
@@ -1498,9 +1561,17 @@
           <w:sz w:val="20"/>
           <w:szCs w:val="20"/>
         </w:rPr>
-        <w:t xml:space="preserve">, </w:t>
-      </w:r>
-      <w:proofErr w:type="spellStart"/>
+        <w:t xml:space="preserve"> and</w:t>
+      </w:r>
+      <w:r>
+        <w:rPr>
+          <w:rFonts w:asciiTheme="majorHAnsi" w:hAnsiTheme="majorHAnsi" w:cstheme="majorHAnsi"/>
+          <w:color w:val="000000" w:themeColor="text1"/>
+          <w:sz w:val="20"/>
+          <w:szCs w:val="20"/>
+        </w:rPr>
+        <w:t xml:space="preserve"> </w:t>
+      </w:r>
       <w:r>
         <w:rPr>
           <w:rFonts w:asciiTheme="majorHAnsi" w:hAnsiTheme="majorHAnsi" w:cstheme="majorHAnsi"/>
@@ -1510,7 +1581,15 @@
         </w:rPr>
         <w:t>Yaml</w:t>
       </w:r>
-      <w:proofErr w:type="spellEnd"/>
+      <w:r>
+        <w:rPr>
+          <w:rFonts w:asciiTheme="majorHAnsi" w:hAnsiTheme="majorHAnsi" w:cstheme="majorHAnsi"/>
+          <w:color w:val="000000" w:themeColor="text1"/>
+          <w:sz w:val="20"/>
+          <w:szCs w:val="20"/>
+        </w:rPr>
+        <w:t>)</w:t>
+      </w:r>
       <w:r>
         <w:rPr>
           <w:rFonts w:asciiTheme="majorHAnsi" w:hAnsiTheme="majorHAnsi" w:cstheme="majorHAnsi"/>
@@ -1647,7 +1726,16 @@
           <w:sz w:val="20"/>
           <w:szCs w:val="20"/>
         </w:rPr>
-        <w:t>AWS.</w:t>
+        <w:t>Hands-on knowledge of software containerization platforms like Docker and container orchestration tools like Docker Swarm</w:t>
+      </w:r>
+      <w:r>
+        <w:rPr>
+          <w:rFonts w:asciiTheme="majorHAnsi" w:hAnsiTheme="majorHAnsi" w:cstheme="majorHAnsi"/>
+          <w:color w:val="000000" w:themeColor="text1"/>
+          <w:sz w:val="20"/>
+          <w:szCs w:val="20"/>
+        </w:rPr>
+        <w:t>.</w:t>
       </w:r>
     </w:p>
     <w:p>
@@ -1672,16 +1760,7 @@
           <w:sz w:val="20"/>
           <w:szCs w:val="20"/>
         </w:rPr>
-        <w:t>Docker Container Management</w:t>
-      </w:r>
-      <w:r>
-        <w:rPr>
-          <w:rFonts w:asciiTheme="majorHAnsi" w:hAnsiTheme="majorHAnsi" w:cstheme="majorHAnsi"/>
-          <w:color w:val="000000" w:themeColor="text1"/>
-          <w:sz w:val="20"/>
-          <w:szCs w:val="20"/>
-        </w:rPr>
-        <w:t>.</w:t>
+        <w:t>AWS.</w:t>
       </w:r>
     </w:p>
     <w:p>
@@ -1731,18 +1810,7 @@
           <w:sz w:val="20"/>
           <w:szCs w:val="20"/>
         </w:rPr>
-        <w:t>Good understanding of Linux and Windows operating</w:t>
-      </w:r>
-      <w:bookmarkStart w:id="0" w:name="_GoBack"/>
-      <w:bookmarkEnd w:id="0"/>
-      <w:r>
-        <w:rPr>
-          <w:rFonts w:asciiTheme="majorHAnsi" w:hAnsiTheme="majorHAnsi" w:cstheme="majorHAnsi"/>
-          <w:color w:val="000000" w:themeColor="text1"/>
-          <w:sz w:val="20"/>
-          <w:szCs w:val="20"/>
-        </w:rPr>
-        <w:t xml:space="preserve"> system. </w:t>
+        <w:t>Selenium</w:t>
       </w:r>
     </w:p>
     <w:p>
@@ -1767,7 +1835,7 @@
           <w:sz w:val="20"/>
           <w:szCs w:val="20"/>
         </w:rPr>
-        <w:t>Experience of building Automation systems.</w:t>
+        <w:t>Good understanding of Linux and Windows operating system. </w:t>
       </w:r>
     </w:p>
     <w:p>
@@ -1792,34 +1860,7 @@
           <w:sz w:val="20"/>
           <w:szCs w:val="20"/>
         </w:rPr>
-        <w:t>Exposure to V</w:t>
-      </w:r>
-      <w:r>
-        <w:rPr>
-          <w:rFonts w:asciiTheme="majorHAnsi" w:hAnsiTheme="majorHAnsi" w:cstheme="majorHAnsi"/>
-          <w:color w:val="000000" w:themeColor="text1"/>
-          <w:sz w:val="20"/>
-          <w:szCs w:val="20"/>
-        </w:rPr>
-        <w:t>irtualization (VMware</w:t>
-      </w:r>
-      <w:r>
-        <w:rPr>
-          <w:rFonts w:asciiTheme="majorHAnsi" w:hAnsiTheme="majorHAnsi" w:cstheme="majorHAnsi"/>
-          <w:color w:val="000000" w:themeColor="text1"/>
-          <w:sz w:val="20"/>
-          <w:szCs w:val="20"/>
-        </w:rPr>
-        <w:t>)</w:t>
-      </w:r>
-      <w:r>
-        <w:rPr>
-          <w:rFonts w:asciiTheme="majorHAnsi" w:hAnsiTheme="majorHAnsi" w:cstheme="majorHAnsi"/>
-          <w:color w:val="000000" w:themeColor="text1"/>
-          <w:sz w:val="20"/>
-          <w:szCs w:val="20"/>
-        </w:rPr>
-        <w:t>.</w:t>
+        <w:t>Experience of building Automation systems.</w:t>
       </w:r>
     </w:p>
     <w:p>
@@ -1844,16 +1885,25 @@
           <w:sz w:val="20"/>
           <w:szCs w:val="20"/>
         </w:rPr>
-        <w:t>In-depth knowledge of Cisco Technology design, administration, implementation and support</w:t>
-      </w:r>
-      <w:r>
-        <w:rPr>
-          <w:rFonts w:asciiTheme="majorHAnsi" w:hAnsiTheme="majorHAnsi" w:cstheme="majorHAnsi"/>
-          <w:color w:val="000000" w:themeColor="text1"/>
-          <w:sz w:val="20"/>
-          <w:szCs w:val="20"/>
-        </w:rPr>
-        <w:t xml:space="preserve"> (Routing, Switching and Firewall)</w:t>
+        <w:t>Exposure to V</w:t>
+      </w:r>
+      <w:r>
+        <w:rPr>
+          <w:rFonts w:asciiTheme="majorHAnsi" w:hAnsiTheme="majorHAnsi" w:cstheme="majorHAnsi"/>
+          <w:color w:val="000000" w:themeColor="text1"/>
+          <w:sz w:val="20"/>
+          <w:szCs w:val="20"/>
+        </w:rPr>
+        <w:t>irtualization (VMware</w:t>
+      </w:r>
+      <w:r>
+        <w:rPr>
+          <w:rFonts w:asciiTheme="majorHAnsi" w:hAnsiTheme="majorHAnsi" w:cstheme="majorHAnsi"/>
+          <w:color w:val="000000" w:themeColor="text1"/>
+          <w:sz w:val="20"/>
+          <w:szCs w:val="20"/>
+        </w:rPr>
+        <w:t>)</w:t>
       </w:r>
       <w:r>
         <w:rPr>
@@ -1887,6 +1937,49 @@
           <w:sz w:val="20"/>
           <w:szCs w:val="20"/>
         </w:rPr>
+        <w:t>In-depth knowledge of Cisco Technology design, administration, implementation and support</w:t>
+      </w:r>
+      <w:r>
+        <w:rPr>
+          <w:rFonts w:asciiTheme="majorHAnsi" w:hAnsiTheme="majorHAnsi" w:cstheme="majorHAnsi"/>
+          <w:color w:val="000000" w:themeColor="text1"/>
+          <w:sz w:val="20"/>
+          <w:szCs w:val="20"/>
+        </w:rPr>
+        <w:t xml:space="preserve"> (Routing, Switching and Firewall)</w:t>
+      </w:r>
+      <w:r>
+        <w:rPr>
+          <w:rFonts w:asciiTheme="majorHAnsi" w:hAnsiTheme="majorHAnsi" w:cstheme="majorHAnsi"/>
+          <w:color w:val="000000" w:themeColor="text1"/>
+          <w:sz w:val="20"/>
+          <w:szCs w:val="20"/>
+        </w:rPr>
+        <w:t>.</w:t>
+      </w:r>
+    </w:p>
+    <w:p>
+      <w:pPr>
+        <w:numPr>
+          <w:ilvl w:val="0"/>
+          <w:numId w:val="3"/>
+        </w:numPr>
+        <w:shd w:val="clear" w:color="auto" w:fill="FFFFFF"/>
+        <w:spacing w:before="100" w:beforeAutospacing="1" w:after="100" w:afterAutospacing="1" w:line="234" w:lineRule="atLeast"/>
+        <w:rPr>
+          <w:rFonts w:asciiTheme="majorHAnsi" w:hAnsiTheme="majorHAnsi" w:cstheme="majorHAnsi"/>
+          <w:color w:val="000000" w:themeColor="text1"/>
+          <w:sz w:val="20"/>
+          <w:szCs w:val="20"/>
+        </w:rPr>
+      </w:pPr>
+      <w:r>
+        <w:rPr>
+          <w:rFonts w:asciiTheme="majorHAnsi" w:hAnsiTheme="majorHAnsi" w:cstheme="majorHAnsi"/>
+          <w:color w:val="000000" w:themeColor="text1"/>
+          <w:sz w:val="20"/>
+          <w:szCs w:val="20"/>
+        </w:rPr>
         <w:t>In-depth knowledge of deploying and troubleshooting IP protocols</w:t>
       </w:r>
       <w:r>
@@ -1897,6 +1990,31 @@
           <w:szCs w:val="20"/>
         </w:rPr>
         <w:t>.</w:t>
+      </w:r>
+    </w:p>
+    <w:p>
+      <w:pPr>
+        <w:numPr>
+          <w:ilvl w:val="0"/>
+          <w:numId w:val="3"/>
+        </w:numPr>
+        <w:shd w:val="clear" w:color="auto" w:fill="FFFFFF"/>
+        <w:spacing w:before="100" w:beforeAutospacing="1" w:after="100" w:afterAutospacing="1" w:line="234" w:lineRule="atLeast"/>
+        <w:rPr>
+          <w:rFonts w:asciiTheme="majorHAnsi" w:hAnsiTheme="majorHAnsi" w:cstheme="majorHAnsi"/>
+          <w:color w:val="000000" w:themeColor="text1"/>
+          <w:sz w:val="20"/>
+          <w:szCs w:val="20"/>
+        </w:rPr>
+      </w:pPr>
+      <w:r>
+        <w:rPr>
+          <w:rFonts w:asciiTheme="majorHAnsi" w:hAnsiTheme="majorHAnsi" w:cstheme="majorHAnsi"/>
+          <w:color w:val="000000" w:themeColor="text1"/>
+          <w:sz w:val="20"/>
+          <w:szCs w:val="20"/>
+        </w:rPr>
+        <w:t>Good hands-on knowledge of Source Code Management (Version Control System) tools like Git</w:t>
       </w:r>
     </w:p>
     <w:p>
@@ -2481,123 +2599,51 @@
           <w:sz w:val="20"/>
           <w:szCs w:val="20"/>
         </w:rPr>
-        <w:t xml:space="preserve">VMWare </w:t>
-      </w:r>
-      <w:proofErr w:type="spellStart"/>
-      <w:r>
-        <w:rPr>
-          <w:rFonts w:asciiTheme="majorHAnsi" w:hAnsiTheme="majorHAnsi" w:cstheme="majorHAnsi"/>
-          <w:sz w:val="20"/>
-          <w:szCs w:val="20"/>
-        </w:rPr>
-        <w:t>Vrealize</w:t>
-      </w:r>
-      <w:proofErr w:type="spellEnd"/>
-      <w:r>
-        <w:rPr>
-          <w:rFonts w:asciiTheme="majorHAnsi" w:hAnsiTheme="majorHAnsi" w:cstheme="majorHAnsi"/>
-          <w:sz w:val="20"/>
-          <w:szCs w:val="20"/>
-        </w:rPr>
-        <w:t xml:space="preserve"> Automation Catalog </w:t>
-      </w:r>
-      <w:proofErr w:type="spellStart"/>
-      <w:r>
-        <w:rPr>
-          <w:rFonts w:asciiTheme="majorHAnsi" w:hAnsiTheme="majorHAnsi" w:cstheme="majorHAnsi"/>
-          <w:sz w:val="20"/>
-          <w:szCs w:val="20"/>
-        </w:rPr>
-        <w:t>XaaS</w:t>
-      </w:r>
-      <w:proofErr w:type="spellEnd"/>
-      <w:r>
-        <w:rPr>
-          <w:rFonts w:asciiTheme="majorHAnsi" w:hAnsiTheme="majorHAnsi" w:cstheme="majorHAnsi"/>
-          <w:sz w:val="20"/>
-          <w:szCs w:val="20"/>
-        </w:rPr>
-        <w:t xml:space="preserve"> blueprint design </w:t>
-      </w:r>
-    </w:p>
-    <w:p>
-      <w:pPr>
-        <w:pStyle w:val="ListBullet2"/>
-        <w:numPr>
-          <w:ilvl w:val="0"/>
-          <w:numId w:val="4"/>
-        </w:numPr>
-        <w:rPr>
-          <w:rFonts w:asciiTheme="majorHAnsi" w:hAnsiTheme="majorHAnsi" w:cstheme="majorHAnsi"/>
-          <w:sz w:val="20"/>
-          <w:szCs w:val="20"/>
-        </w:rPr>
-      </w:pPr>
-      <w:r>
-        <w:rPr>
-          <w:rFonts w:asciiTheme="majorHAnsi" w:hAnsiTheme="majorHAnsi" w:cstheme="majorHAnsi"/>
-          <w:sz w:val="20"/>
-          <w:szCs w:val="20"/>
-        </w:rPr>
-        <w:t xml:space="preserve">VMWare </w:t>
-      </w:r>
-      <w:proofErr w:type="spellStart"/>
-      <w:r>
-        <w:rPr>
-          <w:rFonts w:asciiTheme="majorHAnsi" w:hAnsiTheme="majorHAnsi" w:cstheme="majorHAnsi"/>
-          <w:sz w:val="20"/>
-          <w:szCs w:val="20"/>
-        </w:rPr>
-        <w:t>Vrealize</w:t>
-      </w:r>
-      <w:proofErr w:type="spellEnd"/>
-      <w:r>
-        <w:rPr>
-          <w:rFonts w:asciiTheme="majorHAnsi" w:hAnsiTheme="majorHAnsi" w:cstheme="majorHAnsi"/>
-          <w:sz w:val="20"/>
-          <w:szCs w:val="20"/>
-        </w:rPr>
-        <w:t xml:space="preserve"> Automation Custom Spec (domain join), Property &amp; Property Group Definitions </w:t>
-      </w:r>
-    </w:p>
-    <w:p>
-      <w:pPr>
-        <w:pStyle w:val="ListBullet2"/>
-        <w:numPr>
-          <w:ilvl w:val="0"/>
-          <w:numId w:val="4"/>
-        </w:numPr>
-        <w:rPr>
-          <w:rFonts w:asciiTheme="majorHAnsi" w:hAnsiTheme="majorHAnsi" w:cstheme="majorHAnsi"/>
-          <w:sz w:val="20"/>
-          <w:szCs w:val="20"/>
-        </w:rPr>
-      </w:pPr>
-      <w:r>
-        <w:rPr>
-          <w:rFonts w:asciiTheme="majorHAnsi" w:hAnsiTheme="majorHAnsi" w:cstheme="majorHAnsi"/>
-          <w:sz w:val="20"/>
-          <w:szCs w:val="20"/>
-        </w:rPr>
-        <w:t xml:space="preserve">VMWare </w:t>
-      </w:r>
-      <w:proofErr w:type="spellStart"/>
-      <w:r>
-        <w:rPr>
-          <w:rFonts w:asciiTheme="majorHAnsi" w:hAnsiTheme="majorHAnsi" w:cstheme="majorHAnsi"/>
-          <w:sz w:val="20"/>
-          <w:szCs w:val="20"/>
-        </w:rPr>
-        <w:t>Vrealize</w:t>
-      </w:r>
-      <w:proofErr w:type="spellEnd"/>
-      <w:r>
-        <w:rPr>
-          <w:rFonts w:asciiTheme="majorHAnsi" w:hAnsiTheme="majorHAnsi" w:cstheme="majorHAnsi"/>
-          <w:sz w:val="20"/>
-          <w:szCs w:val="20"/>
-        </w:rPr>
-        <w:t xml:space="preserve"> Automation IaaS deployment with Custom Orchestrator workflows </w:t>
+        <w:t xml:space="preserve">VMWare Vrealize Automation Catalog XaaS blueprint design </w:t>
+      </w:r>
+    </w:p>
+    <w:p>
+      <w:pPr>
+        <w:pStyle w:val="ListBullet2"/>
+        <w:numPr>
+          <w:ilvl w:val="0"/>
+          <w:numId w:val="4"/>
+        </w:numPr>
+        <w:rPr>
+          <w:rFonts w:asciiTheme="majorHAnsi" w:hAnsiTheme="majorHAnsi" w:cstheme="majorHAnsi"/>
+          <w:sz w:val="20"/>
+          <w:szCs w:val="20"/>
+        </w:rPr>
+      </w:pPr>
+      <w:r>
+        <w:rPr>
+          <w:rFonts w:asciiTheme="majorHAnsi" w:hAnsiTheme="majorHAnsi" w:cstheme="majorHAnsi"/>
+          <w:sz w:val="20"/>
+          <w:szCs w:val="20"/>
+        </w:rPr>
+        <w:t xml:space="preserve">VMWare Vrealize Automation Custom Spec (domain join), Property &amp; Property Group Definitions </w:t>
+      </w:r>
+    </w:p>
+    <w:p>
+      <w:pPr>
+        <w:pStyle w:val="ListBullet2"/>
+        <w:numPr>
+          <w:ilvl w:val="0"/>
+          <w:numId w:val="4"/>
+        </w:numPr>
+        <w:rPr>
+          <w:rFonts w:asciiTheme="majorHAnsi" w:hAnsiTheme="majorHAnsi" w:cstheme="majorHAnsi"/>
+          <w:sz w:val="20"/>
+          <w:szCs w:val="20"/>
+        </w:rPr>
+      </w:pPr>
+      <w:r>
+        <w:rPr>
+          <w:rFonts w:asciiTheme="majorHAnsi" w:hAnsiTheme="majorHAnsi" w:cstheme="majorHAnsi"/>
+          <w:sz w:val="20"/>
+          <w:szCs w:val="20"/>
+        </w:rPr>
+        <w:t xml:space="preserve">VMWare Vrealize Automation IaaS deployment with Custom Orchestrator workflows </w:t>
       </w:r>
     </w:p>
     <w:p>
@@ -3152,6 +3198,7 @@
           <w:sz w:val="20"/>
           <w:szCs w:val="20"/>
         </w:rPr>
+        <w:lastRenderedPageBreak/>
         <w:t>Built a new CI pipeline. Testing and deployment automation with Docker, Jenkins.</w:t>
       </w:r>
     </w:p>
@@ -3196,7 +3243,6 @@
           <w:sz w:val="20"/>
           <w:szCs w:val="20"/>
         </w:rPr>
-        <w:lastRenderedPageBreak/>
         <w:t>AWS EC2 and Cloud watch services. CI/CD pipeline management through Jenkins. Automation of manual</w:t>
       </w:r>
       <w:r>
@@ -3535,25 +3581,7 @@
           <w:sz w:val="20"/>
           <w:szCs w:val="20"/>
         </w:rPr>
-        <w:t xml:space="preserve">Version control through GIT. Writing new plugins in Nagios to monitor resources. Working in implementation team to build and engineer servers on Ubuntu and RHEL Linux. Provisioning virtual servers on VMware and ESX servers using </w:t>
-      </w:r>
-      <w:proofErr w:type="spellStart"/>
-      <w:r>
-        <w:rPr>
-          <w:rFonts w:asciiTheme="majorHAnsi" w:hAnsiTheme="majorHAnsi" w:cstheme="majorHAnsi"/>
-          <w:sz w:val="20"/>
-          <w:szCs w:val="20"/>
-        </w:rPr>
-        <w:t>Vcloud</w:t>
-      </w:r>
-      <w:proofErr w:type="spellEnd"/>
-      <w:r>
-        <w:rPr>
-          <w:rFonts w:asciiTheme="majorHAnsi" w:hAnsiTheme="majorHAnsi" w:cstheme="majorHAnsi"/>
-          <w:sz w:val="20"/>
-          <w:szCs w:val="20"/>
-        </w:rPr>
-        <w:t>.</w:t>
+        <w:t>Version control through GIT. Writing new plugins in Nagios to monitor resources. Working in implementation team to build and engineer servers on Ubuntu and RHEL Linux. Provisioning virtual servers on VMware and ESX servers using Vcloud.</w:t>
       </w:r>
     </w:p>
     <w:p>
@@ -4058,6 +4086,7 @@
           <w:sz w:val="20"/>
           <w:szCs w:val="20"/>
         </w:rPr>
+        <w:lastRenderedPageBreak/>
         <w:t>Providing timely response to phone calls into the National</w:t>
       </w:r>
       <w:r>
@@ -4118,7 +4147,6 @@
           <w:sz w:val="20"/>
           <w:szCs w:val="20"/>
         </w:rPr>
-        <w:lastRenderedPageBreak/>
         <w:t xml:space="preserve">Introspectively review NCC operating procedures, daily support practices, major incident support, etc. and provide feedback to the team leadership </w:t>
       </w:r>
       <w:r>
@@ -5087,6 +5115,7 @@
           <w:sz w:val="20"/>
           <w:szCs w:val="20"/>
         </w:rPr>
+        <w:lastRenderedPageBreak/>
         <w:t>Approve, schedule, plan, and supervise the installation and testing of new products and improvements to computer systems, such as the installation of new databases related to project data.</w:t>
       </w:r>
     </w:p>
@@ -5131,7 +5160,6 @@
           <w:sz w:val="20"/>
           <w:szCs w:val="20"/>
         </w:rPr>
-        <w:lastRenderedPageBreak/>
         <w:t>Specify users and user access levels for each segment of database.</w:t>
       </w:r>
     </w:p>
@@ -6134,6 +6162,7 @@
           <w:sz w:val="20"/>
           <w:szCs w:val="20"/>
         </w:rPr>
+        <w:lastRenderedPageBreak/>
         <w:t>W</w:t>
       </w:r>
       <w:r>
@@ -6194,7 +6223,6 @@
           <w:sz w:val="20"/>
           <w:szCs w:val="20"/>
         </w:rPr>
-        <w:lastRenderedPageBreak/>
         <w:t>D</w:t>
       </w:r>
       <w:r>
@@ -6682,7 +6710,41 @@
           <w:sz w:val="20"/>
           <w:szCs w:val="20"/>
         </w:rPr>
-        <w:t>Scarlett (v1, v2, v2.1, v2.2 and v2.5) for Masergy.</w:t>
+        <w:t>Scarlett (v1</w:t>
+      </w:r>
+      <w:r>
+        <w:rPr>
+          <w:rFonts w:asciiTheme="majorHAnsi" w:hAnsiTheme="majorHAnsi" w:cstheme="majorHAnsi"/>
+          <w:sz w:val="20"/>
+          <w:szCs w:val="20"/>
+        </w:rPr>
+        <w:t>.0</w:t>
+      </w:r>
+      <w:r>
+        <w:rPr>
+          <w:rFonts w:asciiTheme="majorHAnsi" w:hAnsiTheme="majorHAnsi" w:cstheme="majorHAnsi"/>
+          <w:sz w:val="20"/>
+          <w:szCs w:val="20"/>
+        </w:rPr>
+        <w:t>, v2</w:t>
+      </w:r>
+      <w:r>
+        <w:rPr>
+          <w:rFonts w:asciiTheme="majorHAnsi" w:hAnsiTheme="majorHAnsi" w:cstheme="majorHAnsi"/>
+          <w:sz w:val="20"/>
+          <w:szCs w:val="20"/>
+        </w:rPr>
+        <w:t>.0</w:t>
+      </w:r>
+      <w:bookmarkStart w:id="0" w:name="_GoBack"/>
+      <w:bookmarkEnd w:id="0"/>
+      <w:r>
+        <w:rPr>
+          <w:rFonts w:asciiTheme="majorHAnsi" w:hAnsiTheme="majorHAnsi" w:cstheme="majorHAnsi"/>
+          <w:sz w:val="20"/>
+          <w:szCs w:val="20"/>
+        </w:rPr>
+        <w:t>, v2.1, v2.2 and v2.5) for Masergy.</w:t>
       </w:r>
     </w:p>
     <w:p>
@@ -7873,7 +7935,7 @@
 </file>
 
 <file path=customXml/itemProps1.xml><?xml version="1.0" encoding="utf-8"?>
-<ds:datastoreItem xmlns:ds="http://schemas.openxmlformats.org/officeDocument/2006/customXml" ds:itemID="{0E23F6AE-1473-42B4-BE09-57C5C7BC6938}">
+<ds:datastoreItem xmlns:ds="http://schemas.openxmlformats.org/officeDocument/2006/customXml" ds:itemID="{8C38725F-A468-4DCD-B722-F9BB1673CE04}">
   <ds:schemaRefs>
     <ds:schemaRef ds:uri="http://schemas.openxmlformats.org/officeDocument/2006/bibliography"/>
   </ds:schemaRefs>

</xml_diff>

<commit_message>
remove all parts related to chef and puppet
</commit_message>
<xml_diff>
--- a/Mustafa-K-Alogaidi.docx
+++ b/Mustafa-K-Alogaidi.docx
@@ -72,25 +72,7 @@
                 <w:sz w:val="20"/>
                 <w:szCs w:val="20"/>
               </w:rPr>
-              <w:t xml:space="preserve">13030 </w:t>
-            </w:r>
-            <w:proofErr w:type="spellStart"/>
-            <w:r>
-              <w:rPr>
-                <w:rFonts w:ascii="Calibri Light" w:hAnsi="Calibri Light" w:cs="Calibri Light"/>
-                <w:sz w:val="20"/>
-                <w:szCs w:val="20"/>
-              </w:rPr>
-              <w:t>Audelia</w:t>
-            </w:r>
-            <w:proofErr w:type="spellEnd"/>
-            <w:r>
-              <w:rPr>
-                <w:rFonts w:ascii="Calibri Light" w:hAnsi="Calibri Light" w:cs="Calibri Light"/>
-                <w:sz w:val="20"/>
-                <w:szCs w:val="20"/>
-              </w:rPr>
-              <w:t xml:space="preserve"> RD. Apt. 2145</w:t>
+              <w:t>13030 Audelia RD. Apt. 2145</w:t>
             </w:r>
             <w:r>
               <w:rPr>
@@ -628,6 +610,7 @@
           <w:shd w:val="clear" w:color="auto" w:fill="FFFFFF"/>
         </w:rPr>
       </w:pPr>
+      <w:bookmarkStart w:id="0" w:name="_GoBack"/>
       <w:r>
         <w:rPr>
           <w:rFonts w:ascii="Calibri Light" w:hAnsi="Calibri Light" w:cs="Calibri Light"/>
@@ -636,7 +619,7 @@
           <w:szCs w:val="20"/>
           <w:shd w:val="clear" w:color="auto" w:fill="FFFFFF"/>
         </w:rPr>
-        <w:t xml:space="preserve">Skilled Cloud Computing Engineer has exceptional development ability and extensive knowledge of Cloud Computing Technology. Has excellent analytical and problem-solving skills and a strong ability to work with minimal supervision. </w:t>
+        <w:t xml:space="preserve">Skilled Cloud Computing Engineer </w:t>
       </w:r>
       <w:r>
         <w:rPr>
@@ -646,11 +629,40 @@
           <w:szCs w:val="20"/>
           <w:shd w:val="clear" w:color="auto" w:fill="FFFFFF"/>
         </w:rPr>
-        <w:t xml:space="preserve"> Need TO be changed</w:t>
-      </w:r>
-      <w:bookmarkStart w:id="0" w:name="_GoBack"/>
-      <w:bookmarkEnd w:id="0"/>
-    </w:p>
+        <w:t>with</w:t>
+      </w:r>
+      <w:r>
+        <w:rPr>
+          <w:rFonts w:ascii="Calibri Light" w:hAnsi="Calibri Light" w:cs="Calibri Light"/>
+          <w:color w:val="333333"/>
+          <w:sz w:val="20"/>
+          <w:szCs w:val="20"/>
+          <w:shd w:val="clear" w:color="auto" w:fill="FFFFFF"/>
+        </w:rPr>
+        <w:t xml:space="preserve"> exceptional development ability and extensive knowledge of Cloud Computing Technology. </w:t>
+      </w:r>
+      <w:r>
+        <w:rPr>
+          <w:rFonts w:ascii="Calibri Light" w:hAnsi="Calibri Light" w:cs="Calibri Light"/>
+          <w:color w:val="333333"/>
+          <w:sz w:val="20"/>
+          <w:szCs w:val="20"/>
+          <w:shd w:val="clear" w:color="auto" w:fill="FFFFFF"/>
+        </w:rPr>
+        <w:t>E</w:t>
+      </w:r>
+      <w:r>
+        <w:rPr>
+          <w:rFonts w:ascii="Calibri Light" w:hAnsi="Calibri Light" w:cs="Calibri Light"/>
+          <w:color w:val="333333"/>
+          <w:sz w:val="20"/>
+          <w:szCs w:val="20"/>
+          <w:shd w:val="clear" w:color="auto" w:fill="FFFFFF"/>
+        </w:rPr>
+        <w:t>xcellent analytical and problem-solving skills and a strong ability to work with minimal supervision.</w:t>
+      </w:r>
+    </w:p>
+    <w:bookmarkEnd w:id="0"/>
     <w:p>
       <w:pPr>
         <w:pStyle w:val="ListBullet"/>
@@ -1643,7 +1655,7 @@
           <w:sz w:val="20"/>
           <w:szCs w:val="20"/>
         </w:rPr>
-        <w:t xml:space="preserve">MySQL, Oracle </w:t>
+        <w:t xml:space="preserve">Oracle </w:t>
       </w:r>
       <w:r>
         <w:rPr>
@@ -1772,6 +1784,15 @@
           <w:sz w:val="20"/>
           <w:szCs w:val="20"/>
         </w:rPr>
+        <w:t xml:space="preserve">Cloud infrastructure architect with </w:t>
+      </w:r>
+      <w:r>
+        <w:rPr>
+          <w:rFonts w:asciiTheme="majorHAnsi" w:hAnsiTheme="majorHAnsi" w:cstheme="majorHAnsi"/>
+          <w:color w:val="000000" w:themeColor="text1"/>
+          <w:sz w:val="20"/>
+          <w:szCs w:val="20"/>
+        </w:rPr>
         <w:t>AWS.</w:t>
       </w:r>
     </w:p>
@@ -1797,7 +1818,25 @@
           <w:sz w:val="20"/>
           <w:szCs w:val="20"/>
         </w:rPr>
-        <w:t>Pivotal Cloud Foundry.</w:t>
+        <w:t xml:space="preserve">Hands-on knowledge of </w:t>
+      </w:r>
+      <w:r>
+        <w:rPr>
+          <w:rFonts w:asciiTheme="majorHAnsi" w:hAnsiTheme="majorHAnsi" w:cstheme="majorHAnsi"/>
+          <w:color w:val="000000" w:themeColor="text1"/>
+          <w:sz w:val="20"/>
+          <w:szCs w:val="20"/>
+        </w:rPr>
+        <w:t>Virtualization (VMware)</w:t>
+      </w:r>
+      <w:r>
+        <w:rPr>
+          <w:rFonts w:asciiTheme="majorHAnsi" w:hAnsiTheme="majorHAnsi" w:cstheme="majorHAnsi"/>
+          <w:color w:val="000000" w:themeColor="text1"/>
+          <w:sz w:val="20"/>
+          <w:szCs w:val="20"/>
+        </w:rPr>
+        <w:t>.</w:t>
       </w:r>
     </w:p>
     <w:p>
@@ -1822,7 +1861,7 @@
           <w:sz w:val="20"/>
           <w:szCs w:val="20"/>
         </w:rPr>
-        <w:t>Selenium</w:t>
+        <w:t>Pivotal Cloud Foundry.</w:t>
       </w:r>
     </w:p>
     <w:p>
@@ -1847,7 +1886,16 @@
           <w:sz w:val="20"/>
           <w:szCs w:val="20"/>
         </w:rPr>
-        <w:t>Good understanding of Linux and Windows operating system. </w:t>
+        <w:t>Selenium</w:t>
+      </w:r>
+      <w:r>
+        <w:rPr>
+          <w:rFonts w:asciiTheme="majorHAnsi" w:hAnsiTheme="majorHAnsi" w:cstheme="majorHAnsi"/>
+          <w:color w:val="000000" w:themeColor="text1"/>
+          <w:sz w:val="20"/>
+          <w:szCs w:val="20"/>
+        </w:rPr>
+        <w:t>.</w:t>
       </w:r>
     </w:p>
     <w:p>
@@ -1872,7 +1920,7 @@
           <w:sz w:val="20"/>
           <w:szCs w:val="20"/>
         </w:rPr>
-        <w:t>Experience of building Automation systems.</w:t>
+        <w:t>Good understanding of Linux and Windows operating system. </w:t>
       </w:r>
     </w:p>
     <w:p>
@@ -1897,34 +1945,7 @@
           <w:sz w:val="20"/>
           <w:szCs w:val="20"/>
         </w:rPr>
-        <w:t>Exposure to V</w:t>
-      </w:r>
-      <w:r>
-        <w:rPr>
-          <w:rFonts w:asciiTheme="majorHAnsi" w:hAnsiTheme="majorHAnsi" w:cstheme="majorHAnsi"/>
-          <w:color w:val="000000" w:themeColor="text1"/>
-          <w:sz w:val="20"/>
-          <w:szCs w:val="20"/>
-        </w:rPr>
-        <w:t>irtualization (VMware</w:t>
-      </w:r>
-      <w:r>
-        <w:rPr>
-          <w:rFonts w:asciiTheme="majorHAnsi" w:hAnsiTheme="majorHAnsi" w:cstheme="majorHAnsi"/>
-          <w:color w:val="000000" w:themeColor="text1"/>
-          <w:sz w:val="20"/>
-          <w:szCs w:val="20"/>
-        </w:rPr>
-        <w:t>)</w:t>
-      </w:r>
-      <w:r>
-        <w:rPr>
-          <w:rFonts w:asciiTheme="majorHAnsi" w:hAnsiTheme="majorHAnsi" w:cstheme="majorHAnsi"/>
-          <w:color w:val="000000" w:themeColor="text1"/>
-          <w:sz w:val="20"/>
-          <w:szCs w:val="20"/>
-        </w:rPr>
-        <w:t>.</w:t>
+        <w:t>Experience of building Automation systems.</w:t>
       </w:r>
     </w:p>
     <w:p>
@@ -1949,25 +1970,7 @@
           <w:sz w:val="20"/>
           <w:szCs w:val="20"/>
         </w:rPr>
-        <w:t>In-depth knowledge of Cisco Technology design, administration, implementation and support</w:t>
-      </w:r>
-      <w:r>
-        <w:rPr>
-          <w:rFonts w:asciiTheme="majorHAnsi" w:hAnsiTheme="majorHAnsi" w:cstheme="majorHAnsi"/>
-          <w:color w:val="000000" w:themeColor="text1"/>
-          <w:sz w:val="20"/>
-          <w:szCs w:val="20"/>
-        </w:rPr>
-        <w:t xml:space="preserve"> (Routing, Switching and Firewall)</w:t>
-      </w:r>
-      <w:r>
-        <w:rPr>
-          <w:rFonts w:asciiTheme="majorHAnsi" w:hAnsiTheme="majorHAnsi" w:cstheme="majorHAnsi"/>
-          <w:color w:val="000000" w:themeColor="text1"/>
-          <w:sz w:val="20"/>
-          <w:szCs w:val="20"/>
-        </w:rPr>
-        <w:t>.</w:t>
+        <w:t>Exposure to Terraform.</w:t>
       </w:r>
     </w:p>
     <w:p>
@@ -1992,7 +1995,16 @@
           <w:sz w:val="20"/>
           <w:szCs w:val="20"/>
         </w:rPr>
-        <w:t>In-depth knowledge of deploying and troubleshooting IP protocols</w:t>
+        <w:t>In-depth knowledge of Cisco Technology design, administration, implementation and support</w:t>
+      </w:r>
+      <w:r>
+        <w:rPr>
+          <w:rFonts w:asciiTheme="majorHAnsi" w:hAnsiTheme="majorHAnsi" w:cstheme="majorHAnsi"/>
+          <w:color w:val="000000" w:themeColor="text1"/>
+          <w:sz w:val="20"/>
+          <w:szCs w:val="20"/>
+        </w:rPr>
+        <w:t xml:space="preserve"> (Routing, Switching and Firewall)</w:t>
       </w:r>
       <w:r>
         <w:rPr>
@@ -2026,7 +2038,16 @@
           <w:sz w:val="20"/>
           <w:szCs w:val="20"/>
         </w:rPr>
-        <w:t>Good hands-on knowledge of Source Code Management (Version Control System) tools like Git</w:t>
+        <w:t>In-depth knowledge of deploying and troubleshooting IP protocols</w:t>
+      </w:r>
+      <w:r>
+        <w:rPr>
+          <w:rFonts w:asciiTheme="majorHAnsi" w:hAnsiTheme="majorHAnsi" w:cstheme="majorHAnsi"/>
+          <w:color w:val="000000" w:themeColor="text1"/>
+          <w:sz w:val="20"/>
+          <w:szCs w:val="20"/>
+        </w:rPr>
+        <w:t>.</w:t>
       </w:r>
     </w:p>
     <w:p>
@@ -2051,11 +2072,15 @@
           <w:sz w:val="20"/>
           <w:szCs w:val="20"/>
         </w:rPr>
-        <w:t>Efficient use of technical documentation and presentation tools.</w:t>
-      </w:r>
-    </w:p>
-    <w:p>
-      <w:pPr>
+        <w:t>Good hands-on knowledge of Source Code Management (Version Control System) tools like Git</w:t>
+      </w:r>
+    </w:p>
+    <w:p>
+      <w:pPr>
+        <w:numPr>
+          <w:ilvl w:val="0"/>
+          <w:numId w:val="3"/>
+        </w:numPr>
         <w:shd w:val="clear" w:color="auto" w:fill="FFFFFF"/>
         <w:spacing w:before="100" w:beforeAutospacing="1" w:after="100" w:afterAutospacing="1" w:line="234" w:lineRule="atLeast"/>
         <w:rPr>
@@ -2065,6 +2090,15 @@
           <w:szCs w:val="20"/>
         </w:rPr>
       </w:pPr>
+      <w:r>
+        <w:rPr>
+          <w:rFonts w:asciiTheme="majorHAnsi" w:hAnsiTheme="majorHAnsi" w:cstheme="majorHAnsi"/>
+          <w:color w:val="000000" w:themeColor="text1"/>
+          <w:sz w:val="20"/>
+          <w:szCs w:val="20"/>
+        </w:rPr>
+        <w:t>Efficient use of technical documentation and presentation tools.</w:t>
+      </w:r>
     </w:p>
     <w:p>
       <w:pPr>
@@ -2290,6 +2324,36 @@
           <w:sz w:val="20"/>
           <w:szCs w:val="20"/>
         </w:rPr>
+        <w:t>IaC Developer</w:t>
+      </w:r>
+    </w:p>
+    <w:p>
+      <w:pPr>
+        <w:pStyle w:val="ListBullet2"/>
+        <w:numPr>
+          <w:ilvl w:val="0"/>
+          <w:numId w:val="0"/>
+        </w:numPr>
+        <w:rPr>
+          <w:rFonts w:asciiTheme="majorHAnsi" w:hAnsiTheme="majorHAnsi" w:cstheme="majorHAnsi"/>
+          <w:sz w:val="20"/>
+          <w:szCs w:val="20"/>
+        </w:rPr>
+      </w:pPr>
+      <w:r>
+        <w:rPr>
+          <w:rFonts w:asciiTheme="majorHAnsi" w:hAnsiTheme="majorHAnsi" w:cstheme="majorHAnsi"/>
+          <w:sz w:val="20"/>
+          <w:szCs w:val="20"/>
+        </w:rPr>
+        <w:t>(</w:t>
+      </w:r>
+      <w:r>
+        <w:rPr>
+          <w:rFonts w:asciiTheme="majorHAnsi" w:hAnsiTheme="majorHAnsi" w:cstheme="majorHAnsi"/>
+          <w:sz w:val="20"/>
+          <w:szCs w:val="20"/>
+        </w:rPr>
         <w:t>Infrastructure</w:t>
       </w:r>
       <w:r>
@@ -2308,6 +2372,14 @@
         </w:rPr>
         <w:t>Code Developer</w:t>
       </w:r>
+      <w:r>
+        <w:rPr>
+          <w:rFonts w:asciiTheme="majorHAnsi" w:hAnsiTheme="majorHAnsi" w:cstheme="majorHAnsi"/>
+          <w:sz w:val="20"/>
+          <w:szCs w:val="20"/>
+        </w:rPr>
+        <w:t>)</w:t>
+      </w:r>
     </w:p>
     <w:p>
       <w:pPr>
@@ -2387,8 +2459,30 @@
           <w:sz w:val="20"/>
           <w:szCs w:val="20"/>
         </w:rPr>
-        <w:t xml:space="preserve">VMWare vRealize API integrations with InfoBlox IPAM, ServiceNow, Puppet, </w:t>
-      </w:r>
+        <w:t>VMWare vRealize API integrations with InfoBlox IPAM, ServiceNow, Puppet</w:t>
+      </w:r>
+      <w:r>
+        <w:rPr>
+          <w:rFonts w:asciiTheme="majorHAnsi" w:hAnsiTheme="majorHAnsi" w:cstheme="majorHAnsi"/>
+          <w:sz w:val="20"/>
+          <w:szCs w:val="20"/>
+        </w:rPr>
+        <w:t>.</w:t>
+      </w:r>
+    </w:p>
+    <w:p>
+      <w:pPr>
+        <w:pStyle w:val="ListBullet2"/>
+        <w:numPr>
+          <w:ilvl w:val="0"/>
+          <w:numId w:val="4"/>
+        </w:numPr>
+        <w:rPr>
+          <w:rFonts w:asciiTheme="majorHAnsi" w:hAnsiTheme="majorHAnsi" w:cstheme="majorHAnsi"/>
+          <w:sz w:val="20"/>
+          <w:szCs w:val="20"/>
+        </w:rPr>
+      </w:pPr>
       <w:r>
         <w:rPr>
           <w:rFonts w:asciiTheme="majorHAnsi" w:hAnsiTheme="majorHAnsi" w:cstheme="majorHAnsi"/>
@@ -2403,73 +2497,113 @@
           <w:sz w:val="20"/>
           <w:szCs w:val="20"/>
         </w:rPr>
-        <w:t xml:space="preserve">Realize VCenter through vRealize Orchestrator </w:t>
-      </w:r>
-    </w:p>
-    <w:p>
-      <w:pPr>
-        <w:pStyle w:val="ListBullet2"/>
-        <w:numPr>
-          <w:ilvl w:val="0"/>
-          <w:numId w:val="4"/>
-        </w:numPr>
-        <w:rPr>
-          <w:rFonts w:asciiTheme="majorHAnsi" w:hAnsiTheme="majorHAnsi" w:cstheme="majorHAnsi"/>
-          <w:sz w:val="20"/>
-          <w:szCs w:val="20"/>
-        </w:rPr>
-      </w:pPr>
-      <w:r>
-        <w:rPr>
-          <w:rFonts w:asciiTheme="majorHAnsi" w:hAnsiTheme="majorHAnsi" w:cstheme="majorHAnsi"/>
-          <w:sz w:val="20"/>
-          <w:szCs w:val="20"/>
-        </w:rPr>
-        <w:t xml:space="preserve">VMWare vRealize Orchestrator Infrastructure Automation </w:t>
-      </w:r>
-    </w:p>
-    <w:p>
-      <w:pPr>
-        <w:pStyle w:val="ListBullet2"/>
-        <w:numPr>
-          <w:ilvl w:val="0"/>
-          <w:numId w:val="4"/>
-        </w:numPr>
-        <w:rPr>
-          <w:rFonts w:asciiTheme="majorHAnsi" w:hAnsiTheme="majorHAnsi" w:cstheme="majorHAnsi"/>
-          <w:sz w:val="20"/>
-          <w:szCs w:val="20"/>
-        </w:rPr>
-      </w:pPr>
-      <w:r>
-        <w:rPr>
-          <w:rFonts w:asciiTheme="majorHAnsi" w:hAnsiTheme="majorHAnsi" w:cstheme="majorHAnsi"/>
-          <w:sz w:val="20"/>
-          <w:szCs w:val="20"/>
-        </w:rPr>
-        <w:t xml:space="preserve">VMWare Orchestrator workflow design &amp; implementation </w:t>
-      </w:r>
-    </w:p>
-    <w:p>
-      <w:pPr>
-        <w:pStyle w:val="ListBullet2"/>
-        <w:numPr>
-          <w:ilvl w:val="0"/>
-          <w:numId w:val="4"/>
-        </w:numPr>
-        <w:rPr>
-          <w:rFonts w:asciiTheme="majorHAnsi" w:hAnsiTheme="majorHAnsi" w:cstheme="majorHAnsi"/>
-          <w:sz w:val="20"/>
-          <w:szCs w:val="20"/>
-        </w:rPr>
-      </w:pPr>
-      <w:r>
-        <w:rPr>
-          <w:rFonts w:asciiTheme="majorHAnsi" w:hAnsiTheme="majorHAnsi" w:cstheme="majorHAnsi"/>
-          <w:sz w:val="20"/>
-          <w:szCs w:val="20"/>
-        </w:rPr>
-        <w:t xml:space="preserve">Custom Configuration Item Name Generation &amp; automated REST API POST to ServiceNow CMDB </w:t>
+        <w:t>Realize VCenter through vRealize Orchestrator</w:t>
+      </w:r>
+      <w:r>
+        <w:rPr>
+          <w:rFonts w:asciiTheme="majorHAnsi" w:hAnsiTheme="majorHAnsi" w:cstheme="majorHAnsi"/>
+          <w:sz w:val="20"/>
+          <w:szCs w:val="20"/>
+        </w:rPr>
+        <w:t>.</w:t>
+      </w:r>
+      <w:r>
+        <w:rPr>
+          <w:rFonts w:asciiTheme="majorHAnsi" w:hAnsiTheme="majorHAnsi" w:cstheme="majorHAnsi"/>
+          <w:sz w:val="20"/>
+          <w:szCs w:val="20"/>
+        </w:rPr>
+        <w:t xml:space="preserve"> </w:t>
+      </w:r>
+    </w:p>
+    <w:p>
+      <w:pPr>
+        <w:pStyle w:val="ListBullet2"/>
+        <w:numPr>
+          <w:ilvl w:val="0"/>
+          <w:numId w:val="4"/>
+        </w:numPr>
+        <w:rPr>
+          <w:rFonts w:asciiTheme="majorHAnsi" w:hAnsiTheme="majorHAnsi" w:cstheme="majorHAnsi"/>
+          <w:sz w:val="20"/>
+          <w:szCs w:val="20"/>
+        </w:rPr>
+      </w:pPr>
+      <w:r>
+        <w:rPr>
+          <w:rFonts w:asciiTheme="majorHAnsi" w:hAnsiTheme="majorHAnsi" w:cstheme="majorHAnsi"/>
+          <w:sz w:val="20"/>
+          <w:szCs w:val="20"/>
+        </w:rPr>
+        <w:t>VMWare vRealize Orchestrator Infrastructure Automation</w:t>
+      </w:r>
+      <w:r>
+        <w:rPr>
+          <w:rFonts w:asciiTheme="majorHAnsi" w:hAnsiTheme="majorHAnsi" w:cstheme="majorHAnsi"/>
+          <w:sz w:val="20"/>
+          <w:szCs w:val="20"/>
+        </w:rPr>
+        <w:t>.</w:t>
+      </w:r>
+    </w:p>
+    <w:p>
+      <w:pPr>
+        <w:pStyle w:val="ListBullet2"/>
+        <w:numPr>
+          <w:ilvl w:val="0"/>
+          <w:numId w:val="4"/>
+        </w:numPr>
+        <w:rPr>
+          <w:rFonts w:asciiTheme="majorHAnsi" w:hAnsiTheme="majorHAnsi" w:cstheme="majorHAnsi"/>
+          <w:sz w:val="20"/>
+          <w:szCs w:val="20"/>
+        </w:rPr>
+      </w:pPr>
+      <w:r>
+        <w:rPr>
+          <w:rFonts w:asciiTheme="majorHAnsi" w:hAnsiTheme="majorHAnsi" w:cstheme="majorHAnsi"/>
+          <w:sz w:val="20"/>
+          <w:szCs w:val="20"/>
+        </w:rPr>
+        <w:t>VMWare Orchestrator workflow design &amp; implementation</w:t>
+      </w:r>
+      <w:r>
+        <w:rPr>
+          <w:rFonts w:asciiTheme="majorHAnsi" w:hAnsiTheme="majorHAnsi" w:cstheme="majorHAnsi"/>
+          <w:sz w:val="20"/>
+          <w:szCs w:val="20"/>
+        </w:rPr>
+        <w:t>.</w:t>
+      </w:r>
+    </w:p>
+    <w:p>
+      <w:pPr>
+        <w:pStyle w:val="ListBullet2"/>
+        <w:numPr>
+          <w:ilvl w:val="0"/>
+          <w:numId w:val="4"/>
+        </w:numPr>
+        <w:rPr>
+          <w:rFonts w:asciiTheme="majorHAnsi" w:hAnsiTheme="majorHAnsi" w:cstheme="majorHAnsi"/>
+          <w:sz w:val="20"/>
+          <w:szCs w:val="20"/>
+        </w:rPr>
+      </w:pPr>
+      <w:r>
+        <w:rPr>
+          <w:rFonts w:asciiTheme="majorHAnsi" w:hAnsiTheme="majorHAnsi" w:cstheme="majorHAnsi"/>
+          <w:sz w:val="20"/>
+          <w:szCs w:val="20"/>
+        </w:rPr>
+        <w:t>Custom Configuration Item Name Generation &amp; automated REST API POST to ServiceNow CMDB</w:t>
+      </w:r>
+      <w:r>
+        <w:rPr>
+          <w:rFonts w:asciiTheme="majorHAnsi" w:hAnsiTheme="majorHAnsi" w:cstheme="majorHAnsi"/>
+          <w:sz w:val="20"/>
+          <w:szCs w:val="20"/>
+        </w:rPr>
+        <w:t>.</w:t>
       </w:r>
     </w:p>
     <w:p>
@@ -2513,7 +2647,23 @@
           <w:sz w:val="20"/>
           <w:szCs w:val="20"/>
         </w:rPr>
-        <w:t xml:space="preserve">Server Build Automation </w:t>
+        <w:t>Server Build Automation</w:t>
+      </w:r>
+      <w:r>
+        <w:rPr>
+          <w:rFonts w:asciiTheme="majorHAnsi" w:hAnsiTheme="majorHAnsi" w:cstheme="majorHAnsi"/>
+          <w:sz w:val="20"/>
+          <w:szCs w:val="20"/>
+        </w:rPr>
+        <w:t>.</w:t>
+      </w:r>
+      <w:r>
+        <w:rPr>
+          <w:rFonts w:asciiTheme="majorHAnsi" w:hAnsiTheme="majorHAnsi" w:cstheme="majorHAnsi"/>
+          <w:sz w:val="20"/>
+          <w:szCs w:val="20"/>
+        </w:rPr>
+        <w:t xml:space="preserve"> </w:t>
       </w:r>
     </w:p>
     <w:p>
@@ -2567,117 +2717,205 @@
           <w:sz w:val="20"/>
           <w:szCs w:val="20"/>
         </w:rPr>
-        <w:t xml:space="preserve">and VMWare VRealize Orchestrator and Blueprint Design with Custom Properties in VRealize Automation </w:t>
-      </w:r>
-    </w:p>
-    <w:p>
-      <w:pPr>
-        <w:pStyle w:val="ListBullet2"/>
-        <w:numPr>
-          <w:ilvl w:val="0"/>
-          <w:numId w:val="4"/>
-        </w:numPr>
-        <w:rPr>
-          <w:rFonts w:asciiTheme="majorHAnsi" w:hAnsiTheme="majorHAnsi" w:cstheme="majorHAnsi"/>
-          <w:sz w:val="20"/>
-          <w:szCs w:val="20"/>
-        </w:rPr>
-      </w:pPr>
-      <w:r>
-        <w:rPr>
-          <w:rFonts w:asciiTheme="majorHAnsi" w:hAnsiTheme="majorHAnsi" w:cstheme="majorHAnsi"/>
-          <w:sz w:val="20"/>
-          <w:szCs w:val="20"/>
-        </w:rPr>
-        <w:t xml:space="preserve">Platform Integration </w:t>
-      </w:r>
-    </w:p>
-    <w:p>
-      <w:pPr>
-        <w:pStyle w:val="ListBullet2"/>
-        <w:numPr>
-          <w:ilvl w:val="0"/>
-          <w:numId w:val="4"/>
-        </w:numPr>
-        <w:rPr>
-          <w:rFonts w:asciiTheme="majorHAnsi" w:hAnsiTheme="majorHAnsi" w:cstheme="majorHAnsi"/>
-          <w:sz w:val="20"/>
-          <w:szCs w:val="20"/>
-        </w:rPr>
-      </w:pPr>
-      <w:r>
-        <w:rPr>
-          <w:rFonts w:asciiTheme="majorHAnsi" w:hAnsiTheme="majorHAnsi" w:cstheme="majorHAnsi"/>
-          <w:sz w:val="20"/>
-          <w:szCs w:val="20"/>
-        </w:rPr>
-        <w:t xml:space="preserve">VMWare Vrealize Automation Catalog XaaS blueprint design </w:t>
-      </w:r>
-    </w:p>
-    <w:p>
-      <w:pPr>
-        <w:pStyle w:val="ListBullet2"/>
-        <w:numPr>
-          <w:ilvl w:val="0"/>
-          <w:numId w:val="4"/>
-        </w:numPr>
-        <w:rPr>
-          <w:rFonts w:asciiTheme="majorHAnsi" w:hAnsiTheme="majorHAnsi" w:cstheme="majorHAnsi"/>
-          <w:sz w:val="20"/>
-          <w:szCs w:val="20"/>
-        </w:rPr>
-      </w:pPr>
-      <w:r>
-        <w:rPr>
-          <w:rFonts w:asciiTheme="majorHAnsi" w:hAnsiTheme="majorHAnsi" w:cstheme="majorHAnsi"/>
-          <w:sz w:val="20"/>
-          <w:szCs w:val="20"/>
-        </w:rPr>
-        <w:t xml:space="preserve">VMWare Vrealize Automation Custom Spec (domain join), Property &amp; Property Group Definitions </w:t>
-      </w:r>
-    </w:p>
-    <w:p>
-      <w:pPr>
-        <w:pStyle w:val="ListBullet2"/>
-        <w:numPr>
-          <w:ilvl w:val="0"/>
-          <w:numId w:val="4"/>
-        </w:numPr>
-        <w:rPr>
-          <w:rFonts w:asciiTheme="majorHAnsi" w:hAnsiTheme="majorHAnsi" w:cstheme="majorHAnsi"/>
-          <w:sz w:val="20"/>
-          <w:szCs w:val="20"/>
-        </w:rPr>
-      </w:pPr>
-      <w:r>
-        <w:rPr>
-          <w:rFonts w:asciiTheme="majorHAnsi" w:hAnsiTheme="majorHAnsi" w:cstheme="majorHAnsi"/>
-          <w:sz w:val="20"/>
-          <w:szCs w:val="20"/>
-        </w:rPr>
-        <w:t xml:space="preserve">VMWare Vrealize Automation IaaS deployment with Custom Orchestrator workflows </w:t>
-      </w:r>
-    </w:p>
-    <w:p>
-      <w:pPr>
-        <w:pStyle w:val="ListBullet2"/>
-        <w:numPr>
-          <w:ilvl w:val="0"/>
-          <w:numId w:val="4"/>
-        </w:numPr>
-        <w:rPr>
-          <w:rFonts w:asciiTheme="majorHAnsi" w:hAnsiTheme="majorHAnsi" w:cstheme="majorHAnsi"/>
-          <w:sz w:val="20"/>
-          <w:szCs w:val="20"/>
-        </w:rPr>
-      </w:pPr>
-      <w:r>
-        <w:rPr>
-          <w:rFonts w:asciiTheme="majorHAnsi" w:hAnsiTheme="majorHAnsi" w:cstheme="majorHAnsi"/>
-          <w:sz w:val="20"/>
-          <w:szCs w:val="20"/>
-        </w:rPr>
-        <w:t xml:space="preserve">Automated VM provisioning for Windows &amp; Linux with customizations </w:t>
+        <w:t>and VMWare VRealize Orchestrator and Blueprint Design with Custom Properties in VRealize Automation</w:t>
+      </w:r>
+      <w:r>
+        <w:rPr>
+          <w:rFonts w:asciiTheme="majorHAnsi" w:hAnsiTheme="majorHAnsi" w:cstheme="majorHAnsi"/>
+          <w:sz w:val="20"/>
+          <w:szCs w:val="20"/>
+        </w:rPr>
+        <w:t>.</w:t>
+      </w:r>
+      <w:r>
+        <w:rPr>
+          <w:rFonts w:asciiTheme="majorHAnsi" w:hAnsiTheme="majorHAnsi" w:cstheme="majorHAnsi"/>
+          <w:sz w:val="20"/>
+          <w:szCs w:val="20"/>
+        </w:rPr>
+        <w:t xml:space="preserve"> </w:t>
+      </w:r>
+    </w:p>
+    <w:p>
+      <w:pPr>
+        <w:pStyle w:val="ListBullet2"/>
+        <w:numPr>
+          <w:ilvl w:val="0"/>
+          <w:numId w:val="4"/>
+        </w:numPr>
+        <w:rPr>
+          <w:rFonts w:asciiTheme="majorHAnsi" w:hAnsiTheme="majorHAnsi" w:cstheme="majorHAnsi"/>
+          <w:sz w:val="20"/>
+          <w:szCs w:val="20"/>
+        </w:rPr>
+      </w:pPr>
+      <w:r>
+        <w:rPr>
+          <w:rFonts w:asciiTheme="majorHAnsi" w:hAnsiTheme="majorHAnsi" w:cstheme="majorHAnsi"/>
+          <w:sz w:val="20"/>
+          <w:szCs w:val="20"/>
+        </w:rPr>
+        <w:t>Platform Integration</w:t>
+      </w:r>
+      <w:r>
+        <w:rPr>
+          <w:rFonts w:asciiTheme="majorHAnsi" w:hAnsiTheme="majorHAnsi" w:cstheme="majorHAnsi"/>
+          <w:sz w:val="20"/>
+          <w:szCs w:val="20"/>
+        </w:rPr>
+        <w:t>.</w:t>
+      </w:r>
+    </w:p>
+    <w:p>
+      <w:pPr>
+        <w:pStyle w:val="ListBullet2"/>
+        <w:numPr>
+          <w:ilvl w:val="0"/>
+          <w:numId w:val="4"/>
+        </w:numPr>
+        <w:rPr>
+          <w:rFonts w:asciiTheme="majorHAnsi" w:hAnsiTheme="majorHAnsi" w:cstheme="majorHAnsi"/>
+          <w:sz w:val="20"/>
+          <w:szCs w:val="20"/>
+        </w:rPr>
+      </w:pPr>
+      <w:r>
+        <w:rPr>
+          <w:rFonts w:asciiTheme="majorHAnsi" w:hAnsiTheme="majorHAnsi" w:cstheme="majorHAnsi"/>
+          <w:sz w:val="20"/>
+          <w:szCs w:val="20"/>
+        </w:rPr>
+        <w:t>VMWare Vrealize Automation Catalog XaaS blueprint design</w:t>
+      </w:r>
+      <w:r>
+        <w:rPr>
+          <w:rFonts w:asciiTheme="majorHAnsi" w:hAnsiTheme="majorHAnsi" w:cstheme="majorHAnsi"/>
+          <w:sz w:val="20"/>
+          <w:szCs w:val="20"/>
+        </w:rPr>
+        <w:t>.</w:t>
+      </w:r>
+      <w:r>
+        <w:rPr>
+          <w:rFonts w:asciiTheme="majorHAnsi" w:hAnsiTheme="majorHAnsi" w:cstheme="majorHAnsi"/>
+          <w:sz w:val="20"/>
+          <w:szCs w:val="20"/>
+        </w:rPr>
+        <w:t xml:space="preserve"> </w:t>
+      </w:r>
+    </w:p>
+    <w:p>
+      <w:pPr>
+        <w:pStyle w:val="ListBullet2"/>
+        <w:numPr>
+          <w:ilvl w:val="0"/>
+          <w:numId w:val="4"/>
+        </w:numPr>
+        <w:rPr>
+          <w:rFonts w:asciiTheme="majorHAnsi" w:hAnsiTheme="majorHAnsi" w:cstheme="majorHAnsi"/>
+          <w:sz w:val="20"/>
+          <w:szCs w:val="20"/>
+        </w:rPr>
+      </w:pPr>
+      <w:r>
+        <w:rPr>
+          <w:rFonts w:asciiTheme="majorHAnsi" w:hAnsiTheme="majorHAnsi" w:cstheme="majorHAnsi"/>
+          <w:sz w:val="20"/>
+          <w:szCs w:val="20"/>
+        </w:rPr>
+        <w:t>VMWare Vrealize Automation Custom Spec (domain join), Property &amp; Property Group Definitions</w:t>
+      </w:r>
+      <w:r>
+        <w:rPr>
+          <w:rFonts w:asciiTheme="majorHAnsi" w:hAnsiTheme="majorHAnsi" w:cstheme="majorHAnsi"/>
+          <w:sz w:val="20"/>
+          <w:szCs w:val="20"/>
+        </w:rPr>
+        <w:t>.</w:t>
+      </w:r>
+      <w:r>
+        <w:rPr>
+          <w:rFonts w:asciiTheme="majorHAnsi" w:hAnsiTheme="majorHAnsi" w:cstheme="majorHAnsi"/>
+          <w:sz w:val="20"/>
+          <w:szCs w:val="20"/>
+        </w:rPr>
+        <w:t xml:space="preserve"> </w:t>
+      </w:r>
+    </w:p>
+    <w:p>
+      <w:pPr>
+        <w:pStyle w:val="ListBullet2"/>
+        <w:numPr>
+          <w:ilvl w:val="0"/>
+          <w:numId w:val="4"/>
+        </w:numPr>
+        <w:rPr>
+          <w:rFonts w:asciiTheme="majorHAnsi" w:hAnsiTheme="majorHAnsi" w:cstheme="majorHAnsi"/>
+          <w:sz w:val="20"/>
+          <w:szCs w:val="20"/>
+        </w:rPr>
+      </w:pPr>
+      <w:r>
+        <w:rPr>
+          <w:rFonts w:asciiTheme="majorHAnsi" w:hAnsiTheme="majorHAnsi" w:cstheme="majorHAnsi"/>
+          <w:sz w:val="20"/>
+          <w:szCs w:val="20"/>
+        </w:rPr>
+        <w:t>VMWare Vrealize Automation IaaS deployment with Custom Orchestrator workflows</w:t>
+      </w:r>
+      <w:r>
+        <w:rPr>
+          <w:rFonts w:asciiTheme="majorHAnsi" w:hAnsiTheme="majorHAnsi" w:cstheme="majorHAnsi"/>
+          <w:sz w:val="20"/>
+          <w:szCs w:val="20"/>
+        </w:rPr>
+        <w:t>.</w:t>
+      </w:r>
+      <w:r>
+        <w:rPr>
+          <w:rFonts w:asciiTheme="majorHAnsi" w:hAnsiTheme="majorHAnsi" w:cstheme="majorHAnsi"/>
+          <w:sz w:val="20"/>
+          <w:szCs w:val="20"/>
+        </w:rPr>
+        <w:t xml:space="preserve"> </w:t>
+      </w:r>
+    </w:p>
+    <w:p>
+      <w:pPr>
+        <w:pStyle w:val="ListBullet2"/>
+        <w:numPr>
+          <w:ilvl w:val="0"/>
+          <w:numId w:val="4"/>
+        </w:numPr>
+        <w:rPr>
+          <w:rFonts w:asciiTheme="majorHAnsi" w:hAnsiTheme="majorHAnsi" w:cstheme="majorHAnsi"/>
+          <w:sz w:val="20"/>
+          <w:szCs w:val="20"/>
+        </w:rPr>
+      </w:pPr>
+      <w:r>
+        <w:rPr>
+          <w:rFonts w:asciiTheme="majorHAnsi" w:hAnsiTheme="majorHAnsi" w:cstheme="majorHAnsi"/>
+          <w:sz w:val="20"/>
+          <w:szCs w:val="20"/>
+        </w:rPr>
+        <w:t>Automated VM provisioning for Windows &amp; Linux with customizations</w:t>
+      </w:r>
+      <w:r>
+        <w:rPr>
+          <w:rFonts w:asciiTheme="majorHAnsi" w:hAnsiTheme="majorHAnsi" w:cstheme="majorHAnsi"/>
+          <w:sz w:val="20"/>
+          <w:szCs w:val="20"/>
+        </w:rPr>
+        <w:t>.</w:t>
+      </w:r>
+      <w:r>
+        <w:rPr>
+          <w:rFonts w:asciiTheme="majorHAnsi" w:hAnsiTheme="majorHAnsi" w:cstheme="majorHAnsi"/>
+          <w:sz w:val="20"/>
+          <w:szCs w:val="20"/>
+        </w:rPr>
+        <w:t xml:space="preserve"> </w:t>
       </w:r>
     </w:p>
     <w:p>
@@ -2700,6 +2938,90 @@
           <w:szCs w:val="20"/>
         </w:rPr>
         <w:t>Automated Active Directory object and group creation through Orchestrator</w:t>
+      </w:r>
+      <w:r>
+        <w:rPr>
+          <w:rFonts w:asciiTheme="majorHAnsi" w:hAnsiTheme="majorHAnsi" w:cstheme="majorHAnsi"/>
+          <w:sz w:val="20"/>
+          <w:szCs w:val="20"/>
+        </w:rPr>
+        <w:t>.</w:t>
+      </w:r>
+    </w:p>
+    <w:p>
+      <w:pPr>
+        <w:pStyle w:val="ListBullet2"/>
+        <w:numPr>
+          <w:ilvl w:val="0"/>
+          <w:numId w:val="4"/>
+        </w:numPr>
+        <w:rPr>
+          <w:rFonts w:asciiTheme="majorHAnsi" w:hAnsiTheme="majorHAnsi" w:cstheme="majorHAnsi"/>
+          <w:sz w:val="20"/>
+          <w:szCs w:val="20"/>
+        </w:rPr>
+      </w:pPr>
+      <w:r>
+        <w:rPr>
+          <w:rFonts w:asciiTheme="majorHAnsi" w:hAnsiTheme="majorHAnsi" w:cstheme="majorHAnsi"/>
+          <w:sz w:val="20"/>
+          <w:szCs w:val="20"/>
+        </w:rPr>
+        <w:t>Automated testing procedure</w:t>
+      </w:r>
+      <w:r>
+        <w:rPr>
+          <w:rFonts w:asciiTheme="majorHAnsi" w:hAnsiTheme="majorHAnsi" w:cstheme="majorHAnsi"/>
+          <w:sz w:val="20"/>
+          <w:szCs w:val="20"/>
+        </w:rPr>
+        <w:t>s</w:t>
+      </w:r>
+      <w:r>
+        <w:rPr>
+          <w:rFonts w:asciiTheme="majorHAnsi" w:hAnsiTheme="majorHAnsi" w:cstheme="majorHAnsi"/>
+          <w:sz w:val="20"/>
+          <w:szCs w:val="20"/>
+        </w:rPr>
+        <w:t xml:space="preserve"> using python</w:t>
+      </w:r>
+      <w:r>
+        <w:rPr>
+          <w:rFonts w:asciiTheme="majorHAnsi" w:hAnsiTheme="majorHAnsi" w:cstheme="majorHAnsi"/>
+          <w:sz w:val="20"/>
+          <w:szCs w:val="20"/>
+        </w:rPr>
+        <w:t xml:space="preserve"> and selenium</w:t>
+      </w:r>
+      <w:r>
+        <w:rPr>
+          <w:rFonts w:asciiTheme="majorHAnsi" w:hAnsiTheme="majorHAnsi" w:cstheme="majorHAnsi"/>
+          <w:sz w:val="20"/>
+          <w:szCs w:val="20"/>
+        </w:rPr>
+        <w:t>.</w:t>
+      </w:r>
+    </w:p>
+    <w:p>
+      <w:pPr>
+        <w:pStyle w:val="ListBullet2"/>
+        <w:numPr>
+          <w:ilvl w:val="0"/>
+          <w:numId w:val="4"/>
+        </w:numPr>
+        <w:rPr>
+          <w:rFonts w:asciiTheme="majorHAnsi" w:hAnsiTheme="majorHAnsi" w:cstheme="majorHAnsi"/>
+          <w:sz w:val="20"/>
+          <w:szCs w:val="20"/>
+        </w:rPr>
+      </w:pPr>
+      <w:r>
+        <w:rPr>
+          <w:rFonts w:asciiTheme="majorHAnsi" w:hAnsiTheme="majorHAnsi" w:cstheme="majorHAnsi"/>
+          <w:sz w:val="20"/>
+          <w:szCs w:val="20"/>
+        </w:rPr>
+        <w:t>Installing and configuring Jenkins master and slave nodes, build CI/CD pipeline for different testing phases.</w:t>
       </w:r>
     </w:p>
     <w:p>
@@ -3014,7 +3336,45 @@
           <w:sz w:val="20"/>
           <w:szCs w:val="20"/>
         </w:rPr>
-        <w:t>Part of a team of DevOps engineer for infrastructure support on AWS cloud. Creating cloud formation scripts</w:t>
+        <w:t>Part of DevOps engineer</w:t>
+      </w:r>
+      <w:r>
+        <w:rPr>
+          <w:rFonts w:asciiTheme="majorHAnsi" w:hAnsiTheme="majorHAnsi" w:cstheme="majorHAnsi"/>
+          <w:sz w:val="20"/>
+          <w:szCs w:val="20"/>
+        </w:rPr>
+        <w:t>s’ team</w:t>
+      </w:r>
+      <w:r>
+        <w:rPr>
+          <w:rFonts w:asciiTheme="majorHAnsi" w:hAnsiTheme="majorHAnsi" w:cstheme="majorHAnsi"/>
+          <w:sz w:val="20"/>
+          <w:szCs w:val="20"/>
+        </w:rPr>
+        <w:t xml:space="preserve"> for infrastructure support on AWS cloud. </w:t>
+      </w:r>
+    </w:p>
+    <w:p>
+      <w:pPr>
+        <w:pStyle w:val="ListBullet2"/>
+        <w:numPr>
+          <w:ilvl w:val="0"/>
+          <w:numId w:val="4"/>
+        </w:numPr>
+        <w:rPr>
+          <w:rFonts w:asciiTheme="majorHAnsi" w:hAnsiTheme="majorHAnsi" w:cstheme="majorHAnsi"/>
+          <w:sz w:val="20"/>
+          <w:szCs w:val="20"/>
+        </w:rPr>
+      </w:pPr>
+      <w:r>
+        <w:rPr>
+          <w:rFonts w:asciiTheme="majorHAnsi" w:hAnsiTheme="majorHAnsi" w:cstheme="majorHAnsi"/>
+          <w:sz w:val="20"/>
+          <w:szCs w:val="20"/>
+        </w:rPr>
+        <w:t>Creating cloud formation scripts</w:t>
       </w:r>
       <w:r>
         <w:rPr>
@@ -3030,67 +3390,149 @@
           <w:sz w:val="20"/>
           <w:szCs w:val="20"/>
         </w:rPr>
-        <w:t>for hosting software on AWS cloud. Automating the installation of software through PowerShell scripts </w:t>
-      </w:r>
-    </w:p>
-    <w:p>
-      <w:pPr>
-        <w:pStyle w:val="ListBullet2"/>
-        <w:numPr>
-          <w:ilvl w:val="0"/>
-          <w:numId w:val="4"/>
-        </w:numPr>
-        <w:rPr>
-          <w:rFonts w:asciiTheme="majorHAnsi" w:hAnsiTheme="majorHAnsi" w:cstheme="majorHAnsi"/>
-          <w:sz w:val="20"/>
-          <w:szCs w:val="20"/>
-        </w:rPr>
-      </w:pPr>
-      <w:r>
-        <w:rPr>
-          <w:rFonts w:asciiTheme="majorHAnsi" w:hAnsiTheme="majorHAnsi" w:cstheme="majorHAnsi"/>
-          <w:sz w:val="20"/>
-          <w:szCs w:val="20"/>
-        </w:rPr>
-        <w:t xml:space="preserve">The complete installation and hosting </w:t>
-      </w:r>
-      <w:r>
-        <w:rPr>
-          <w:rFonts w:asciiTheme="majorHAnsi" w:hAnsiTheme="majorHAnsi" w:cstheme="majorHAnsi"/>
-          <w:sz w:val="20"/>
-          <w:szCs w:val="20"/>
-        </w:rPr>
-        <w:t>were</w:t>
-      </w:r>
-      <w:r>
-        <w:rPr>
-          <w:rFonts w:asciiTheme="majorHAnsi" w:hAnsiTheme="majorHAnsi" w:cstheme="majorHAnsi"/>
-          <w:sz w:val="20"/>
-          <w:szCs w:val="20"/>
-        </w:rPr>
-        <w:t xml:space="preserve"> automated with AWS cloud formation and PowerShell scripts </w:t>
-      </w:r>
-    </w:p>
-    <w:p>
-      <w:pPr>
-        <w:pStyle w:val="ListBullet2"/>
-        <w:numPr>
-          <w:ilvl w:val="0"/>
-          <w:numId w:val="4"/>
-        </w:numPr>
-        <w:rPr>
-          <w:rFonts w:asciiTheme="majorHAnsi" w:hAnsiTheme="majorHAnsi" w:cstheme="majorHAnsi"/>
-          <w:sz w:val="20"/>
-          <w:szCs w:val="20"/>
-        </w:rPr>
-      </w:pPr>
-      <w:r>
-        <w:rPr>
-          <w:rFonts w:asciiTheme="majorHAnsi" w:hAnsiTheme="majorHAnsi" w:cstheme="majorHAnsi"/>
-          <w:sz w:val="20"/>
-          <w:szCs w:val="20"/>
-        </w:rPr>
-        <w:t>Version control through GIT. Writing new plugins in Nagios to monitor resources. Working in</w:t>
+        <w:t xml:space="preserve">for hosting software on AWS cloud. </w:t>
+      </w:r>
+    </w:p>
+    <w:p>
+      <w:pPr>
+        <w:pStyle w:val="ListBullet2"/>
+        <w:numPr>
+          <w:ilvl w:val="0"/>
+          <w:numId w:val="4"/>
+        </w:numPr>
+        <w:rPr>
+          <w:rFonts w:asciiTheme="majorHAnsi" w:hAnsiTheme="majorHAnsi" w:cstheme="majorHAnsi"/>
+          <w:sz w:val="20"/>
+          <w:szCs w:val="20"/>
+        </w:rPr>
+      </w:pPr>
+      <w:r>
+        <w:rPr>
+          <w:rFonts w:asciiTheme="majorHAnsi" w:hAnsiTheme="majorHAnsi" w:cstheme="majorHAnsi"/>
+          <w:sz w:val="20"/>
+          <w:szCs w:val="20"/>
+        </w:rPr>
+        <w:t>Automating the installation of software through PowerShell scripts</w:t>
+      </w:r>
+      <w:r>
+        <w:rPr>
+          <w:rFonts w:asciiTheme="majorHAnsi" w:hAnsiTheme="majorHAnsi" w:cstheme="majorHAnsi"/>
+          <w:sz w:val="20"/>
+          <w:szCs w:val="20"/>
+        </w:rPr>
+        <w:t>.</w:t>
+      </w:r>
+      <w:r>
+        <w:rPr>
+          <w:rFonts w:asciiTheme="majorHAnsi" w:hAnsiTheme="majorHAnsi" w:cstheme="majorHAnsi"/>
+          <w:sz w:val="20"/>
+          <w:szCs w:val="20"/>
+        </w:rPr>
+        <w:t> </w:t>
+      </w:r>
+    </w:p>
+    <w:p>
+      <w:pPr>
+        <w:pStyle w:val="ListBullet2"/>
+        <w:numPr>
+          <w:ilvl w:val="0"/>
+          <w:numId w:val="4"/>
+        </w:numPr>
+        <w:rPr>
+          <w:rFonts w:asciiTheme="majorHAnsi" w:hAnsiTheme="majorHAnsi" w:cstheme="majorHAnsi"/>
+          <w:sz w:val="20"/>
+          <w:szCs w:val="20"/>
+        </w:rPr>
+      </w:pPr>
+      <w:r>
+        <w:rPr>
+          <w:rFonts w:asciiTheme="majorHAnsi" w:hAnsiTheme="majorHAnsi" w:cstheme="majorHAnsi"/>
+          <w:sz w:val="20"/>
+          <w:szCs w:val="20"/>
+        </w:rPr>
+        <w:t>Version control through GIT</w:t>
+      </w:r>
+      <w:r>
+        <w:rPr>
+          <w:rFonts w:asciiTheme="majorHAnsi" w:hAnsiTheme="majorHAnsi" w:cstheme="majorHAnsi"/>
+          <w:sz w:val="20"/>
+          <w:szCs w:val="20"/>
+        </w:rPr>
+        <w:t xml:space="preserve"> and Bitbucket</w:t>
+      </w:r>
+      <w:r>
+        <w:rPr>
+          <w:rFonts w:asciiTheme="majorHAnsi" w:hAnsiTheme="majorHAnsi" w:cstheme="majorHAnsi"/>
+          <w:sz w:val="20"/>
+          <w:szCs w:val="20"/>
+        </w:rPr>
+        <w:t xml:space="preserve">. </w:t>
+      </w:r>
+    </w:p>
+    <w:p>
+      <w:pPr>
+        <w:pStyle w:val="ListBullet2"/>
+        <w:numPr>
+          <w:ilvl w:val="0"/>
+          <w:numId w:val="4"/>
+        </w:numPr>
+        <w:rPr>
+          <w:rFonts w:asciiTheme="majorHAnsi" w:hAnsiTheme="majorHAnsi" w:cstheme="majorHAnsi"/>
+          <w:sz w:val="20"/>
+          <w:szCs w:val="20"/>
+        </w:rPr>
+      </w:pPr>
+      <w:r>
+        <w:rPr>
+          <w:rFonts w:asciiTheme="majorHAnsi" w:hAnsiTheme="majorHAnsi" w:cstheme="majorHAnsi"/>
+          <w:sz w:val="20"/>
+          <w:szCs w:val="20"/>
+        </w:rPr>
+        <w:t>Involved in deploying the content Cloud platform on Amazon AWS using EC2, S3, and EBS.</w:t>
+      </w:r>
+    </w:p>
+    <w:p>
+      <w:pPr>
+        <w:pStyle w:val="ListBullet2"/>
+        <w:numPr>
+          <w:ilvl w:val="0"/>
+          <w:numId w:val="4"/>
+        </w:numPr>
+        <w:rPr>
+          <w:rFonts w:asciiTheme="majorHAnsi" w:hAnsiTheme="majorHAnsi" w:cstheme="majorHAnsi"/>
+          <w:sz w:val="20"/>
+          <w:szCs w:val="20"/>
+        </w:rPr>
+      </w:pPr>
+      <w:r>
+        <w:rPr>
+          <w:rFonts w:asciiTheme="majorHAnsi" w:hAnsiTheme="majorHAnsi" w:cstheme="majorHAnsi"/>
+          <w:sz w:val="20"/>
+          <w:szCs w:val="20"/>
+        </w:rPr>
+        <w:t>Deployment of Cloud service including Jenkins on Docker using Terraform.</w:t>
+      </w:r>
+    </w:p>
+    <w:p>
+      <w:pPr>
+        <w:pStyle w:val="ListBullet2"/>
+        <w:numPr>
+          <w:ilvl w:val="0"/>
+          <w:numId w:val="4"/>
+        </w:numPr>
+        <w:rPr>
+          <w:rFonts w:asciiTheme="majorHAnsi" w:hAnsiTheme="majorHAnsi" w:cstheme="majorHAnsi"/>
+          <w:sz w:val="20"/>
+          <w:szCs w:val="20"/>
+        </w:rPr>
+      </w:pPr>
+      <w:r>
+        <w:rPr>
+          <w:rFonts w:asciiTheme="majorHAnsi" w:hAnsiTheme="majorHAnsi" w:cstheme="majorHAnsi"/>
+          <w:sz w:val="20"/>
+          <w:szCs w:val="20"/>
+        </w:rPr>
+        <w:t>Developed AWS Cloud Formation templates to create custom sized VPC, subnets, NAT, EC2 instances,</w:t>
       </w:r>
       <w:r>
         <w:rPr>
@@ -3106,89 +3548,23 @@
           <w:sz w:val="20"/>
           <w:szCs w:val="20"/>
         </w:rPr>
-        <w:t>implementation team to build and engineer servers on Ubuntu and RHEL Linux.</w:t>
-      </w:r>
-    </w:p>
-    <w:p>
-      <w:pPr>
-        <w:pStyle w:val="ListBullet2"/>
-        <w:numPr>
-          <w:ilvl w:val="0"/>
-          <w:numId w:val="4"/>
-        </w:numPr>
-        <w:rPr>
-          <w:rFonts w:asciiTheme="majorHAnsi" w:hAnsiTheme="majorHAnsi" w:cstheme="majorHAnsi"/>
-          <w:sz w:val="20"/>
-          <w:szCs w:val="20"/>
-        </w:rPr>
-      </w:pPr>
-      <w:r>
-        <w:rPr>
-          <w:rFonts w:asciiTheme="majorHAnsi" w:hAnsiTheme="majorHAnsi" w:cstheme="majorHAnsi"/>
-          <w:sz w:val="20"/>
-          <w:szCs w:val="20"/>
-        </w:rPr>
-        <w:t>Involved in deploying the content Cloud platform on Amazon AWS using EC2, S3, and EBS.</w:t>
-      </w:r>
-    </w:p>
-    <w:p>
-      <w:pPr>
-        <w:pStyle w:val="ListBullet2"/>
-        <w:numPr>
-          <w:ilvl w:val="0"/>
-          <w:numId w:val="4"/>
-        </w:numPr>
-        <w:rPr>
-          <w:rFonts w:asciiTheme="majorHAnsi" w:hAnsiTheme="majorHAnsi" w:cstheme="majorHAnsi"/>
-          <w:sz w:val="20"/>
-          <w:szCs w:val="20"/>
-        </w:rPr>
-      </w:pPr>
-      <w:r>
-        <w:rPr>
-          <w:rFonts w:asciiTheme="majorHAnsi" w:hAnsiTheme="majorHAnsi" w:cstheme="majorHAnsi"/>
-          <w:sz w:val="20"/>
-          <w:szCs w:val="20"/>
-        </w:rPr>
-        <w:t>Using Docker in Environment variables, Configuration files, Option types and Strings &amp;amp; integers.</w:t>
-      </w:r>
-    </w:p>
-    <w:p>
-      <w:pPr>
-        <w:pStyle w:val="ListBullet2"/>
-        <w:numPr>
-          <w:ilvl w:val="0"/>
-          <w:numId w:val="4"/>
-        </w:numPr>
-        <w:rPr>
-          <w:rFonts w:asciiTheme="majorHAnsi" w:hAnsiTheme="majorHAnsi" w:cstheme="majorHAnsi"/>
-          <w:sz w:val="20"/>
-          <w:szCs w:val="20"/>
-        </w:rPr>
-      </w:pPr>
-      <w:r>
-        <w:rPr>
-          <w:rFonts w:asciiTheme="majorHAnsi" w:hAnsiTheme="majorHAnsi" w:cstheme="majorHAnsi"/>
-          <w:sz w:val="20"/>
-          <w:szCs w:val="20"/>
-        </w:rPr>
-        <w:t>Developed AWS Cloud Formation templates to create custom sized VPC, subnets, NAT, EC2 instances,</w:t>
-      </w:r>
-      <w:r>
-        <w:rPr>
-          <w:rFonts w:asciiTheme="majorHAnsi" w:hAnsiTheme="majorHAnsi" w:cstheme="majorHAnsi"/>
-          <w:sz w:val="20"/>
-          <w:szCs w:val="20"/>
-        </w:rPr>
-        <w:t xml:space="preserve"> </w:t>
-      </w:r>
-      <w:r>
-        <w:rPr>
-          <w:rFonts w:asciiTheme="majorHAnsi" w:hAnsiTheme="majorHAnsi" w:cstheme="majorHAnsi"/>
-          <w:sz w:val="20"/>
-          <w:szCs w:val="20"/>
-        </w:rPr>
-        <w:t>ELB, Security Groups.</w:t>
+        <w:t>ELB</w:t>
+      </w:r>
+      <w:r>
+        <w:rPr>
+          <w:rFonts w:asciiTheme="majorHAnsi" w:hAnsiTheme="majorHAnsi" w:cstheme="majorHAnsi"/>
+          <w:sz w:val="20"/>
+          <w:szCs w:val="20"/>
+        </w:rPr>
+        <w:t xml:space="preserve"> and</w:t>
+      </w:r>
+      <w:r>
+        <w:rPr>
+          <w:rFonts w:asciiTheme="majorHAnsi" w:hAnsiTheme="majorHAnsi" w:cstheme="majorHAnsi"/>
+          <w:sz w:val="20"/>
+          <w:szCs w:val="20"/>
+        </w:rPr>
+        <w:t xml:space="preserve"> Security Groups.</w:t>
       </w:r>
     </w:p>
     <w:p>
@@ -3211,51 +3587,187 @@
           <w:szCs w:val="20"/>
         </w:rPr>
         <w:lastRenderedPageBreak/>
-        <w:t>Built a new CI pipeline. Testing and deployment automation with Docker, Jenkins.</w:t>
-      </w:r>
-    </w:p>
-    <w:p>
-      <w:pPr>
-        <w:pStyle w:val="ListBullet2"/>
-        <w:numPr>
-          <w:ilvl w:val="0"/>
-          <w:numId w:val="4"/>
-        </w:numPr>
-        <w:rPr>
-          <w:rFonts w:asciiTheme="majorHAnsi" w:hAnsiTheme="majorHAnsi" w:cstheme="majorHAnsi"/>
-          <w:sz w:val="20"/>
-          <w:szCs w:val="20"/>
-        </w:rPr>
-      </w:pPr>
-      <w:r>
-        <w:rPr>
-          <w:rFonts w:asciiTheme="majorHAnsi" w:hAnsiTheme="majorHAnsi" w:cstheme="majorHAnsi"/>
-          <w:sz w:val="20"/>
-          <w:szCs w:val="20"/>
-        </w:rPr>
-        <w:t>AWS to provision new machines for clients. S3 Storage Services on AWS. </w:t>
-      </w:r>
-    </w:p>
-    <w:p>
-      <w:pPr>
-        <w:pStyle w:val="ListBullet2"/>
-        <w:numPr>
-          <w:ilvl w:val="0"/>
-          <w:numId w:val="4"/>
-        </w:numPr>
-        <w:rPr>
-          <w:rFonts w:asciiTheme="majorHAnsi" w:hAnsiTheme="majorHAnsi" w:cstheme="majorHAnsi"/>
-          <w:sz w:val="20"/>
-          <w:szCs w:val="20"/>
-        </w:rPr>
-      </w:pPr>
-      <w:r>
-        <w:rPr>
-          <w:rFonts w:asciiTheme="majorHAnsi" w:hAnsiTheme="majorHAnsi" w:cstheme="majorHAnsi"/>
-          <w:sz w:val="20"/>
-          <w:szCs w:val="20"/>
-        </w:rPr>
-        <w:t>AWS EC2 and Cloud watch services. CI/CD pipeline management through Jenkins. Automation of manual</w:t>
+        <w:t xml:space="preserve">Built a new CI pipeline. </w:t>
+      </w:r>
+    </w:p>
+    <w:p>
+      <w:pPr>
+        <w:pStyle w:val="ListBullet2"/>
+        <w:numPr>
+          <w:ilvl w:val="0"/>
+          <w:numId w:val="4"/>
+        </w:numPr>
+        <w:rPr>
+          <w:rFonts w:asciiTheme="majorHAnsi" w:hAnsiTheme="majorHAnsi" w:cstheme="majorHAnsi"/>
+          <w:sz w:val="20"/>
+          <w:szCs w:val="20"/>
+        </w:rPr>
+      </w:pPr>
+      <w:r>
+        <w:rPr>
+          <w:rFonts w:asciiTheme="majorHAnsi" w:hAnsiTheme="majorHAnsi" w:cstheme="majorHAnsi"/>
+          <w:sz w:val="20"/>
+          <w:szCs w:val="20"/>
+        </w:rPr>
+        <w:t>Testing and deployment automation with Docker, Jenkins.</w:t>
+      </w:r>
+    </w:p>
+    <w:p>
+      <w:pPr>
+        <w:pStyle w:val="ListBullet2"/>
+        <w:numPr>
+          <w:ilvl w:val="0"/>
+          <w:numId w:val="4"/>
+        </w:numPr>
+        <w:rPr>
+          <w:rFonts w:asciiTheme="majorHAnsi" w:hAnsiTheme="majorHAnsi" w:cstheme="majorHAnsi"/>
+          <w:sz w:val="20"/>
+          <w:szCs w:val="20"/>
+        </w:rPr>
+      </w:pPr>
+      <w:r>
+        <w:rPr>
+          <w:rFonts w:asciiTheme="majorHAnsi" w:hAnsiTheme="majorHAnsi" w:cstheme="majorHAnsi"/>
+          <w:sz w:val="20"/>
+          <w:szCs w:val="20"/>
+        </w:rPr>
+        <w:t xml:space="preserve">Using </w:t>
+      </w:r>
+      <w:r>
+        <w:rPr>
+          <w:rFonts w:asciiTheme="majorHAnsi" w:hAnsiTheme="majorHAnsi" w:cstheme="majorHAnsi"/>
+          <w:sz w:val="20"/>
+          <w:szCs w:val="20"/>
+        </w:rPr>
+        <w:t xml:space="preserve">AWS to provision new machines for clients. </w:t>
+      </w:r>
+    </w:p>
+    <w:p>
+      <w:pPr>
+        <w:pStyle w:val="ListBullet2"/>
+        <w:numPr>
+          <w:ilvl w:val="0"/>
+          <w:numId w:val="4"/>
+        </w:numPr>
+        <w:rPr>
+          <w:rFonts w:asciiTheme="majorHAnsi" w:hAnsiTheme="majorHAnsi" w:cstheme="majorHAnsi"/>
+          <w:sz w:val="20"/>
+          <w:szCs w:val="20"/>
+        </w:rPr>
+      </w:pPr>
+      <w:r>
+        <w:rPr>
+          <w:rFonts w:asciiTheme="majorHAnsi" w:hAnsiTheme="majorHAnsi" w:cstheme="majorHAnsi"/>
+          <w:sz w:val="20"/>
+          <w:szCs w:val="20"/>
+        </w:rPr>
+        <w:t>Build</w:t>
+      </w:r>
+      <w:r>
+        <w:rPr>
+          <w:rFonts w:asciiTheme="majorHAnsi" w:hAnsiTheme="majorHAnsi" w:cstheme="majorHAnsi"/>
+          <w:sz w:val="20"/>
+          <w:szCs w:val="20"/>
+        </w:rPr>
+        <w:t xml:space="preserve"> new </w:t>
+      </w:r>
+      <w:r>
+        <w:rPr>
+          <w:rFonts w:asciiTheme="majorHAnsi" w:hAnsiTheme="majorHAnsi" w:cstheme="majorHAnsi"/>
+          <w:sz w:val="20"/>
+          <w:szCs w:val="20"/>
+        </w:rPr>
+        <w:t>S3</w:t>
+      </w:r>
+      <w:r>
+        <w:rPr>
+          <w:rFonts w:asciiTheme="majorHAnsi" w:hAnsiTheme="majorHAnsi" w:cstheme="majorHAnsi"/>
+          <w:sz w:val="20"/>
+          <w:szCs w:val="20"/>
+        </w:rPr>
+        <w:t xml:space="preserve"> in</w:t>
+      </w:r>
+      <w:r>
+        <w:rPr>
+          <w:rFonts w:asciiTheme="majorHAnsi" w:hAnsiTheme="majorHAnsi" w:cstheme="majorHAnsi"/>
+          <w:sz w:val="20"/>
+          <w:szCs w:val="20"/>
+        </w:rPr>
+        <w:t xml:space="preserve"> AWS. </w:t>
+      </w:r>
+    </w:p>
+    <w:p>
+      <w:pPr>
+        <w:pStyle w:val="ListBullet2"/>
+        <w:numPr>
+          <w:ilvl w:val="0"/>
+          <w:numId w:val="4"/>
+        </w:numPr>
+        <w:rPr>
+          <w:rFonts w:asciiTheme="majorHAnsi" w:hAnsiTheme="majorHAnsi" w:cstheme="majorHAnsi"/>
+          <w:sz w:val="20"/>
+          <w:szCs w:val="20"/>
+        </w:rPr>
+      </w:pPr>
+      <w:r>
+        <w:rPr>
+          <w:rFonts w:asciiTheme="majorHAnsi" w:hAnsiTheme="majorHAnsi" w:cstheme="majorHAnsi"/>
+          <w:sz w:val="20"/>
+          <w:szCs w:val="20"/>
+        </w:rPr>
+        <w:t xml:space="preserve">Build </w:t>
+      </w:r>
+      <w:r>
+        <w:rPr>
+          <w:rFonts w:asciiTheme="majorHAnsi" w:hAnsiTheme="majorHAnsi" w:cstheme="majorHAnsi"/>
+          <w:sz w:val="20"/>
+          <w:szCs w:val="20"/>
+        </w:rPr>
+        <w:t xml:space="preserve">AWS EC2 and Cloud watch services. </w:t>
+      </w:r>
+    </w:p>
+    <w:p>
+      <w:pPr>
+        <w:pStyle w:val="ListBullet2"/>
+        <w:numPr>
+          <w:ilvl w:val="0"/>
+          <w:numId w:val="4"/>
+        </w:numPr>
+        <w:rPr>
+          <w:rFonts w:asciiTheme="majorHAnsi" w:hAnsiTheme="majorHAnsi" w:cstheme="majorHAnsi"/>
+          <w:sz w:val="20"/>
+          <w:szCs w:val="20"/>
+        </w:rPr>
+      </w:pPr>
+      <w:r>
+        <w:rPr>
+          <w:rFonts w:asciiTheme="majorHAnsi" w:hAnsiTheme="majorHAnsi" w:cstheme="majorHAnsi"/>
+          <w:sz w:val="20"/>
+          <w:szCs w:val="20"/>
+        </w:rPr>
+        <w:t xml:space="preserve">CI/CD pipeline management through Jenkins. </w:t>
+      </w:r>
+    </w:p>
+    <w:p>
+      <w:pPr>
+        <w:pStyle w:val="ListBullet2"/>
+        <w:numPr>
+          <w:ilvl w:val="0"/>
+          <w:numId w:val="4"/>
+        </w:numPr>
+        <w:rPr>
+          <w:rFonts w:asciiTheme="majorHAnsi" w:hAnsiTheme="majorHAnsi" w:cstheme="majorHAnsi"/>
+          <w:sz w:val="20"/>
+          <w:szCs w:val="20"/>
+        </w:rPr>
+      </w:pPr>
+      <w:r>
+        <w:rPr>
+          <w:rFonts w:asciiTheme="majorHAnsi" w:hAnsiTheme="majorHAnsi" w:cstheme="majorHAnsi"/>
+          <w:sz w:val="20"/>
+          <w:szCs w:val="20"/>
+        </w:rPr>
+        <w:t>Automation of manual</w:t>
       </w:r>
       <w:r>
         <w:rPr>
@@ -3533,7 +4045,85 @@
           <w:sz w:val="20"/>
           <w:szCs w:val="20"/>
         </w:rPr>
-        <w:t xml:space="preserve">Part of a team of DevOps engineer for infrastructure support on AWS cloud. Creating cloud formation scripts for hosting software on AWS cloud. Automating the installation of software through PowerShell scripts </w:t>
+        <w:t xml:space="preserve">Part of DevOps </w:t>
+      </w:r>
+      <w:r>
+        <w:rPr>
+          <w:rFonts w:asciiTheme="majorHAnsi" w:hAnsiTheme="majorHAnsi" w:cstheme="majorHAnsi"/>
+          <w:sz w:val="20"/>
+          <w:szCs w:val="20"/>
+        </w:rPr>
+        <w:t>engineer</w:t>
+      </w:r>
+      <w:r>
+        <w:rPr>
+          <w:rFonts w:asciiTheme="majorHAnsi" w:hAnsiTheme="majorHAnsi" w:cstheme="majorHAnsi"/>
+          <w:sz w:val="20"/>
+          <w:szCs w:val="20"/>
+        </w:rPr>
+        <w:t>s’</w:t>
+      </w:r>
+      <w:r>
+        <w:rPr>
+          <w:rFonts w:asciiTheme="majorHAnsi" w:hAnsiTheme="majorHAnsi" w:cstheme="majorHAnsi"/>
+          <w:sz w:val="20"/>
+          <w:szCs w:val="20"/>
+        </w:rPr>
+        <w:t xml:space="preserve"> </w:t>
+      </w:r>
+      <w:r>
+        <w:rPr>
+          <w:rFonts w:asciiTheme="majorHAnsi" w:hAnsiTheme="majorHAnsi" w:cstheme="majorHAnsi"/>
+          <w:sz w:val="20"/>
+          <w:szCs w:val="20"/>
+        </w:rPr>
+        <w:t xml:space="preserve">team </w:t>
+      </w:r>
+      <w:r>
+        <w:rPr>
+          <w:rFonts w:asciiTheme="majorHAnsi" w:hAnsiTheme="majorHAnsi" w:cstheme="majorHAnsi"/>
+          <w:sz w:val="20"/>
+          <w:szCs w:val="20"/>
+        </w:rPr>
+        <w:t xml:space="preserve">for infrastructure support on AWS cloud. Creating cloud formation scripts for hosting software on AWS cloud. </w:t>
+      </w:r>
+    </w:p>
+    <w:p>
+      <w:pPr>
+        <w:pStyle w:val="ListBullet2"/>
+        <w:numPr>
+          <w:ilvl w:val="0"/>
+          <w:numId w:val="4"/>
+        </w:numPr>
+        <w:rPr>
+          <w:rFonts w:asciiTheme="majorHAnsi" w:hAnsiTheme="majorHAnsi" w:cstheme="majorHAnsi"/>
+          <w:sz w:val="20"/>
+          <w:szCs w:val="20"/>
+        </w:rPr>
+      </w:pPr>
+      <w:r>
+        <w:rPr>
+          <w:rFonts w:asciiTheme="majorHAnsi" w:hAnsiTheme="majorHAnsi" w:cstheme="majorHAnsi"/>
+          <w:sz w:val="20"/>
+          <w:szCs w:val="20"/>
+        </w:rPr>
+        <w:t>Automating the installation of software through PowerShell scripts</w:t>
+      </w:r>
+      <w:r>
+        <w:rPr>
+          <w:rFonts w:asciiTheme="majorHAnsi" w:hAnsiTheme="majorHAnsi" w:cstheme="majorHAnsi"/>
+          <w:sz w:val="20"/>
+          <w:szCs w:val="20"/>
+        </w:rPr>
+        <w:t>.</w:t>
+      </w:r>
+      <w:r>
+        <w:rPr>
+          <w:rFonts w:asciiTheme="majorHAnsi" w:hAnsiTheme="majorHAnsi" w:cstheme="majorHAnsi"/>
+          <w:sz w:val="20"/>
+          <w:szCs w:val="20"/>
+        </w:rPr>
+        <w:t xml:space="preserve"> </w:t>
       </w:r>
     </w:p>
     <w:p>
@@ -3571,73 +4161,153 @@
           <w:sz w:val="20"/>
           <w:szCs w:val="20"/>
         </w:rPr>
-        <w:t xml:space="preserve"> automated with AWS cloud formation and PowerShell scripts </w:t>
-      </w:r>
-    </w:p>
-    <w:p>
-      <w:pPr>
-        <w:pStyle w:val="ListBullet2"/>
-        <w:numPr>
-          <w:ilvl w:val="0"/>
-          <w:numId w:val="4"/>
-        </w:numPr>
-        <w:rPr>
-          <w:rFonts w:asciiTheme="majorHAnsi" w:hAnsiTheme="majorHAnsi" w:cstheme="majorHAnsi"/>
-          <w:sz w:val="20"/>
-          <w:szCs w:val="20"/>
-        </w:rPr>
-      </w:pPr>
-      <w:r>
-        <w:rPr>
-          <w:rFonts w:asciiTheme="majorHAnsi" w:hAnsiTheme="majorHAnsi" w:cstheme="majorHAnsi"/>
-          <w:sz w:val="20"/>
-          <w:szCs w:val="20"/>
-        </w:rPr>
-        <w:t>Version control through GIT. Writing new plugins in Nagios to monitor resources. Working in implementation team to build and engineer servers on Ubuntu and RHEL Linux. Provisioning virtual servers on VMware and ESX servers using Vcloud.</w:t>
-      </w:r>
-    </w:p>
-    <w:p>
-      <w:pPr>
-        <w:pStyle w:val="ListBullet2"/>
-        <w:numPr>
-          <w:ilvl w:val="0"/>
-          <w:numId w:val="4"/>
-        </w:numPr>
-        <w:rPr>
-          <w:rFonts w:asciiTheme="majorHAnsi" w:hAnsiTheme="majorHAnsi" w:cstheme="majorHAnsi"/>
-          <w:sz w:val="20"/>
-          <w:szCs w:val="20"/>
-        </w:rPr>
-      </w:pPr>
-      <w:r>
-        <w:rPr>
-          <w:rFonts w:asciiTheme="majorHAnsi" w:hAnsiTheme="majorHAnsi" w:cstheme="majorHAnsi"/>
-          <w:sz w:val="20"/>
-          <w:szCs w:val="20"/>
-        </w:rPr>
-        <w:t xml:space="preserve">Involved in deploying the content Cloud platform on Amazon AWS using EC2, S3, and EBS. Evaluate Chef and Puppet framework and tools to automate the Cloud deployment and operations. </w:t>
-      </w:r>
-    </w:p>
-    <w:p>
-      <w:pPr>
-        <w:pStyle w:val="ListBullet2"/>
-        <w:numPr>
-          <w:ilvl w:val="0"/>
-          <w:numId w:val="4"/>
-        </w:numPr>
-        <w:rPr>
-          <w:rFonts w:asciiTheme="majorHAnsi" w:hAnsiTheme="majorHAnsi" w:cstheme="majorHAnsi"/>
-          <w:sz w:val="20"/>
-          <w:szCs w:val="20"/>
-        </w:rPr>
-      </w:pPr>
-      <w:r>
-        <w:rPr>
-          <w:rFonts w:asciiTheme="majorHAnsi" w:hAnsiTheme="majorHAnsi" w:cstheme="majorHAnsi"/>
-          <w:sz w:val="20"/>
-          <w:szCs w:val="20"/>
-        </w:rPr>
-        <w:t xml:space="preserve">Using Docker in Environment variables, Configuration files, Option types and Strings &amp; integers. </w:t>
+        <w:t xml:space="preserve"> automated with AWS cloud formation and PowerShell scripts</w:t>
+      </w:r>
+      <w:r>
+        <w:rPr>
+          <w:rFonts w:asciiTheme="majorHAnsi" w:hAnsiTheme="majorHAnsi" w:cstheme="majorHAnsi"/>
+          <w:sz w:val="20"/>
+          <w:szCs w:val="20"/>
+        </w:rPr>
+        <w:t>.</w:t>
+      </w:r>
+      <w:r>
+        <w:rPr>
+          <w:rFonts w:asciiTheme="majorHAnsi" w:hAnsiTheme="majorHAnsi" w:cstheme="majorHAnsi"/>
+          <w:sz w:val="20"/>
+          <w:szCs w:val="20"/>
+        </w:rPr>
+        <w:t xml:space="preserve"> </w:t>
+      </w:r>
+    </w:p>
+    <w:p>
+      <w:pPr>
+        <w:pStyle w:val="ListBullet2"/>
+        <w:numPr>
+          <w:ilvl w:val="0"/>
+          <w:numId w:val="4"/>
+        </w:numPr>
+        <w:rPr>
+          <w:rFonts w:asciiTheme="majorHAnsi" w:hAnsiTheme="majorHAnsi" w:cstheme="majorHAnsi"/>
+          <w:sz w:val="20"/>
+          <w:szCs w:val="20"/>
+        </w:rPr>
+      </w:pPr>
+      <w:r>
+        <w:rPr>
+          <w:rFonts w:asciiTheme="majorHAnsi" w:hAnsiTheme="majorHAnsi" w:cstheme="majorHAnsi"/>
+          <w:sz w:val="20"/>
+          <w:szCs w:val="20"/>
+        </w:rPr>
+        <w:t>Version control through GIT</w:t>
+      </w:r>
+      <w:r>
+        <w:rPr>
+          <w:rFonts w:asciiTheme="majorHAnsi" w:hAnsiTheme="majorHAnsi" w:cstheme="majorHAnsi"/>
+          <w:sz w:val="20"/>
+          <w:szCs w:val="20"/>
+        </w:rPr>
+        <w:t xml:space="preserve"> and Bitbucket</w:t>
+      </w:r>
+      <w:r>
+        <w:rPr>
+          <w:rFonts w:asciiTheme="majorHAnsi" w:hAnsiTheme="majorHAnsi" w:cstheme="majorHAnsi"/>
+          <w:sz w:val="20"/>
+          <w:szCs w:val="20"/>
+        </w:rPr>
+        <w:t xml:space="preserve">. </w:t>
+      </w:r>
+    </w:p>
+    <w:p>
+      <w:pPr>
+        <w:pStyle w:val="ListBullet2"/>
+        <w:numPr>
+          <w:ilvl w:val="0"/>
+          <w:numId w:val="4"/>
+        </w:numPr>
+        <w:rPr>
+          <w:rFonts w:asciiTheme="majorHAnsi" w:hAnsiTheme="majorHAnsi" w:cstheme="majorHAnsi"/>
+          <w:sz w:val="20"/>
+          <w:szCs w:val="20"/>
+        </w:rPr>
+      </w:pPr>
+      <w:r>
+        <w:rPr>
+          <w:rFonts w:asciiTheme="majorHAnsi" w:hAnsiTheme="majorHAnsi" w:cstheme="majorHAnsi"/>
+          <w:sz w:val="20"/>
+          <w:szCs w:val="20"/>
+        </w:rPr>
+        <w:t xml:space="preserve">Provisioning virtual servers </w:t>
+      </w:r>
+      <w:r>
+        <w:rPr>
+          <w:rFonts w:asciiTheme="majorHAnsi" w:hAnsiTheme="majorHAnsi" w:cstheme="majorHAnsi"/>
+          <w:sz w:val="20"/>
+          <w:szCs w:val="20"/>
+        </w:rPr>
+        <w:t xml:space="preserve">using </w:t>
+      </w:r>
+      <w:r>
+        <w:rPr>
+          <w:rFonts w:asciiTheme="majorHAnsi" w:hAnsiTheme="majorHAnsi" w:cstheme="majorHAnsi"/>
+          <w:sz w:val="20"/>
+          <w:szCs w:val="20"/>
+        </w:rPr>
+        <w:t>v</w:t>
+      </w:r>
+      <w:r>
+        <w:rPr>
+          <w:rFonts w:asciiTheme="majorHAnsi" w:hAnsiTheme="majorHAnsi" w:cstheme="majorHAnsi"/>
+          <w:sz w:val="20"/>
+          <w:szCs w:val="20"/>
+        </w:rPr>
+        <w:t>Sphere</w:t>
+      </w:r>
+      <w:r>
+        <w:rPr>
+          <w:rFonts w:asciiTheme="majorHAnsi" w:hAnsiTheme="majorHAnsi" w:cstheme="majorHAnsi"/>
+          <w:sz w:val="20"/>
+          <w:szCs w:val="20"/>
+        </w:rPr>
+        <w:t>.</w:t>
+      </w:r>
+    </w:p>
+    <w:p>
+      <w:pPr>
+        <w:pStyle w:val="ListBullet2"/>
+        <w:numPr>
+          <w:ilvl w:val="0"/>
+          <w:numId w:val="4"/>
+        </w:numPr>
+        <w:rPr>
+          <w:rFonts w:asciiTheme="majorHAnsi" w:hAnsiTheme="majorHAnsi" w:cstheme="majorHAnsi"/>
+          <w:sz w:val="20"/>
+          <w:szCs w:val="20"/>
+        </w:rPr>
+      </w:pPr>
+      <w:r>
+        <w:rPr>
+          <w:rFonts w:asciiTheme="majorHAnsi" w:hAnsiTheme="majorHAnsi" w:cstheme="majorHAnsi"/>
+          <w:sz w:val="20"/>
+          <w:szCs w:val="20"/>
+        </w:rPr>
+        <w:t>Involved in deploying the content Cloud platform on Amazon AWS using EC2, S3, and EBS</w:t>
+      </w:r>
+      <w:r>
+        <w:rPr>
+          <w:rFonts w:asciiTheme="majorHAnsi" w:hAnsiTheme="majorHAnsi" w:cstheme="majorHAnsi"/>
+          <w:sz w:val="20"/>
+          <w:szCs w:val="20"/>
+        </w:rPr>
+        <w:t>.</w:t>
+      </w:r>
+      <w:r>
+        <w:rPr>
+          <w:rFonts w:asciiTheme="majorHAnsi" w:hAnsiTheme="majorHAnsi" w:cstheme="majorHAnsi"/>
+          <w:sz w:val="20"/>
+          <w:szCs w:val="20"/>
+        </w:rPr>
+        <w:t xml:space="preserve"> </w:t>
       </w:r>
     </w:p>
     <w:p>
@@ -3681,75 +4351,107 @@
           <w:sz w:val="20"/>
           <w:szCs w:val="20"/>
         </w:rPr>
-        <w:t>Built a new CI pipeline. Testing and deployment automation with Docker, Jenkins, and Puppet</w:t>
-      </w:r>
-    </w:p>
-    <w:p>
-      <w:pPr>
-        <w:pStyle w:val="ListBullet2"/>
-        <w:numPr>
-          <w:ilvl w:val="0"/>
-          <w:numId w:val="4"/>
-        </w:numPr>
-        <w:rPr>
-          <w:rFonts w:asciiTheme="majorHAnsi" w:hAnsiTheme="majorHAnsi" w:cstheme="majorHAnsi"/>
-          <w:sz w:val="20"/>
-          <w:szCs w:val="20"/>
-        </w:rPr>
-      </w:pPr>
-      <w:r>
-        <w:rPr>
-          <w:rFonts w:asciiTheme="majorHAnsi" w:hAnsiTheme="majorHAnsi" w:cstheme="majorHAnsi"/>
-          <w:sz w:val="20"/>
-          <w:szCs w:val="20"/>
-        </w:rPr>
-        <w:t>Evaluate Chef and Puppet framework and tools to automate the Cloud deployment and operations.</w:t>
-      </w:r>
-    </w:p>
-    <w:p>
-      <w:pPr>
-        <w:pStyle w:val="ListBullet2"/>
-        <w:numPr>
-          <w:ilvl w:val="0"/>
-          <w:numId w:val="4"/>
-        </w:numPr>
-        <w:rPr>
-          <w:rFonts w:asciiTheme="majorHAnsi" w:hAnsiTheme="majorHAnsi" w:cstheme="majorHAnsi"/>
-          <w:sz w:val="20"/>
-          <w:szCs w:val="20"/>
-        </w:rPr>
-      </w:pPr>
-      <w:r>
-        <w:rPr>
-          <w:rFonts w:asciiTheme="majorHAnsi" w:hAnsiTheme="majorHAnsi" w:cstheme="majorHAnsi"/>
-          <w:sz w:val="20"/>
-          <w:szCs w:val="20"/>
-        </w:rPr>
-        <w:t xml:space="preserve">AWS and </w:t>
-      </w:r>
-      <w:r>
-        <w:rPr>
-          <w:rFonts w:asciiTheme="majorHAnsi" w:hAnsiTheme="majorHAnsi" w:cstheme="majorHAnsi"/>
-          <w:sz w:val="20"/>
-          <w:szCs w:val="20"/>
-        </w:rPr>
-        <w:t>OpenS</w:t>
-      </w:r>
-      <w:r>
-        <w:rPr>
-          <w:rFonts w:asciiTheme="majorHAnsi" w:hAnsiTheme="majorHAnsi" w:cstheme="majorHAnsi"/>
-          <w:sz w:val="20"/>
-          <w:szCs w:val="20"/>
-        </w:rPr>
-        <w:t>tack</w:t>
-      </w:r>
-      <w:r>
-        <w:rPr>
-          <w:rFonts w:asciiTheme="majorHAnsi" w:hAnsiTheme="majorHAnsi" w:cstheme="majorHAnsi"/>
-          <w:sz w:val="20"/>
-          <w:szCs w:val="20"/>
-        </w:rPr>
-        <w:t xml:space="preserve"> to provision new machines for clients. S3 Storage Services on AWS. </w:t>
+        <w:t>Built a new CI pipeline. Testing and deployment automation with Docker</w:t>
+      </w:r>
+      <w:r>
+        <w:rPr>
+          <w:rFonts w:asciiTheme="majorHAnsi" w:hAnsiTheme="majorHAnsi" w:cstheme="majorHAnsi"/>
+          <w:sz w:val="20"/>
+          <w:szCs w:val="20"/>
+        </w:rPr>
+        <w:t xml:space="preserve"> and </w:t>
+      </w:r>
+      <w:r>
+        <w:rPr>
+          <w:rFonts w:asciiTheme="majorHAnsi" w:hAnsiTheme="majorHAnsi" w:cstheme="majorHAnsi"/>
+          <w:sz w:val="20"/>
+          <w:szCs w:val="20"/>
+        </w:rPr>
+        <w:t>Jenkins</w:t>
+      </w:r>
+      <w:r>
+        <w:rPr>
+          <w:rFonts w:asciiTheme="majorHAnsi" w:hAnsiTheme="majorHAnsi" w:cstheme="majorHAnsi"/>
+          <w:sz w:val="20"/>
+          <w:szCs w:val="20"/>
+        </w:rPr>
+        <w:t>.</w:t>
+      </w:r>
+    </w:p>
+    <w:p>
+      <w:pPr>
+        <w:pStyle w:val="ListBullet2"/>
+        <w:numPr>
+          <w:ilvl w:val="0"/>
+          <w:numId w:val="4"/>
+        </w:numPr>
+        <w:rPr>
+          <w:rFonts w:asciiTheme="majorHAnsi" w:hAnsiTheme="majorHAnsi" w:cstheme="majorHAnsi"/>
+          <w:sz w:val="20"/>
+          <w:szCs w:val="20"/>
+        </w:rPr>
+      </w:pPr>
+      <w:r>
+        <w:rPr>
+          <w:rFonts w:asciiTheme="majorHAnsi" w:hAnsiTheme="majorHAnsi" w:cstheme="majorHAnsi"/>
+          <w:sz w:val="20"/>
+          <w:szCs w:val="20"/>
+        </w:rPr>
+        <w:t xml:space="preserve">Using </w:t>
+      </w:r>
+      <w:r>
+        <w:rPr>
+          <w:rFonts w:asciiTheme="majorHAnsi" w:hAnsiTheme="majorHAnsi" w:cstheme="majorHAnsi"/>
+          <w:sz w:val="20"/>
+          <w:szCs w:val="20"/>
+        </w:rPr>
+        <w:t xml:space="preserve">AWS to provision new machines for clients. </w:t>
+      </w:r>
+    </w:p>
+    <w:p>
+      <w:pPr>
+        <w:pStyle w:val="ListBullet2"/>
+        <w:numPr>
+          <w:ilvl w:val="0"/>
+          <w:numId w:val="4"/>
+        </w:numPr>
+        <w:rPr>
+          <w:rFonts w:asciiTheme="majorHAnsi" w:hAnsiTheme="majorHAnsi" w:cstheme="majorHAnsi"/>
+          <w:sz w:val="20"/>
+          <w:szCs w:val="20"/>
+        </w:rPr>
+      </w:pPr>
+      <w:r>
+        <w:rPr>
+          <w:rFonts w:asciiTheme="majorHAnsi" w:hAnsiTheme="majorHAnsi" w:cstheme="majorHAnsi"/>
+          <w:sz w:val="20"/>
+          <w:szCs w:val="20"/>
+        </w:rPr>
+        <w:t xml:space="preserve">Create new </w:t>
+      </w:r>
+      <w:r>
+        <w:rPr>
+          <w:rFonts w:asciiTheme="majorHAnsi" w:hAnsiTheme="majorHAnsi" w:cstheme="majorHAnsi"/>
+          <w:sz w:val="20"/>
+          <w:szCs w:val="20"/>
+        </w:rPr>
+        <w:t>S3 on AWS</w:t>
+      </w:r>
+      <w:r>
+        <w:rPr>
+          <w:rFonts w:asciiTheme="majorHAnsi" w:hAnsiTheme="majorHAnsi" w:cstheme="majorHAnsi"/>
+          <w:sz w:val="20"/>
+          <w:szCs w:val="20"/>
+        </w:rPr>
+        <w:t xml:space="preserve"> for clients</w:t>
+      </w:r>
+      <w:r>
+        <w:rPr>
+          <w:rFonts w:asciiTheme="majorHAnsi" w:hAnsiTheme="majorHAnsi" w:cstheme="majorHAnsi"/>
+          <w:sz w:val="20"/>
+          <w:szCs w:val="20"/>
+        </w:rPr>
+        <w:t xml:space="preserve">. </w:t>
       </w:r>
     </w:p>
     <w:p>
@@ -3793,95 +4495,45 @@
           <w:sz w:val="20"/>
           <w:szCs w:val="20"/>
         </w:rPr>
-        <w:t xml:space="preserve">Deployed and configured Chef Server including bootstrapping of chef client nodes for provisioning. Created roles, recipes, cookbooks and data bags for server configuration. </w:t>
-      </w:r>
-    </w:p>
-    <w:p>
-      <w:pPr>
-        <w:pStyle w:val="ListBullet2"/>
-        <w:numPr>
-          <w:ilvl w:val="0"/>
-          <w:numId w:val="4"/>
-        </w:numPr>
-        <w:rPr>
-          <w:rFonts w:asciiTheme="majorHAnsi" w:hAnsiTheme="majorHAnsi" w:cstheme="majorHAnsi"/>
-          <w:sz w:val="20"/>
-          <w:szCs w:val="20"/>
-        </w:rPr>
-      </w:pPr>
-      <w:r>
-        <w:rPr>
-          <w:rFonts w:asciiTheme="majorHAnsi" w:hAnsiTheme="majorHAnsi" w:cstheme="majorHAnsi"/>
-          <w:sz w:val="20"/>
-          <w:szCs w:val="20"/>
-        </w:rPr>
-        <w:t>Enable crontab for users on both AIX and Linux Server</w:t>
-      </w:r>
-    </w:p>
-    <w:p>
-      <w:pPr>
-        <w:pStyle w:val="ListBullet2"/>
-        <w:numPr>
-          <w:ilvl w:val="0"/>
-          <w:numId w:val="4"/>
-        </w:numPr>
-        <w:rPr>
-          <w:rFonts w:asciiTheme="majorHAnsi" w:hAnsiTheme="majorHAnsi" w:cstheme="majorHAnsi"/>
-          <w:sz w:val="20"/>
-          <w:szCs w:val="20"/>
-        </w:rPr>
-      </w:pPr>
-      <w:r>
-        <w:rPr>
-          <w:rFonts w:asciiTheme="majorHAnsi" w:hAnsiTheme="majorHAnsi" w:cstheme="majorHAnsi"/>
-          <w:sz w:val="20"/>
-          <w:szCs w:val="20"/>
-        </w:rPr>
-        <w:t>Troubleshoot application deployments, recreate customer issues, build proof of concept applications with Apache Linux Tomcat</w:t>
-      </w:r>
-    </w:p>
-    <w:p>
-      <w:pPr>
-        <w:pStyle w:val="ListBullet2"/>
-        <w:numPr>
-          <w:ilvl w:val="0"/>
-          <w:numId w:val="4"/>
-        </w:numPr>
-        <w:rPr>
-          <w:rFonts w:asciiTheme="majorHAnsi" w:hAnsiTheme="majorHAnsi" w:cstheme="majorHAnsi"/>
-          <w:sz w:val="20"/>
-          <w:szCs w:val="20"/>
-        </w:rPr>
-      </w:pPr>
-      <w:r>
-        <w:rPr>
-          <w:rFonts w:asciiTheme="majorHAnsi" w:hAnsiTheme="majorHAnsi" w:cstheme="majorHAnsi"/>
-          <w:sz w:val="20"/>
-          <w:szCs w:val="20"/>
-        </w:rPr>
-        <w:t>Focused on improvements to build and deployment tools.</w:t>
-      </w:r>
-    </w:p>
-    <w:p>
-      <w:pPr>
-        <w:pStyle w:val="ListBullet2"/>
-        <w:numPr>
-          <w:ilvl w:val="0"/>
-          <w:numId w:val="4"/>
-        </w:numPr>
-        <w:rPr>
-          <w:rFonts w:asciiTheme="majorHAnsi" w:hAnsiTheme="majorHAnsi" w:cstheme="majorHAnsi"/>
-          <w:sz w:val="20"/>
-          <w:szCs w:val="20"/>
-        </w:rPr>
-      </w:pPr>
-      <w:r>
-        <w:rPr>
-          <w:rFonts w:asciiTheme="majorHAnsi" w:hAnsiTheme="majorHAnsi" w:cstheme="majorHAnsi"/>
-          <w:sz w:val="20"/>
-          <w:szCs w:val="20"/>
-        </w:rPr>
-        <w:t xml:space="preserve">Developed hybrid cloud delivery model allowing for customers to choose the mix of public and private clouds     </w:t>
+        <w:t>Troubleshoot application deployments, recreate customer issues, build proof of concept applications with Apache Tomcat</w:t>
+      </w:r>
+      <w:r>
+        <w:rPr>
+          <w:rFonts w:asciiTheme="majorHAnsi" w:hAnsiTheme="majorHAnsi" w:cstheme="majorHAnsi"/>
+          <w:sz w:val="20"/>
+          <w:szCs w:val="20"/>
+        </w:rPr>
+        <w:t>.</w:t>
+      </w:r>
+    </w:p>
+    <w:p>
+      <w:pPr>
+        <w:pStyle w:val="ListBullet2"/>
+        <w:numPr>
+          <w:ilvl w:val="0"/>
+          <w:numId w:val="4"/>
+        </w:numPr>
+        <w:rPr>
+          <w:rFonts w:asciiTheme="majorHAnsi" w:hAnsiTheme="majorHAnsi" w:cstheme="majorHAnsi"/>
+          <w:sz w:val="20"/>
+          <w:szCs w:val="20"/>
+        </w:rPr>
+      </w:pPr>
+      <w:r>
+        <w:rPr>
+          <w:rFonts w:asciiTheme="majorHAnsi" w:hAnsiTheme="majorHAnsi" w:cstheme="majorHAnsi"/>
+          <w:sz w:val="20"/>
+          <w:szCs w:val="20"/>
+        </w:rPr>
+        <w:t>Developed hybrid cloud delivery model allowing for customers to choose the mix of public and private clouds</w:t>
+      </w:r>
+      <w:r>
+        <w:rPr>
+          <w:rFonts w:asciiTheme="majorHAnsi" w:hAnsiTheme="majorHAnsi" w:cstheme="majorHAnsi"/>
+          <w:sz w:val="20"/>
+          <w:szCs w:val="20"/>
+        </w:rPr>
+        <w:t>.</w:t>
       </w:r>
     </w:p>
     <w:p>
@@ -3905,6 +4557,14 @@
         </w:rPr>
         <w:t>Deployed serverless websites using AWS Lambda</w:t>
       </w:r>
+      <w:r>
+        <w:rPr>
+          <w:rFonts w:asciiTheme="majorHAnsi" w:hAnsiTheme="majorHAnsi" w:cstheme="majorHAnsi"/>
+          <w:sz w:val="20"/>
+          <w:szCs w:val="20"/>
+        </w:rPr>
+        <w:t>.</w:t>
+      </w:r>
     </w:p>
     <w:p>
       <w:pPr>
@@ -4098,67 +4758,83 @@
           <w:sz w:val="20"/>
           <w:szCs w:val="20"/>
         </w:rPr>
+        <w:t>Providing timely response to phone calls into the National</w:t>
+      </w:r>
+      <w:r>
+        <w:rPr>
+          <w:rFonts w:asciiTheme="majorHAnsi" w:hAnsiTheme="majorHAnsi" w:cstheme="majorHAnsi"/>
+          <w:sz w:val="20"/>
+          <w:szCs w:val="20"/>
+        </w:rPr>
+        <w:t xml:space="preserve"> Command Center</w:t>
+      </w:r>
+      <w:r>
+        <w:rPr>
+          <w:rFonts w:asciiTheme="majorHAnsi" w:hAnsiTheme="majorHAnsi" w:cstheme="majorHAnsi"/>
+          <w:sz w:val="20"/>
+          <w:szCs w:val="20"/>
+        </w:rPr>
+        <w:t xml:space="preserve"> (NCC).</w:t>
+      </w:r>
+    </w:p>
+    <w:p>
+      <w:pPr>
+        <w:pStyle w:val="ListBullet2"/>
+        <w:numPr>
+          <w:ilvl w:val="0"/>
+          <w:numId w:val="4"/>
+        </w:numPr>
+        <w:rPr>
+          <w:rFonts w:asciiTheme="majorHAnsi" w:hAnsiTheme="majorHAnsi" w:cstheme="majorHAnsi"/>
+          <w:sz w:val="20"/>
+          <w:szCs w:val="20"/>
+        </w:rPr>
+      </w:pPr>
+      <w:r>
+        <w:rPr>
+          <w:rFonts w:asciiTheme="majorHAnsi" w:hAnsiTheme="majorHAnsi" w:cstheme="majorHAnsi"/>
+          <w:sz w:val="20"/>
+          <w:szCs w:val="20"/>
+        </w:rPr>
+        <w:t>Providing network operations support with experience supporting a network with 1000+ nodes</w:t>
+      </w:r>
+      <w:r>
+        <w:rPr>
+          <w:rFonts w:asciiTheme="majorHAnsi" w:hAnsiTheme="majorHAnsi" w:cstheme="majorHAnsi"/>
+          <w:sz w:val="20"/>
+          <w:szCs w:val="20"/>
+        </w:rPr>
+        <w:t>.</w:t>
+      </w:r>
+      <w:r>
+        <w:rPr>
+          <w:rFonts w:asciiTheme="majorHAnsi" w:hAnsiTheme="majorHAnsi" w:cstheme="majorHAnsi"/>
+          <w:sz w:val="20"/>
+          <w:szCs w:val="20"/>
+        </w:rPr>
+        <w:t> </w:t>
+      </w:r>
+    </w:p>
+    <w:p>
+      <w:pPr>
+        <w:pStyle w:val="ListBullet2"/>
+        <w:numPr>
+          <w:ilvl w:val="0"/>
+          <w:numId w:val="4"/>
+        </w:numPr>
+        <w:rPr>
+          <w:rFonts w:asciiTheme="majorHAnsi" w:hAnsiTheme="majorHAnsi" w:cstheme="majorHAnsi"/>
+          <w:sz w:val="20"/>
+          <w:szCs w:val="20"/>
+        </w:rPr>
+      </w:pPr>
+      <w:r>
+        <w:rPr>
+          <w:rFonts w:asciiTheme="majorHAnsi" w:hAnsiTheme="majorHAnsi" w:cstheme="majorHAnsi"/>
+          <w:sz w:val="20"/>
+          <w:szCs w:val="20"/>
+        </w:rPr>
         <w:lastRenderedPageBreak/>
-        <w:t>Providing timely response to phone calls into the National</w:t>
-      </w:r>
-      <w:r>
-        <w:rPr>
-          <w:rFonts w:asciiTheme="majorHAnsi" w:hAnsiTheme="majorHAnsi" w:cstheme="majorHAnsi"/>
-          <w:sz w:val="20"/>
-          <w:szCs w:val="20"/>
-        </w:rPr>
-        <w:t xml:space="preserve"> Command Center</w:t>
-      </w:r>
-      <w:r>
-        <w:rPr>
-          <w:rFonts w:asciiTheme="majorHAnsi" w:hAnsiTheme="majorHAnsi" w:cstheme="majorHAnsi"/>
-          <w:sz w:val="20"/>
-          <w:szCs w:val="20"/>
-        </w:rPr>
-        <w:t xml:space="preserve"> (NCC).</w:t>
-      </w:r>
-    </w:p>
-    <w:p>
-      <w:pPr>
-        <w:pStyle w:val="ListBullet2"/>
-        <w:numPr>
-          <w:ilvl w:val="0"/>
-          <w:numId w:val="4"/>
-        </w:numPr>
-        <w:rPr>
-          <w:rFonts w:asciiTheme="majorHAnsi" w:hAnsiTheme="majorHAnsi" w:cstheme="majorHAnsi"/>
-          <w:sz w:val="20"/>
-          <w:szCs w:val="20"/>
-        </w:rPr>
-      </w:pPr>
-      <w:r>
-        <w:rPr>
-          <w:rFonts w:asciiTheme="majorHAnsi" w:hAnsiTheme="majorHAnsi" w:cstheme="majorHAnsi"/>
-          <w:sz w:val="20"/>
-          <w:szCs w:val="20"/>
-        </w:rPr>
-        <w:t>Providing network operations support with experience supporting a network with 1000+ nodes </w:t>
-      </w:r>
-    </w:p>
-    <w:p>
-      <w:pPr>
-        <w:pStyle w:val="ListBullet2"/>
-        <w:numPr>
-          <w:ilvl w:val="0"/>
-          <w:numId w:val="4"/>
-        </w:numPr>
-        <w:rPr>
-          <w:rFonts w:asciiTheme="majorHAnsi" w:hAnsiTheme="majorHAnsi" w:cstheme="majorHAnsi"/>
-          <w:sz w:val="20"/>
-          <w:szCs w:val="20"/>
-        </w:rPr>
-      </w:pPr>
-      <w:r>
-        <w:rPr>
-          <w:rFonts w:asciiTheme="majorHAnsi" w:hAnsiTheme="majorHAnsi" w:cstheme="majorHAnsi"/>
-          <w:sz w:val="20"/>
-          <w:szCs w:val="20"/>
-        </w:rPr>
         <w:t xml:space="preserve">Introspectively review NCC operating procedures, daily support practices, major incident support, etc. and provide feedback to the team leadership </w:t>
       </w:r>
       <w:r>
@@ -4175,7 +4851,23 @@
           <w:sz w:val="20"/>
           <w:szCs w:val="20"/>
         </w:rPr>
-        <w:t xml:space="preserve"> continuous service improvement and operational excellence </w:t>
+        <w:t xml:space="preserve"> continuous service improvement and operational excellence</w:t>
+      </w:r>
+      <w:r>
+        <w:rPr>
+          <w:rFonts w:asciiTheme="majorHAnsi" w:hAnsiTheme="majorHAnsi" w:cstheme="majorHAnsi"/>
+          <w:sz w:val="20"/>
+          <w:szCs w:val="20"/>
+        </w:rPr>
+        <w:t>.</w:t>
+      </w:r>
+      <w:r>
+        <w:rPr>
+          <w:rFonts w:asciiTheme="majorHAnsi" w:hAnsiTheme="majorHAnsi" w:cstheme="majorHAnsi"/>
+          <w:sz w:val="20"/>
+          <w:szCs w:val="20"/>
+        </w:rPr>
+        <w:t> </w:t>
       </w:r>
     </w:p>
     <w:p>
@@ -4219,29 +4911,77 @@
           <w:sz w:val="20"/>
           <w:szCs w:val="20"/>
         </w:rPr>
-        <w:t>Work with client during all stages of projects</w:t>
-      </w:r>
-    </w:p>
-    <w:p>
-      <w:pPr>
-        <w:pStyle w:val="ListBullet2"/>
-        <w:numPr>
-          <w:ilvl w:val="0"/>
-          <w:numId w:val="4"/>
-        </w:numPr>
-        <w:rPr>
-          <w:rFonts w:asciiTheme="majorHAnsi" w:hAnsiTheme="majorHAnsi" w:cstheme="majorHAnsi"/>
-          <w:sz w:val="20"/>
-          <w:szCs w:val="20"/>
-        </w:rPr>
-      </w:pPr>
-      <w:r>
-        <w:rPr>
-          <w:rFonts w:asciiTheme="majorHAnsi" w:hAnsiTheme="majorHAnsi" w:cstheme="majorHAnsi"/>
-          <w:sz w:val="20"/>
-          <w:szCs w:val="20"/>
-        </w:rPr>
-        <w:t>Gather and collate network requirements by working with client and colleagues.</w:t>
+        <w:t xml:space="preserve">Work with client </w:t>
+      </w:r>
+      <w:r>
+        <w:rPr>
+          <w:rFonts w:asciiTheme="majorHAnsi" w:hAnsiTheme="majorHAnsi" w:cstheme="majorHAnsi"/>
+          <w:sz w:val="20"/>
+          <w:szCs w:val="20"/>
+        </w:rPr>
+        <w:t>on</w:t>
+      </w:r>
+      <w:r>
+        <w:rPr>
+          <w:rFonts w:asciiTheme="majorHAnsi" w:hAnsiTheme="majorHAnsi" w:cstheme="majorHAnsi"/>
+          <w:sz w:val="20"/>
+          <w:szCs w:val="20"/>
+        </w:rPr>
+        <w:t xml:space="preserve"> all stages of projects</w:t>
+      </w:r>
+      <w:r>
+        <w:rPr>
+          <w:rFonts w:asciiTheme="majorHAnsi" w:hAnsiTheme="majorHAnsi" w:cstheme="majorHAnsi"/>
+          <w:sz w:val="20"/>
+          <w:szCs w:val="20"/>
+        </w:rPr>
+        <w:t>.</w:t>
+      </w:r>
+    </w:p>
+    <w:p>
+      <w:pPr>
+        <w:pStyle w:val="ListBullet2"/>
+        <w:numPr>
+          <w:ilvl w:val="0"/>
+          <w:numId w:val="4"/>
+        </w:numPr>
+        <w:rPr>
+          <w:rFonts w:asciiTheme="majorHAnsi" w:hAnsiTheme="majorHAnsi" w:cstheme="majorHAnsi"/>
+          <w:sz w:val="20"/>
+          <w:szCs w:val="20"/>
+        </w:rPr>
+      </w:pPr>
+      <w:r>
+        <w:rPr>
+          <w:rFonts w:asciiTheme="majorHAnsi" w:hAnsiTheme="majorHAnsi" w:cstheme="majorHAnsi"/>
+          <w:sz w:val="20"/>
+          <w:szCs w:val="20"/>
+        </w:rPr>
+        <w:t xml:space="preserve">Gather and collate network requirements by </w:t>
+      </w:r>
+      <w:r>
+        <w:rPr>
+          <w:rFonts w:asciiTheme="majorHAnsi" w:hAnsiTheme="majorHAnsi" w:cstheme="majorHAnsi"/>
+          <w:sz w:val="20"/>
+          <w:szCs w:val="20"/>
+        </w:rPr>
+        <w:t>the</w:t>
+      </w:r>
+      <w:r>
+        <w:rPr>
+          <w:rFonts w:asciiTheme="majorHAnsi" w:hAnsiTheme="majorHAnsi" w:cstheme="majorHAnsi"/>
+          <w:sz w:val="20"/>
+          <w:szCs w:val="20"/>
+        </w:rPr>
+        <w:t xml:space="preserve"> client</w:t>
+      </w:r>
+      <w:r>
+        <w:rPr>
+          <w:rFonts w:asciiTheme="majorHAnsi" w:hAnsiTheme="majorHAnsi" w:cstheme="majorHAnsi"/>
+          <w:sz w:val="20"/>
+          <w:szCs w:val="20"/>
+        </w:rPr>
+        <w:t>.</w:t>
       </w:r>
     </w:p>
     <w:p>
@@ -4891,7 +5631,15 @@
           <w:sz w:val="20"/>
           <w:szCs w:val="20"/>
         </w:rPr>
-        <w:t xml:space="preserve"> entry into all databases;</w:t>
+        <w:t xml:space="preserve"> entry into all databases</w:t>
+      </w:r>
+      <w:r>
+        <w:rPr>
+          <w:rFonts w:asciiTheme="majorHAnsi" w:hAnsiTheme="majorHAnsi" w:cstheme="majorHAnsi"/>
+          <w:sz w:val="20"/>
+          <w:szCs w:val="20"/>
+        </w:rPr>
+        <w:t>.</w:t>
       </w:r>
     </w:p>
     <w:p>
@@ -4915,6 +5663,14 @@
         </w:rPr>
         <w:t>Ensure integrity and reliability of the database</w:t>
       </w:r>
+      <w:r>
+        <w:rPr>
+          <w:rFonts w:asciiTheme="majorHAnsi" w:hAnsiTheme="majorHAnsi" w:cstheme="majorHAnsi"/>
+          <w:sz w:val="20"/>
+          <w:szCs w:val="20"/>
+        </w:rPr>
+        <w:t>.</w:t>
+      </w:r>
     </w:p>
     <w:p>
       <w:pPr>
@@ -4937,6 +5693,14 @@
         </w:rPr>
         <w:t>Train staff on the use of the database</w:t>
       </w:r>
+      <w:r>
+        <w:rPr>
+          <w:rFonts w:asciiTheme="majorHAnsi" w:hAnsiTheme="majorHAnsi" w:cstheme="majorHAnsi"/>
+          <w:sz w:val="20"/>
+          <w:szCs w:val="20"/>
+        </w:rPr>
+        <w:t>.</w:t>
+      </w:r>
     </w:p>
     <w:p>
       <w:pPr>
@@ -4959,6 +5723,14 @@
         </w:rPr>
         <w:t>Assist local council in maintaining IRD installed websites and develop capacity of their staff in using the web sites</w:t>
       </w:r>
+      <w:r>
+        <w:rPr>
+          <w:rFonts w:asciiTheme="majorHAnsi" w:hAnsiTheme="majorHAnsi" w:cstheme="majorHAnsi"/>
+          <w:sz w:val="20"/>
+          <w:szCs w:val="20"/>
+        </w:rPr>
+        <w:t>.</w:t>
+      </w:r>
     </w:p>
     <w:p>
       <w:pPr>
@@ -4981,6 +5753,14 @@
         </w:rPr>
         <w:t>Manage website development subcontractors</w:t>
       </w:r>
+      <w:r>
+        <w:rPr>
+          <w:rFonts w:asciiTheme="majorHAnsi" w:hAnsiTheme="majorHAnsi" w:cstheme="majorHAnsi"/>
+          <w:sz w:val="20"/>
+          <w:szCs w:val="20"/>
+        </w:rPr>
+        <w:t>.</w:t>
+      </w:r>
     </w:p>
     <w:p>
       <w:pPr>
@@ -5003,6 +5783,14 @@
         </w:rPr>
         <w:t>Supervise and develop staff</w:t>
       </w:r>
+      <w:r>
+        <w:rPr>
+          <w:rFonts w:asciiTheme="majorHAnsi" w:hAnsiTheme="majorHAnsi" w:cstheme="majorHAnsi"/>
+          <w:sz w:val="20"/>
+          <w:szCs w:val="20"/>
+        </w:rPr>
+        <w:t>.</w:t>
+      </w:r>
     </w:p>
     <w:p>
       <w:pPr>
@@ -5105,7 +5893,89 @@
           <w:sz w:val="20"/>
           <w:szCs w:val="20"/>
         </w:rPr>
-        <w:t>Plan, coordinate and implement security measures to safeguard information in computer files against accidental or unauthorized damage, modification or disclosure.</w:t>
+        <w:t>Plan, coordinate and implement security measures to safeguard information in computer</w:t>
+      </w:r>
+      <w:r>
+        <w:rPr>
+          <w:rFonts w:asciiTheme="majorHAnsi" w:hAnsiTheme="majorHAnsi" w:cstheme="majorHAnsi"/>
+          <w:sz w:val="20"/>
+          <w:szCs w:val="20"/>
+        </w:rPr>
+        <w:t>’s</w:t>
+      </w:r>
+      <w:r>
+        <w:rPr>
+          <w:rFonts w:asciiTheme="majorHAnsi" w:hAnsiTheme="majorHAnsi" w:cstheme="majorHAnsi"/>
+          <w:sz w:val="20"/>
+          <w:szCs w:val="20"/>
+        </w:rPr>
+        <w:t xml:space="preserve"> files against accidental or unauthorized damage, modification or disclosure.</w:t>
+      </w:r>
+    </w:p>
+    <w:p>
+      <w:pPr>
+        <w:pStyle w:val="ListBullet2"/>
+        <w:numPr>
+          <w:ilvl w:val="0"/>
+          <w:numId w:val="4"/>
+        </w:numPr>
+        <w:rPr>
+          <w:rFonts w:asciiTheme="majorHAnsi" w:hAnsiTheme="majorHAnsi" w:cstheme="majorHAnsi"/>
+          <w:sz w:val="20"/>
+          <w:szCs w:val="20"/>
+        </w:rPr>
+      </w:pPr>
+      <w:r>
+        <w:rPr>
+          <w:rFonts w:asciiTheme="majorHAnsi" w:hAnsiTheme="majorHAnsi" w:cstheme="majorHAnsi"/>
+          <w:sz w:val="20"/>
+          <w:szCs w:val="20"/>
+        </w:rPr>
+        <w:t>Approve, schedule, plan, and supervise the installation and testing of new products and improvements to computer systems, such as the installation of new databases related to project data.</w:t>
+      </w:r>
+    </w:p>
+    <w:p>
+      <w:pPr>
+        <w:pStyle w:val="ListBullet2"/>
+        <w:numPr>
+          <w:ilvl w:val="0"/>
+          <w:numId w:val="4"/>
+        </w:numPr>
+        <w:rPr>
+          <w:rFonts w:asciiTheme="majorHAnsi" w:hAnsiTheme="majorHAnsi" w:cstheme="majorHAnsi"/>
+          <w:sz w:val="20"/>
+          <w:szCs w:val="20"/>
+        </w:rPr>
+      </w:pPr>
+      <w:r>
+        <w:rPr>
+          <w:rFonts w:asciiTheme="majorHAnsi" w:hAnsiTheme="majorHAnsi" w:cstheme="majorHAnsi"/>
+          <w:sz w:val="20"/>
+          <w:szCs w:val="20"/>
+        </w:rPr>
+        <w:t>Train users and answer questions.</w:t>
+      </w:r>
+    </w:p>
+    <w:p>
+      <w:pPr>
+        <w:pStyle w:val="ListBullet2"/>
+        <w:numPr>
+          <w:ilvl w:val="0"/>
+          <w:numId w:val="4"/>
+        </w:numPr>
+        <w:rPr>
+          <w:rFonts w:asciiTheme="majorHAnsi" w:hAnsiTheme="majorHAnsi" w:cstheme="majorHAnsi"/>
+          <w:sz w:val="20"/>
+          <w:szCs w:val="20"/>
+        </w:rPr>
+      </w:pPr>
+      <w:r>
+        <w:rPr>
+          <w:rFonts w:asciiTheme="majorHAnsi" w:hAnsiTheme="majorHAnsi" w:cstheme="majorHAnsi"/>
+          <w:sz w:val="20"/>
+          <w:szCs w:val="20"/>
+        </w:rPr>
+        <w:t>Specify users and user access levels for each segment of database.</w:t>
       </w:r>
     </w:p>
     <w:p>
@@ -5128,72 +5998,6 @@
           <w:szCs w:val="20"/>
         </w:rPr>
         <w:lastRenderedPageBreak/>
-        <w:t>Approve, schedule, plan, and supervise the installation and testing of new products and improvements to computer systems, such as the installation of new databases related to project data.</w:t>
-      </w:r>
-    </w:p>
-    <w:p>
-      <w:pPr>
-        <w:pStyle w:val="ListBullet2"/>
-        <w:numPr>
-          <w:ilvl w:val="0"/>
-          <w:numId w:val="4"/>
-        </w:numPr>
-        <w:rPr>
-          <w:rFonts w:asciiTheme="majorHAnsi" w:hAnsiTheme="majorHAnsi" w:cstheme="majorHAnsi"/>
-          <w:sz w:val="20"/>
-          <w:szCs w:val="20"/>
-        </w:rPr>
-      </w:pPr>
-      <w:r>
-        <w:rPr>
-          <w:rFonts w:asciiTheme="majorHAnsi" w:hAnsiTheme="majorHAnsi" w:cstheme="majorHAnsi"/>
-          <w:sz w:val="20"/>
-          <w:szCs w:val="20"/>
-        </w:rPr>
-        <w:t>Train users and answer questions.</w:t>
-      </w:r>
-    </w:p>
-    <w:p>
-      <w:pPr>
-        <w:pStyle w:val="ListBullet2"/>
-        <w:numPr>
-          <w:ilvl w:val="0"/>
-          <w:numId w:val="4"/>
-        </w:numPr>
-        <w:rPr>
-          <w:rFonts w:asciiTheme="majorHAnsi" w:hAnsiTheme="majorHAnsi" w:cstheme="majorHAnsi"/>
-          <w:sz w:val="20"/>
-          <w:szCs w:val="20"/>
-        </w:rPr>
-      </w:pPr>
-      <w:r>
-        <w:rPr>
-          <w:rFonts w:asciiTheme="majorHAnsi" w:hAnsiTheme="majorHAnsi" w:cstheme="majorHAnsi"/>
-          <w:sz w:val="20"/>
-          <w:szCs w:val="20"/>
-        </w:rPr>
-        <w:t>Specify users and user access levels for each segment of database.</w:t>
-      </w:r>
-    </w:p>
-    <w:p>
-      <w:pPr>
-        <w:pStyle w:val="ListBullet2"/>
-        <w:numPr>
-          <w:ilvl w:val="0"/>
-          <w:numId w:val="4"/>
-        </w:numPr>
-        <w:rPr>
-          <w:rFonts w:asciiTheme="majorHAnsi" w:hAnsiTheme="majorHAnsi" w:cstheme="majorHAnsi"/>
-          <w:sz w:val="20"/>
-          <w:szCs w:val="20"/>
-        </w:rPr>
-      </w:pPr>
-      <w:r>
-        <w:rPr>
-          <w:rFonts w:asciiTheme="majorHAnsi" w:hAnsiTheme="majorHAnsi" w:cstheme="majorHAnsi"/>
-          <w:sz w:val="20"/>
-          <w:szCs w:val="20"/>
-        </w:rPr>
         <w:t>Develop and document data model describing data elements and how they are used, following procedures and using pen, template or computer software.</w:t>
       </w:r>
     </w:p>
@@ -5426,67 +6230,42 @@
           <w:b/>
           <w:sz w:val="20"/>
           <w:szCs w:val="20"/>
-          <w:u w:val="single"/>
-        </w:rPr>
-      </w:pPr>
-      <w:r>
-        <w:rPr>
-          <w:rFonts w:asciiTheme="majorHAnsi" w:hAnsiTheme="majorHAnsi" w:cstheme="majorHAnsi"/>
-          <w:sz w:val="20"/>
-          <w:szCs w:val="20"/>
-          <w:u w:val="single"/>
-        </w:rPr>
-        <w:t>(Under supervision of United states government and US Army)</w:t>
-      </w:r>
-    </w:p>
-    <w:p>
-      <w:pPr>
-        <w:pStyle w:val="ListBullet2"/>
-        <w:numPr>
-          <w:ilvl w:val="0"/>
-          <w:numId w:val="0"/>
-        </w:numPr>
+        </w:rPr>
+      </w:pPr>
+      <w:r>
+        <w:rPr>
+          <w:rFonts w:asciiTheme="majorHAnsi" w:hAnsiTheme="majorHAnsi" w:cstheme="majorHAnsi"/>
+          <w:sz w:val="20"/>
+          <w:szCs w:val="20"/>
+        </w:rPr>
+        <w:t>Network Engineer</w:t>
+      </w:r>
+      <w:r>
         <w:rPr>
           <w:rFonts w:ascii="Century Gothic" w:hAnsi="Century Gothic" w:cstheme="majorBidi"/>
           <w:b/>
           <w:sz w:val="20"/>
           <w:szCs w:val="20"/>
         </w:rPr>
-      </w:pPr>
-      <w:r>
-        <w:rPr>
-          <w:rFonts w:asciiTheme="majorHAnsi" w:hAnsiTheme="majorHAnsi" w:cstheme="majorHAnsi"/>
-          <w:sz w:val="20"/>
-          <w:szCs w:val="20"/>
-        </w:rPr>
-        <w:t>Network Engineer</w:t>
-      </w:r>
-      <w:r>
+        <w:t xml:space="preserve"> </w:t>
+      </w:r>
+    </w:p>
+    <w:p>
+      <w:pPr>
         <w:rPr>
           <w:rFonts w:ascii="Century Gothic" w:hAnsi="Century Gothic" w:cstheme="majorBidi"/>
           <w:b/>
           <w:sz w:val="20"/>
           <w:szCs w:val="20"/>
         </w:rPr>
-        <w:t xml:space="preserve"> </w:t>
-      </w:r>
-    </w:p>
-    <w:p>
-      <w:pPr>
+      </w:pPr>
+      <w:r>
         <w:rPr>
           <w:rFonts w:ascii="Century Gothic" w:hAnsi="Century Gothic" w:cstheme="majorBidi"/>
           <w:b/>
           <w:sz w:val="20"/>
           <w:szCs w:val="20"/>
         </w:rPr>
-      </w:pPr>
-      <w:r>
-        <w:rPr>
-          <w:rFonts w:ascii="Century Gothic" w:hAnsi="Century Gothic" w:cstheme="majorBidi"/>
-          <w:b/>
-          <w:sz w:val="20"/>
-          <w:szCs w:val="20"/>
-        </w:rPr>
         <w:tab/>
       </w:r>
     </w:p>
@@ -5509,51 +6288,69 @@
           <w:sz w:val="20"/>
           <w:szCs w:val="20"/>
         </w:rPr>
-        <w:t xml:space="preserve">Installed, configured, and supported an organization’s local area network (LAN), wide area network (WAN) and </w:t>
-      </w:r>
-    </w:p>
-    <w:p>
-      <w:pPr>
-        <w:pStyle w:val="ListBullet2"/>
-        <w:numPr>
-          <w:ilvl w:val="0"/>
-          <w:numId w:val="4"/>
-        </w:numPr>
-        <w:rPr>
-          <w:rFonts w:asciiTheme="majorHAnsi" w:hAnsiTheme="majorHAnsi" w:cstheme="majorHAnsi"/>
-          <w:sz w:val="20"/>
-          <w:szCs w:val="20"/>
-        </w:rPr>
-      </w:pPr>
-      <w:r>
-        <w:rPr>
-          <w:rFonts w:asciiTheme="majorHAnsi" w:hAnsiTheme="majorHAnsi" w:cstheme="majorHAnsi"/>
-          <w:sz w:val="20"/>
-          <w:szCs w:val="20"/>
-        </w:rPr>
-        <w:t>Internet System or a segment of a network system. </w:t>
-      </w:r>
-    </w:p>
-    <w:p>
-      <w:pPr>
-        <w:pStyle w:val="ListBullet2"/>
-        <w:numPr>
-          <w:ilvl w:val="0"/>
-          <w:numId w:val="4"/>
-        </w:numPr>
-        <w:rPr>
-          <w:rFonts w:asciiTheme="majorHAnsi" w:hAnsiTheme="majorHAnsi" w:cstheme="majorHAnsi"/>
-          <w:sz w:val="20"/>
-          <w:szCs w:val="20"/>
-        </w:rPr>
-      </w:pPr>
-      <w:r>
-        <w:rPr>
-          <w:rFonts w:asciiTheme="majorHAnsi" w:hAnsiTheme="majorHAnsi" w:cstheme="majorHAnsi"/>
-          <w:sz w:val="20"/>
-          <w:szCs w:val="20"/>
-        </w:rPr>
-        <w:t>Performed technical support for customer and internal networks and systems </w:t>
+        <w:t>Installed, configured, and supported an organization’s local area network (LAN)</w:t>
+      </w:r>
+      <w:r>
+        <w:rPr>
+          <w:rFonts w:asciiTheme="majorHAnsi" w:hAnsiTheme="majorHAnsi" w:cstheme="majorHAnsi"/>
+          <w:sz w:val="20"/>
+          <w:szCs w:val="20"/>
+        </w:rPr>
+        <w:t xml:space="preserve"> and</w:t>
+      </w:r>
+      <w:r>
+        <w:rPr>
+          <w:rFonts w:asciiTheme="majorHAnsi" w:hAnsiTheme="majorHAnsi" w:cstheme="majorHAnsi"/>
+          <w:sz w:val="20"/>
+          <w:szCs w:val="20"/>
+        </w:rPr>
+        <w:t xml:space="preserve"> wide area network (WAN)</w:t>
+      </w:r>
+      <w:r>
+        <w:rPr>
+          <w:rFonts w:asciiTheme="majorHAnsi" w:hAnsiTheme="majorHAnsi" w:cstheme="majorHAnsi"/>
+          <w:sz w:val="20"/>
+          <w:szCs w:val="20"/>
+        </w:rPr>
+        <w:t>.</w:t>
+      </w:r>
+    </w:p>
+    <w:p>
+      <w:pPr>
+        <w:pStyle w:val="ListBullet2"/>
+        <w:numPr>
+          <w:ilvl w:val="0"/>
+          <w:numId w:val="4"/>
+        </w:numPr>
+        <w:rPr>
+          <w:rFonts w:asciiTheme="majorHAnsi" w:hAnsiTheme="majorHAnsi" w:cstheme="majorHAnsi"/>
+          <w:sz w:val="20"/>
+          <w:szCs w:val="20"/>
+        </w:rPr>
+      </w:pPr>
+      <w:r>
+        <w:rPr>
+          <w:rFonts w:asciiTheme="majorHAnsi" w:hAnsiTheme="majorHAnsi" w:cstheme="majorHAnsi"/>
+          <w:sz w:val="20"/>
+          <w:szCs w:val="20"/>
+        </w:rPr>
+        <w:t>Performed technical support for customer and internal networks and systems</w:t>
+      </w:r>
+      <w:r>
+        <w:rPr>
+          <w:rFonts w:asciiTheme="majorHAnsi" w:hAnsiTheme="majorHAnsi" w:cstheme="majorHAnsi"/>
+          <w:sz w:val="20"/>
+          <w:szCs w:val="20"/>
+        </w:rPr>
+        <w:t>.</w:t>
+      </w:r>
+      <w:r>
+        <w:rPr>
+          <w:rFonts w:asciiTheme="majorHAnsi" w:hAnsiTheme="majorHAnsi" w:cstheme="majorHAnsi"/>
+          <w:sz w:val="20"/>
+          <w:szCs w:val="20"/>
+        </w:rPr>
+        <w:t> </w:t>
       </w:r>
     </w:p>
     <w:p>
@@ -5597,139 +6394,315 @@
           <w:sz w:val="20"/>
           <w:szCs w:val="20"/>
         </w:rPr>
-        <w:t>Managed and monitored installation and maintenance of software/hardware on all systems </w:t>
-      </w:r>
-    </w:p>
-    <w:p>
-      <w:pPr>
-        <w:pStyle w:val="ListBullet2"/>
-        <w:numPr>
-          <w:ilvl w:val="0"/>
-          <w:numId w:val="4"/>
-        </w:numPr>
-        <w:rPr>
-          <w:rFonts w:asciiTheme="majorHAnsi" w:hAnsiTheme="majorHAnsi" w:cstheme="majorHAnsi"/>
-          <w:sz w:val="20"/>
-          <w:szCs w:val="20"/>
-        </w:rPr>
-      </w:pPr>
-      <w:r>
-        <w:rPr>
-          <w:rFonts w:asciiTheme="majorHAnsi" w:hAnsiTheme="majorHAnsi" w:cstheme="majorHAnsi"/>
-          <w:sz w:val="20"/>
-          <w:szCs w:val="20"/>
-        </w:rPr>
-        <w:t>Maintained, improved and escalated issues related to monitoring software </w:t>
-      </w:r>
-    </w:p>
-    <w:p>
-      <w:pPr>
-        <w:pStyle w:val="ListBullet2"/>
-        <w:numPr>
-          <w:ilvl w:val="0"/>
-          <w:numId w:val="4"/>
-        </w:numPr>
-        <w:rPr>
-          <w:rFonts w:asciiTheme="majorHAnsi" w:hAnsiTheme="majorHAnsi" w:cstheme="majorHAnsi"/>
-          <w:sz w:val="20"/>
-          <w:szCs w:val="20"/>
-        </w:rPr>
-      </w:pPr>
-      <w:r>
-        <w:rPr>
-          <w:rFonts w:asciiTheme="majorHAnsi" w:hAnsiTheme="majorHAnsi" w:cstheme="majorHAnsi"/>
-          <w:sz w:val="20"/>
-          <w:szCs w:val="20"/>
-        </w:rPr>
-        <w:t>Monitored system network performance to pro-actively bypass problems </w:t>
-      </w:r>
-    </w:p>
-    <w:p>
-      <w:pPr>
-        <w:pStyle w:val="ListBullet2"/>
-        <w:numPr>
-          <w:ilvl w:val="0"/>
-          <w:numId w:val="4"/>
-        </w:numPr>
-        <w:rPr>
-          <w:rFonts w:asciiTheme="majorHAnsi" w:hAnsiTheme="majorHAnsi" w:cstheme="majorHAnsi"/>
-          <w:sz w:val="20"/>
-          <w:szCs w:val="20"/>
-        </w:rPr>
-      </w:pPr>
-      <w:r>
-        <w:rPr>
-          <w:rFonts w:asciiTheme="majorHAnsi" w:hAnsiTheme="majorHAnsi" w:cstheme="majorHAnsi"/>
-          <w:sz w:val="20"/>
-          <w:szCs w:val="20"/>
-        </w:rPr>
-        <w:t>Ensured that customer requests via the ticketing system are managed to closure </w:t>
-      </w:r>
-    </w:p>
-    <w:p>
-      <w:pPr>
-        <w:pStyle w:val="ListBullet2"/>
-        <w:numPr>
-          <w:ilvl w:val="0"/>
-          <w:numId w:val="4"/>
-        </w:numPr>
-        <w:rPr>
-          <w:rFonts w:asciiTheme="majorHAnsi" w:hAnsiTheme="majorHAnsi" w:cstheme="majorHAnsi"/>
-          <w:sz w:val="20"/>
-          <w:szCs w:val="20"/>
-        </w:rPr>
-      </w:pPr>
-      <w:r>
-        <w:rPr>
-          <w:rFonts w:asciiTheme="majorHAnsi" w:hAnsiTheme="majorHAnsi" w:cstheme="majorHAnsi"/>
-          <w:sz w:val="20"/>
-          <w:szCs w:val="20"/>
-        </w:rPr>
-        <w:t>Delivered results in support of achieving the organization’s Service Level Agreements </w:t>
-      </w:r>
-    </w:p>
-    <w:p>
-      <w:pPr>
-        <w:pStyle w:val="ListBullet2"/>
-        <w:numPr>
-          <w:ilvl w:val="0"/>
-          <w:numId w:val="4"/>
-        </w:numPr>
-        <w:rPr>
-          <w:rFonts w:asciiTheme="majorHAnsi" w:hAnsiTheme="majorHAnsi" w:cstheme="majorHAnsi"/>
-          <w:sz w:val="20"/>
-          <w:szCs w:val="20"/>
-        </w:rPr>
-      </w:pPr>
-      <w:r>
-        <w:rPr>
-          <w:rFonts w:asciiTheme="majorHAnsi" w:hAnsiTheme="majorHAnsi" w:cstheme="majorHAnsi"/>
-          <w:sz w:val="20"/>
-          <w:szCs w:val="20"/>
-        </w:rPr>
-        <w:t>Troubleshot complex network and escalated to higher level </w:t>
-      </w:r>
-    </w:p>
-    <w:p>
-      <w:pPr>
-        <w:pStyle w:val="ListBullet2"/>
-        <w:numPr>
-          <w:ilvl w:val="0"/>
-          <w:numId w:val="4"/>
-        </w:numPr>
-        <w:rPr>
-          <w:rFonts w:asciiTheme="majorHAnsi" w:hAnsiTheme="majorHAnsi" w:cstheme="majorHAnsi"/>
-          <w:sz w:val="20"/>
-          <w:szCs w:val="20"/>
-        </w:rPr>
-      </w:pPr>
-      <w:r>
-        <w:rPr>
-          <w:rFonts w:asciiTheme="majorHAnsi" w:hAnsiTheme="majorHAnsi" w:cstheme="majorHAnsi"/>
-          <w:sz w:val="20"/>
-          <w:szCs w:val="20"/>
-        </w:rPr>
-        <w:t>Evaluated and coordinated network service</w:t>
+        <w:t>Managed</w:t>
+      </w:r>
+      <w:r>
+        <w:rPr>
+          <w:rFonts w:asciiTheme="majorHAnsi" w:hAnsiTheme="majorHAnsi" w:cstheme="majorHAnsi"/>
+          <w:sz w:val="20"/>
+          <w:szCs w:val="20"/>
+        </w:rPr>
+        <w:t xml:space="preserve">, </w:t>
+      </w:r>
+      <w:r>
+        <w:rPr>
+          <w:rFonts w:asciiTheme="majorHAnsi" w:hAnsiTheme="majorHAnsi" w:cstheme="majorHAnsi"/>
+          <w:sz w:val="20"/>
+          <w:szCs w:val="20"/>
+        </w:rPr>
+        <w:t>monitored installation and maintenance of software/hardware on all systems</w:t>
+      </w:r>
+      <w:r>
+        <w:rPr>
+          <w:rFonts w:asciiTheme="majorHAnsi" w:hAnsiTheme="majorHAnsi" w:cstheme="majorHAnsi"/>
+          <w:sz w:val="20"/>
+          <w:szCs w:val="20"/>
+        </w:rPr>
+        <w:t>.</w:t>
+      </w:r>
+      <w:r>
+        <w:rPr>
+          <w:rFonts w:asciiTheme="majorHAnsi" w:hAnsiTheme="majorHAnsi" w:cstheme="majorHAnsi"/>
+          <w:sz w:val="20"/>
+          <w:szCs w:val="20"/>
+        </w:rPr>
+        <w:t> </w:t>
+      </w:r>
+    </w:p>
+    <w:p>
+      <w:pPr>
+        <w:pStyle w:val="ListBullet2"/>
+        <w:numPr>
+          <w:ilvl w:val="0"/>
+          <w:numId w:val="4"/>
+        </w:numPr>
+        <w:rPr>
+          <w:rFonts w:asciiTheme="majorHAnsi" w:hAnsiTheme="majorHAnsi" w:cstheme="majorHAnsi"/>
+          <w:sz w:val="20"/>
+          <w:szCs w:val="20"/>
+        </w:rPr>
+      </w:pPr>
+      <w:r>
+        <w:rPr>
+          <w:rFonts w:asciiTheme="majorHAnsi" w:hAnsiTheme="majorHAnsi" w:cstheme="majorHAnsi"/>
+          <w:sz w:val="20"/>
+          <w:szCs w:val="20"/>
+        </w:rPr>
+        <w:t>Maintained, improved and escalated issues related to monitoring software</w:t>
+      </w:r>
+      <w:r>
+        <w:rPr>
+          <w:rFonts w:asciiTheme="majorHAnsi" w:hAnsiTheme="majorHAnsi" w:cstheme="majorHAnsi"/>
+          <w:sz w:val="20"/>
+          <w:szCs w:val="20"/>
+        </w:rPr>
+        <w:t>.</w:t>
+      </w:r>
+      <w:r>
+        <w:rPr>
+          <w:rFonts w:asciiTheme="majorHAnsi" w:hAnsiTheme="majorHAnsi" w:cstheme="majorHAnsi"/>
+          <w:sz w:val="20"/>
+          <w:szCs w:val="20"/>
+        </w:rPr>
+        <w:t> </w:t>
+      </w:r>
+    </w:p>
+    <w:p>
+      <w:pPr>
+        <w:pStyle w:val="ListBullet2"/>
+        <w:numPr>
+          <w:ilvl w:val="0"/>
+          <w:numId w:val="4"/>
+        </w:numPr>
+        <w:rPr>
+          <w:rFonts w:asciiTheme="majorHAnsi" w:hAnsiTheme="majorHAnsi" w:cstheme="majorHAnsi"/>
+          <w:sz w:val="20"/>
+          <w:szCs w:val="20"/>
+        </w:rPr>
+      </w:pPr>
+      <w:r>
+        <w:rPr>
+          <w:rFonts w:asciiTheme="majorHAnsi" w:hAnsiTheme="majorHAnsi" w:cstheme="majorHAnsi"/>
+          <w:sz w:val="20"/>
+          <w:szCs w:val="20"/>
+        </w:rPr>
+        <w:t>Monitored system network performance to pro-actively bypass problems</w:t>
+      </w:r>
+      <w:r>
+        <w:rPr>
+          <w:rFonts w:asciiTheme="majorHAnsi" w:hAnsiTheme="majorHAnsi" w:cstheme="majorHAnsi"/>
+          <w:sz w:val="20"/>
+          <w:szCs w:val="20"/>
+        </w:rPr>
+        <w:t>.</w:t>
+      </w:r>
+      <w:r>
+        <w:rPr>
+          <w:rFonts w:asciiTheme="majorHAnsi" w:hAnsiTheme="majorHAnsi" w:cstheme="majorHAnsi"/>
+          <w:sz w:val="20"/>
+          <w:szCs w:val="20"/>
+        </w:rPr>
+        <w:t> </w:t>
+      </w:r>
+    </w:p>
+    <w:p>
+      <w:pPr>
+        <w:pStyle w:val="ListBullet2"/>
+        <w:numPr>
+          <w:ilvl w:val="0"/>
+          <w:numId w:val="4"/>
+        </w:numPr>
+        <w:rPr>
+          <w:rFonts w:asciiTheme="majorHAnsi" w:hAnsiTheme="majorHAnsi" w:cstheme="majorHAnsi"/>
+          <w:sz w:val="20"/>
+          <w:szCs w:val="20"/>
+        </w:rPr>
+      </w:pPr>
+      <w:r>
+        <w:rPr>
+          <w:rFonts w:asciiTheme="majorHAnsi" w:hAnsiTheme="majorHAnsi" w:cstheme="majorHAnsi"/>
+          <w:sz w:val="20"/>
+          <w:szCs w:val="20"/>
+        </w:rPr>
+        <w:t>Ensured that customer requests via the ticketing system are managed to closure</w:t>
+      </w:r>
+      <w:r>
+        <w:rPr>
+          <w:rFonts w:asciiTheme="majorHAnsi" w:hAnsiTheme="majorHAnsi" w:cstheme="majorHAnsi"/>
+          <w:sz w:val="20"/>
+          <w:szCs w:val="20"/>
+        </w:rPr>
+        <w:t>.</w:t>
+      </w:r>
+      <w:r>
+        <w:rPr>
+          <w:rFonts w:asciiTheme="majorHAnsi" w:hAnsiTheme="majorHAnsi" w:cstheme="majorHAnsi"/>
+          <w:sz w:val="20"/>
+          <w:szCs w:val="20"/>
+        </w:rPr>
+        <w:t> </w:t>
+      </w:r>
+    </w:p>
+    <w:p>
+      <w:pPr>
+        <w:pStyle w:val="ListBullet2"/>
+        <w:numPr>
+          <w:ilvl w:val="0"/>
+          <w:numId w:val="4"/>
+        </w:numPr>
+        <w:rPr>
+          <w:rFonts w:asciiTheme="majorHAnsi" w:hAnsiTheme="majorHAnsi" w:cstheme="majorHAnsi"/>
+          <w:sz w:val="20"/>
+          <w:szCs w:val="20"/>
+        </w:rPr>
+      </w:pPr>
+      <w:r>
+        <w:rPr>
+          <w:rFonts w:asciiTheme="majorHAnsi" w:hAnsiTheme="majorHAnsi" w:cstheme="majorHAnsi"/>
+          <w:sz w:val="20"/>
+          <w:szCs w:val="20"/>
+        </w:rPr>
+        <w:t>Delivered results in support of achieving the organization’s Service Level Agreements</w:t>
+      </w:r>
+      <w:r>
+        <w:rPr>
+          <w:rFonts w:asciiTheme="majorHAnsi" w:hAnsiTheme="majorHAnsi" w:cstheme="majorHAnsi"/>
+          <w:sz w:val="20"/>
+          <w:szCs w:val="20"/>
+        </w:rPr>
+        <w:t>.</w:t>
+      </w:r>
+      <w:r>
+        <w:rPr>
+          <w:rFonts w:asciiTheme="majorHAnsi" w:hAnsiTheme="majorHAnsi" w:cstheme="majorHAnsi"/>
+          <w:sz w:val="20"/>
+          <w:szCs w:val="20"/>
+        </w:rPr>
+        <w:t> </w:t>
+      </w:r>
+    </w:p>
+    <w:p>
+      <w:pPr>
+        <w:pStyle w:val="ListBullet2"/>
+        <w:numPr>
+          <w:ilvl w:val="0"/>
+          <w:numId w:val="4"/>
+        </w:numPr>
+        <w:rPr>
+          <w:rFonts w:asciiTheme="majorHAnsi" w:hAnsiTheme="majorHAnsi" w:cstheme="majorHAnsi"/>
+          <w:sz w:val="20"/>
+          <w:szCs w:val="20"/>
+        </w:rPr>
+      </w:pPr>
+      <w:r>
+        <w:rPr>
+          <w:rFonts w:asciiTheme="majorHAnsi" w:hAnsiTheme="majorHAnsi" w:cstheme="majorHAnsi"/>
+          <w:sz w:val="20"/>
+          <w:szCs w:val="20"/>
+        </w:rPr>
+        <w:t>Troublesho</w:t>
+      </w:r>
+      <w:r>
+        <w:rPr>
+          <w:rFonts w:asciiTheme="majorHAnsi" w:hAnsiTheme="majorHAnsi" w:cstheme="majorHAnsi"/>
+          <w:sz w:val="20"/>
+          <w:szCs w:val="20"/>
+        </w:rPr>
+        <w:t>o</w:t>
+      </w:r>
+      <w:r>
+        <w:rPr>
+          <w:rFonts w:asciiTheme="majorHAnsi" w:hAnsiTheme="majorHAnsi" w:cstheme="majorHAnsi"/>
+          <w:sz w:val="20"/>
+          <w:szCs w:val="20"/>
+        </w:rPr>
+        <w:t>t complex network</w:t>
+      </w:r>
+      <w:r>
+        <w:rPr>
+          <w:rFonts w:asciiTheme="majorHAnsi" w:hAnsiTheme="majorHAnsi" w:cstheme="majorHAnsi"/>
+          <w:sz w:val="20"/>
+          <w:szCs w:val="20"/>
+        </w:rPr>
+        <w:t xml:space="preserve"> issues</w:t>
+      </w:r>
+      <w:r>
+        <w:rPr>
+          <w:rFonts w:asciiTheme="majorHAnsi" w:hAnsiTheme="majorHAnsi" w:cstheme="majorHAnsi"/>
+          <w:sz w:val="20"/>
+          <w:szCs w:val="20"/>
+        </w:rPr>
+        <w:t xml:space="preserve"> and escalated to higher level</w:t>
+      </w:r>
+      <w:r>
+        <w:rPr>
+          <w:rFonts w:asciiTheme="majorHAnsi" w:hAnsiTheme="majorHAnsi" w:cstheme="majorHAnsi"/>
+          <w:sz w:val="20"/>
+          <w:szCs w:val="20"/>
+        </w:rPr>
+        <w:t xml:space="preserve"> if required.</w:t>
+      </w:r>
+      <w:r>
+        <w:rPr>
+          <w:rFonts w:asciiTheme="majorHAnsi" w:hAnsiTheme="majorHAnsi" w:cstheme="majorHAnsi"/>
+          <w:sz w:val="20"/>
+          <w:szCs w:val="20"/>
+        </w:rPr>
+        <w:t> </w:t>
+      </w:r>
+    </w:p>
+    <w:p>
+      <w:pPr>
+        <w:pStyle w:val="ListBullet2"/>
+        <w:numPr>
+          <w:ilvl w:val="0"/>
+          <w:numId w:val="4"/>
+        </w:numPr>
+        <w:rPr>
+          <w:rFonts w:asciiTheme="majorHAnsi" w:hAnsiTheme="majorHAnsi" w:cstheme="majorHAnsi"/>
+          <w:sz w:val="20"/>
+          <w:szCs w:val="20"/>
+        </w:rPr>
+      </w:pPr>
+      <w:r>
+        <w:rPr>
+          <w:rFonts w:asciiTheme="majorHAnsi" w:hAnsiTheme="majorHAnsi" w:cstheme="majorHAnsi"/>
+          <w:sz w:val="20"/>
+          <w:szCs w:val="20"/>
+        </w:rPr>
+        <w:t>Evaluate</w:t>
+      </w:r>
+      <w:r>
+        <w:rPr>
+          <w:rFonts w:asciiTheme="majorHAnsi" w:hAnsiTheme="majorHAnsi" w:cstheme="majorHAnsi"/>
+          <w:sz w:val="20"/>
+          <w:szCs w:val="20"/>
+        </w:rPr>
+        <w:t xml:space="preserve"> and </w:t>
+      </w:r>
+      <w:r>
+        <w:rPr>
+          <w:rFonts w:asciiTheme="majorHAnsi" w:hAnsiTheme="majorHAnsi" w:cstheme="majorHAnsi"/>
+          <w:sz w:val="20"/>
+          <w:szCs w:val="20"/>
+        </w:rPr>
+        <w:t>coordinate</w:t>
+      </w:r>
+      <w:r>
+        <w:rPr>
+          <w:rFonts w:asciiTheme="majorHAnsi" w:hAnsiTheme="majorHAnsi" w:cstheme="majorHAnsi"/>
+          <w:sz w:val="20"/>
+          <w:szCs w:val="20"/>
+        </w:rPr>
+        <w:t xml:space="preserve"> network service</w:t>
+      </w:r>
+      <w:r>
+        <w:rPr>
+          <w:rFonts w:asciiTheme="majorHAnsi" w:hAnsiTheme="majorHAnsi" w:cstheme="majorHAnsi"/>
+          <w:sz w:val="20"/>
+          <w:szCs w:val="20"/>
+        </w:rPr>
+        <w:t>.</w:t>
       </w:r>
     </w:p>
     <w:p>
@@ -5753,6 +6726,14 @@
         </w:rPr>
         <w:t>Provided 24x7 Supports for Ministry of Defense/Baghdad-IZ</w:t>
       </w:r>
+      <w:r>
+        <w:rPr>
+          <w:rFonts w:asciiTheme="majorHAnsi" w:hAnsiTheme="majorHAnsi" w:cstheme="majorHAnsi"/>
+          <w:sz w:val="20"/>
+          <w:szCs w:val="20"/>
+        </w:rPr>
+        <w:t>.</w:t>
+      </w:r>
     </w:p>
     <w:p>
       <w:pPr>
@@ -5817,7 +6798,15 @@
           <w:sz w:val="20"/>
           <w:szCs w:val="20"/>
         </w:rPr>
-        <w:t>Configure and Troubleshooting Access layer Switches,</w:t>
+        <w:t>Configure and Troubleshooting Access layer Switches</w:t>
+      </w:r>
+      <w:r>
+        <w:rPr>
+          <w:rFonts w:asciiTheme="majorHAnsi" w:hAnsiTheme="majorHAnsi" w:cstheme="majorHAnsi"/>
+          <w:sz w:val="20"/>
+          <w:szCs w:val="20"/>
+        </w:rPr>
+        <w:t>.</w:t>
       </w:r>
     </w:p>
     <w:p>
@@ -5861,7 +6850,31 @@
           <w:sz w:val="20"/>
           <w:szCs w:val="20"/>
         </w:rPr>
-        <w:t>The main responsibility is to maintain network uptime of 99% and service uptime of 100%</w:t>
+        <w:t xml:space="preserve">The main responsibility is to maintain network uptime of </w:t>
+      </w:r>
+      <w:r>
+        <w:rPr>
+          <w:rFonts w:asciiTheme="majorHAnsi" w:hAnsiTheme="majorHAnsi" w:cstheme="majorHAnsi"/>
+          <w:sz w:val="20"/>
+          <w:szCs w:val="20"/>
+        </w:rPr>
+        <w:t>99</w:t>
+      </w:r>
+      <w:r>
+        <w:rPr>
+          <w:rFonts w:asciiTheme="majorHAnsi" w:hAnsiTheme="majorHAnsi" w:cstheme="majorHAnsi"/>
+          <w:sz w:val="20"/>
+          <w:szCs w:val="20"/>
+        </w:rPr>
+        <w:t>% and service uptime of 100%</w:t>
+      </w:r>
+      <w:r>
+        <w:rPr>
+          <w:rFonts w:asciiTheme="majorHAnsi" w:hAnsiTheme="majorHAnsi" w:cstheme="majorHAnsi"/>
+          <w:sz w:val="20"/>
+          <w:szCs w:val="20"/>
+        </w:rPr>
+        <w:t>.</w:t>
       </w:r>
     </w:p>
     <w:p>
@@ -6174,7 +7187,6 @@
           <w:sz w:val="20"/>
           <w:szCs w:val="20"/>
         </w:rPr>
-        <w:lastRenderedPageBreak/>
         <w:t>W</w:t>
       </w:r>
       <w:r>
@@ -6755,6 +7767,184 @@
           <w:szCs w:val="20"/>
         </w:rPr>
         <w:t>, v2.1, v2.2 and v2.5) for Masergy.</w:t>
+      </w:r>
+    </w:p>
+    <w:p>
+      <w:pPr>
+        <w:pStyle w:val="ListBullet2"/>
+        <w:numPr>
+          <w:ilvl w:val="0"/>
+          <w:numId w:val="4"/>
+        </w:numPr>
+        <w:rPr>
+          <w:rFonts w:asciiTheme="majorHAnsi" w:hAnsiTheme="majorHAnsi" w:cstheme="majorHAnsi"/>
+          <w:sz w:val="20"/>
+          <w:szCs w:val="20"/>
+        </w:rPr>
+      </w:pPr>
+      <w:r>
+        <w:rPr>
+          <w:rFonts w:asciiTheme="majorHAnsi" w:hAnsiTheme="majorHAnsi" w:cstheme="majorHAnsi"/>
+          <w:sz w:val="20"/>
+          <w:szCs w:val="20"/>
+        </w:rPr>
+        <w:t>AutoBuild (v2.0 and V3.0) for AmerisourceBergen.</w:t>
+      </w:r>
+    </w:p>
+    <w:p>
+      <w:pPr>
+        <w:pStyle w:val="ListBullet2"/>
+        <w:numPr>
+          <w:ilvl w:val="0"/>
+          <w:numId w:val="4"/>
+        </w:numPr>
+        <w:rPr>
+          <w:rFonts w:asciiTheme="majorHAnsi" w:hAnsiTheme="majorHAnsi" w:cstheme="majorHAnsi"/>
+          <w:sz w:val="20"/>
+          <w:szCs w:val="20"/>
+        </w:rPr>
+      </w:pPr>
+      <w:r>
+        <w:rPr>
+          <w:rFonts w:asciiTheme="majorHAnsi" w:hAnsiTheme="majorHAnsi" w:cstheme="majorHAnsi"/>
+          <w:sz w:val="20"/>
+          <w:szCs w:val="20"/>
+        </w:rPr>
+        <w:t>Universal_Server_Build (V2.0 and V3.0) for AmerisourceBergen.</w:t>
+      </w:r>
+    </w:p>
+    <w:p>
+      <w:pPr>
+        <w:pStyle w:val="ListBullet2"/>
+        <w:numPr>
+          <w:ilvl w:val="0"/>
+          <w:numId w:val="4"/>
+        </w:numPr>
+        <w:rPr>
+          <w:rFonts w:asciiTheme="majorHAnsi" w:hAnsiTheme="majorHAnsi" w:cstheme="majorHAnsi"/>
+          <w:sz w:val="20"/>
+          <w:szCs w:val="20"/>
+        </w:rPr>
+      </w:pPr>
+      <w:r>
+        <w:rPr>
+          <w:rFonts w:asciiTheme="majorHAnsi" w:hAnsiTheme="majorHAnsi" w:cstheme="majorHAnsi"/>
+          <w:sz w:val="20"/>
+          <w:szCs w:val="20"/>
+        </w:rPr>
+        <w:t>NAS_Volume_Health</w:t>
+      </w:r>
+      <w:r>
+        <w:rPr>
+          <w:rFonts w:asciiTheme="majorHAnsi" w:hAnsiTheme="majorHAnsi" w:cstheme="majorHAnsi"/>
+          <w:sz w:val="20"/>
+          <w:szCs w:val="20"/>
+        </w:rPr>
+        <w:t>_Check (V1.0, V2.0 and V3.0)</w:t>
+      </w:r>
+      <w:r>
+        <w:rPr>
+          <w:rFonts w:asciiTheme="majorHAnsi" w:hAnsiTheme="majorHAnsi" w:cstheme="majorHAnsi"/>
+          <w:sz w:val="20"/>
+          <w:szCs w:val="20"/>
+        </w:rPr>
+        <w:t xml:space="preserve"> </w:t>
+      </w:r>
+      <w:r>
+        <w:rPr>
+          <w:rFonts w:asciiTheme="majorHAnsi" w:hAnsiTheme="majorHAnsi" w:cstheme="majorHAnsi"/>
+          <w:sz w:val="20"/>
+          <w:szCs w:val="20"/>
+        </w:rPr>
+        <w:t>for AmerisourceBergen</w:t>
+      </w:r>
+      <w:r>
+        <w:rPr>
+          <w:rFonts w:asciiTheme="majorHAnsi" w:hAnsiTheme="majorHAnsi" w:cstheme="majorHAnsi"/>
+          <w:sz w:val="20"/>
+          <w:szCs w:val="20"/>
+        </w:rPr>
+        <w:t>.</w:t>
+      </w:r>
+    </w:p>
+    <w:p>
+      <w:pPr>
+        <w:pStyle w:val="ListBullet2"/>
+        <w:numPr>
+          <w:ilvl w:val="0"/>
+          <w:numId w:val="4"/>
+        </w:numPr>
+        <w:rPr>
+          <w:rFonts w:asciiTheme="majorHAnsi" w:hAnsiTheme="majorHAnsi" w:cstheme="majorHAnsi"/>
+          <w:sz w:val="20"/>
+          <w:szCs w:val="20"/>
+        </w:rPr>
+      </w:pPr>
+      <w:r>
+        <w:rPr>
+          <w:rFonts w:asciiTheme="majorHAnsi" w:hAnsiTheme="majorHAnsi" w:cstheme="majorHAnsi"/>
+          <w:sz w:val="20"/>
+          <w:szCs w:val="20"/>
+        </w:rPr>
+        <w:t>AmerisourceBergen-NAS-Volume-Request</w:t>
+      </w:r>
+      <w:r>
+        <w:rPr>
+          <w:rFonts w:asciiTheme="majorHAnsi" w:hAnsiTheme="majorHAnsi" w:cstheme="majorHAnsi"/>
+          <w:sz w:val="20"/>
+          <w:szCs w:val="20"/>
+        </w:rPr>
+        <w:t xml:space="preserve"> (1</w:t>
+      </w:r>
+      <w:r>
+        <w:rPr>
+          <w:rFonts w:asciiTheme="majorHAnsi" w:hAnsiTheme="majorHAnsi" w:cstheme="majorHAnsi"/>
+          <w:sz w:val="20"/>
+          <w:szCs w:val="20"/>
+          <w:vertAlign w:val="superscript"/>
+        </w:rPr>
+        <w:t>st</w:t>
+      </w:r>
+      <w:r>
+        <w:rPr>
+          <w:rFonts w:asciiTheme="majorHAnsi" w:hAnsiTheme="majorHAnsi" w:cstheme="majorHAnsi"/>
+          <w:sz w:val="20"/>
+          <w:szCs w:val="20"/>
+        </w:rPr>
+        <w:t xml:space="preserve"> to 3</w:t>
+      </w:r>
+      <w:r>
+        <w:rPr>
+          <w:rFonts w:asciiTheme="majorHAnsi" w:hAnsiTheme="majorHAnsi" w:cstheme="majorHAnsi"/>
+          <w:sz w:val="20"/>
+          <w:szCs w:val="20"/>
+          <w:vertAlign w:val="superscript"/>
+        </w:rPr>
+        <w:t>rd</w:t>
+      </w:r>
+      <w:r>
+        <w:rPr>
+          <w:rFonts w:asciiTheme="majorHAnsi" w:hAnsiTheme="majorHAnsi" w:cstheme="majorHAnsi"/>
+          <w:sz w:val="20"/>
+          <w:szCs w:val="20"/>
+        </w:rPr>
+        <w:t xml:space="preserve"> generation) </w:t>
+      </w:r>
+      <w:r>
+        <w:rPr>
+          <w:rFonts w:asciiTheme="majorHAnsi" w:hAnsiTheme="majorHAnsi" w:cstheme="majorHAnsi"/>
+          <w:sz w:val="20"/>
+          <w:szCs w:val="20"/>
+        </w:rPr>
+        <w:t>for AmerisourceBergen</w:t>
+      </w:r>
+      <w:r>
+        <w:rPr>
+          <w:rFonts w:asciiTheme="majorHAnsi" w:hAnsiTheme="majorHAnsi" w:cstheme="majorHAnsi"/>
+          <w:sz w:val="20"/>
+          <w:szCs w:val="20"/>
+        </w:rPr>
+        <w:t>.</w:t>
       </w:r>
     </w:p>
     <w:p>
@@ -6766,7 +7956,7 @@
     </w:p>
     <w:sectPr>
       <w:pgSz w:w="12240" w:h="15840"/>
-      <w:pgMar w:top="1440" w:right="1440" w:bottom="1350" w:left="1440" w:header="720" w:footer="720" w:gutter="0"/>
+      <w:pgMar w:top="1440" w:right="1440" w:bottom="1080" w:left="1440" w:header="720" w:footer="720" w:gutter="0"/>
       <w:cols w:space="720"/>
       <w:docGrid w:linePitch="360"/>
     </w:sectPr>
@@ -7082,6 +8272,155 @@
       </w:rPr>
     </w:lvl>
   </w:abstractNum>
+  <w:abstractNum w:abstractNumId="4" w15:restartNumberingAfterBreak="0">
+    <w:nsid w:val="750F0FB0"/>
+    <w:multiLevelType w:val="multilevel"/>
+    <w:tmpl w:val="F294CEE4"/>
+    <w:lvl w:ilvl="0">
+      <w:start w:val="1"/>
+      <w:numFmt w:val="bullet"/>
+      <w:lvlText w:val=""/>
+      <w:lvlJc w:val="left"/>
+      <w:pPr>
+        <w:tabs>
+          <w:tab w:val="num" w:pos="720"/>
+        </w:tabs>
+        <w:ind w:left="720" w:hanging="360"/>
+      </w:pPr>
+      <w:rPr>
+        <w:rFonts w:ascii="Symbol" w:hAnsi="Symbol" w:hint="default"/>
+        <w:sz w:val="20"/>
+      </w:rPr>
+    </w:lvl>
+    <w:lvl w:ilvl="1" w:tentative="1">
+      <w:start w:val="1"/>
+      <w:numFmt w:val="bullet"/>
+      <w:lvlText w:val="o"/>
+      <w:lvlJc w:val="left"/>
+      <w:pPr>
+        <w:tabs>
+          <w:tab w:val="num" w:pos="1440"/>
+        </w:tabs>
+        <w:ind w:left="1440" w:hanging="360"/>
+      </w:pPr>
+      <w:rPr>
+        <w:rFonts w:ascii="Courier New" w:hAnsi="Courier New" w:hint="default"/>
+        <w:sz w:val="20"/>
+      </w:rPr>
+    </w:lvl>
+    <w:lvl w:ilvl="2" w:tentative="1">
+      <w:start w:val="1"/>
+      <w:numFmt w:val="bullet"/>
+      <w:lvlText w:val=""/>
+      <w:lvlJc w:val="left"/>
+      <w:pPr>
+        <w:tabs>
+          <w:tab w:val="num" w:pos="2160"/>
+        </w:tabs>
+        <w:ind w:left="2160" w:hanging="360"/>
+      </w:pPr>
+      <w:rPr>
+        <w:rFonts w:ascii="Wingdings" w:hAnsi="Wingdings" w:hint="default"/>
+        <w:sz w:val="20"/>
+      </w:rPr>
+    </w:lvl>
+    <w:lvl w:ilvl="3" w:tentative="1">
+      <w:start w:val="1"/>
+      <w:numFmt w:val="bullet"/>
+      <w:lvlText w:val=""/>
+      <w:lvlJc w:val="left"/>
+      <w:pPr>
+        <w:tabs>
+          <w:tab w:val="num" w:pos="2880"/>
+        </w:tabs>
+        <w:ind w:left="2880" w:hanging="360"/>
+      </w:pPr>
+      <w:rPr>
+        <w:rFonts w:ascii="Wingdings" w:hAnsi="Wingdings" w:hint="default"/>
+        <w:sz w:val="20"/>
+      </w:rPr>
+    </w:lvl>
+    <w:lvl w:ilvl="4" w:tentative="1">
+      <w:start w:val="1"/>
+      <w:numFmt w:val="bullet"/>
+      <w:lvlText w:val=""/>
+      <w:lvlJc w:val="left"/>
+      <w:pPr>
+        <w:tabs>
+          <w:tab w:val="num" w:pos="3600"/>
+        </w:tabs>
+        <w:ind w:left="3600" w:hanging="360"/>
+      </w:pPr>
+      <w:rPr>
+        <w:rFonts w:ascii="Wingdings" w:hAnsi="Wingdings" w:hint="default"/>
+        <w:sz w:val="20"/>
+      </w:rPr>
+    </w:lvl>
+    <w:lvl w:ilvl="5" w:tentative="1">
+      <w:start w:val="1"/>
+      <w:numFmt w:val="bullet"/>
+      <w:lvlText w:val=""/>
+      <w:lvlJc w:val="left"/>
+      <w:pPr>
+        <w:tabs>
+          <w:tab w:val="num" w:pos="4320"/>
+        </w:tabs>
+        <w:ind w:left="4320" w:hanging="360"/>
+      </w:pPr>
+      <w:rPr>
+        <w:rFonts w:ascii="Wingdings" w:hAnsi="Wingdings" w:hint="default"/>
+        <w:sz w:val="20"/>
+      </w:rPr>
+    </w:lvl>
+    <w:lvl w:ilvl="6" w:tentative="1">
+      <w:start w:val="1"/>
+      <w:numFmt w:val="bullet"/>
+      <w:lvlText w:val=""/>
+      <w:lvlJc w:val="left"/>
+      <w:pPr>
+        <w:tabs>
+          <w:tab w:val="num" w:pos="5040"/>
+        </w:tabs>
+        <w:ind w:left="5040" w:hanging="360"/>
+      </w:pPr>
+      <w:rPr>
+        <w:rFonts w:ascii="Wingdings" w:hAnsi="Wingdings" w:hint="default"/>
+        <w:sz w:val="20"/>
+      </w:rPr>
+    </w:lvl>
+    <w:lvl w:ilvl="7" w:tentative="1">
+      <w:start w:val="1"/>
+      <w:numFmt w:val="bullet"/>
+      <w:lvlText w:val=""/>
+      <w:lvlJc w:val="left"/>
+      <w:pPr>
+        <w:tabs>
+          <w:tab w:val="num" w:pos="5760"/>
+        </w:tabs>
+        <w:ind w:left="5760" w:hanging="360"/>
+      </w:pPr>
+      <w:rPr>
+        <w:rFonts w:ascii="Wingdings" w:hAnsi="Wingdings" w:hint="default"/>
+        <w:sz w:val="20"/>
+      </w:rPr>
+    </w:lvl>
+    <w:lvl w:ilvl="8" w:tentative="1">
+      <w:start w:val="1"/>
+      <w:numFmt w:val="bullet"/>
+      <w:lvlText w:val=""/>
+      <w:lvlJc w:val="left"/>
+      <w:pPr>
+        <w:tabs>
+          <w:tab w:val="num" w:pos="6480"/>
+        </w:tabs>
+        <w:ind w:left="6480" w:hanging="360"/>
+      </w:pPr>
+      <w:rPr>
+        <w:rFonts w:ascii="Wingdings" w:hAnsi="Wingdings" w:hint="default"/>
+        <w:sz w:val="20"/>
+      </w:rPr>
+    </w:lvl>
+  </w:abstractNum>
   <w:num w:numId="1">
     <w:abstractNumId w:val="1"/>
   </w:num>
@@ -7098,6 +8437,12 @@
     <w:abstractNumId w:val="0"/>
   </w:num>
   <w:num w:numId="6">
+    <w:abstractNumId w:val="0"/>
+  </w:num>
+  <w:num w:numId="7">
+    <w:abstractNumId w:val="4"/>
+  </w:num>
+  <w:num w:numId="8">
     <w:abstractNumId w:val="0"/>
   </w:num>
   <w:numIdMacAtCleanup w:val="4"/>
@@ -7676,6 +9021,17 @@
     <w:basedOn w:val="DefaultParagraphFont"/>
     <w:rsid w:val="001D2923"/>
   </w:style>
+  <w:style w:type="character" w:styleId="Strong">
+    <w:name w:val="Strong"/>
+    <w:basedOn w:val="DefaultParagraphFont"/>
+    <w:uiPriority w:val="22"/>
+    <w:qFormat/>
+    <w:rsid w:val="00362511"/>
+    <w:rPr>
+      <w:b/>
+      <w:bCs/>
+    </w:rPr>
+  </w:style>
 </w:styles>
 </file>
 
@@ -7945,7 +9301,7 @@
 </file>
 
 <file path=customXml/itemProps1.xml><?xml version="1.0" encoding="utf-8"?>
-<ds:datastoreItem xmlns:ds="http://schemas.openxmlformats.org/officeDocument/2006/customXml" ds:itemID="{43CE8E5D-E5D1-4249-B551-69E5C072FD49}">
+<ds:datastoreItem xmlns:ds="http://schemas.openxmlformats.org/officeDocument/2006/customXml" ds:itemID="{F22DDB30-B6F5-4E0A-86A1-2CA65CD74744}">
   <ds:schemaRefs>
     <ds:schemaRef ds:uri="http://schemas.openxmlformats.org/officeDocument/2006/bibliography"/>
   </ds:schemaRefs>

</xml_diff>

<commit_message>
add some CI/CD stuff to the resume
</commit_message>
<xml_diff>
--- a/Mustafa-K-Alogaidi.docx
+++ b/Mustafa-K-Alogaidi.docx
@@ -30,7 +30,7 @@
     </w:p>
     <w:tbl>
       <w:tblPr>
-        <w:tblW w:w="9306" w:type="dxa"/>
+        <w:tblW w:w="9409" w:type="dxa"/>
         <w:tblCellMar>
           <w:left w:w="0" w:type="dxa"/>
           <w:right w:w="0" w:type="dxa"/>
@@ -39,17 +39,17 @@
       </w:tblPr>
       <w:tblGrid>
         <w:gridCol w:w="36"/>
-        <w:gridCol w:w="9270"/>
+        <w:gridCol w:w="9373"/>
       </w:tblGrid>
       <w:tr>
         <w:trPr>
           <w:gridBefore w:val="1"/>
           <w:wBefore w:w="36" w:type="dxa"/>
-          <w:trHeight w:val="262"/>
+          <w:trHeight w:val="204"/>
         </w:trPr>
         <w:tc>
           <w:tcPr>
-            <w:tcW w:w="9270" w:type="dxa"/>
+            <w:tcW w:w="9372" w:type="dxa"/>
           </w:tcPr>
           <w:p>
             <w:pPr>
@@ -173,11 +173,11 @@
           </w:tblBorders>
         </w:tblPrEx>
         <w:trPr>
-          <w:trHeight w:val="1971"/>
+          <w:trHeight w:val="1537"/>
         </w:trPr>
         <w:tc>
           <w:tcPr>
-            <w:tcW w:w="9306" w:type="dxa"/>
+            <w:tcW w:w="9409" w:type="dxa"/>
             <w:gridSpan w:val="2"/>
             <w:tcBorders>
               <w:top w:val="nil"/>
@@ -198,15 +198,15 @@
               <w:tblLook w:val="01E0" w:firstRow="1" w:lastRow="1" w:firstColumn="1" w:lastColumn="1" w:noHBand="0" w:noVBand="0"/>
             </w:tblPr>
             <w:tblGrid>
-              <w:gridCol w:w="9305"/>
+              <w:gridCol w:w="9408"/>
             </w:tblGrid>
             <w:tr>
               <w:trPr>
-                <w:trHeight w:val="315"/>
+                <w:trHeight w:val="245"/>
               </w:trPr>
               <w:tc>
                 <w:tcPr>
-                  <w:tcW w:w="9305" w:type="dxa"/>
+                  <w:tcW w:w="9408" w:type="dxa"/>
                 </w:tcPr>
                 <w:p>
                   <w:pPr>
@@ -1519,8 +1519,6 @@
         </w:rPr>
         <w:t>.</w:t>
       </w:r>
-      <w:bookmarkStart w:id="0" w:name="_GoBack"/>
-      <w:bookmarkEnd w:id="0"/>
     </w:p>
     <w:p>
       <w:pPr>
@@ -1551,7 +1549,23 @@
           <w:sz w:val="20"/>
           <w:szCs w:val="20"/>
         </w:rPr>
-        <w:t xml:space="preserve"> Oracle and MS SQL Server.</w:t>
+        <w:t xml:space="preserve"> Oracle and MS</w:t>
+      </w:r>
+      <w:r>
+        <w:rPr>
+          <w:rFonts w:asciiTheme="majorHAnsi" w:hAnsiTheme="majorHAnsi" w:cstheme="majorHAnsi"/>
+          <w:sz w:val="20"/>
+          <w:szCs w:val="20"/>
+        </w:rPr>
+        <w:t>-</w:t>
+      </w:r>
+      <w:r>
+        <w:rPr>
+          <w:rFonts w:asciiTheme="majorHAnsi" w:hAnsiTheme="majorHAnsi" w:cstheme="majorHAnsi"/>
+          <w:sz w:val="20"/>
+          <w:szCs w:val="20"/>
+        </w:rPr>
+        <w:t>SQL Server.</w:t>
       </w:r>
     </w:p>
     <w:p>
@@ -1583,7 +1597,23 @@
           <w:sz w:val="20"/>
           <w:szCs w:val="20"/>
         </w:rPr>
-        <w:t xml:space="preserve"> Git, GitHub and Bitbucket.</w:t>
+        <w:t xml:space="preserve"> Git, GitHub</w:t>
+      </w:r>
+      <w:r>
+        <w:rPr>
+          <w:rFonts w:asciiTheme="majorHAnsi" w:hAnsiTheme="majorHAnsi" w:cstheme="majorHAnsi"/>
+          <w:sz w:val="20"/>
+          <w:szCs w:val="20"/>
+        </w:rPr>
+        <w:t>, GitLab</w:t>
+      </w:r>
+      <w:r>
+        <w:rPr>
+          <w:rFonts w:asciiTheme="majorHAnsi" w:hAnsiTheme="majorHAnsi" w:cstheme="majorHAnsi"/>
+          <w:sz w:val="20"/>
+          <w:szCs w:val="20"/>
+        </w:rPr>
+        <w:t xml:space="preserve"> and Bitbucket.</w:t>
       </w:r>
     </w:p>
     <w:p>
@@ -1927,7 +1957,6 @@
           <w:sz w:val="20"/>
           <w:szCs w:val="20"/>
         </w:rPr>
-        <w:lastRenderedPageBreak/>
         <w:t>Web Automated Testing Tool:</w:t>
       </w:r>
       <w:r>
@@ -2002,6 +2031,8 @@
           <w:rFonts w:asciiTheme="majorHAnsi" w:hAnsiTheme="majorHAnsi" w:cstheme="majorHAnsi"/>
           <w:sz w:val="20"/>
           <w:szCs w:val="20"/>
+          <w:rtl/>
+          <w:lang w:bidi="ar-IQ"/>
         </w:rPr>
       </w:pPr>
     </w:p>
@@ -2912,23 +2943,210 @@
           <w:sz w:val="20"/>
           <w:szCs w:val="20"/>
         </w:rPr>
-        <w:t>Installing and configuring Jenkins master and slave nodes, build CI/CD pipeline for different testing phases.</w:t>
-      </w:r>
-    </w:p>
-    <w:p>
-      <w:pPr>
-        <w:pStyle w:val="ListBullet2"/>
-        <w:numPr>
-          <w:ilvl w:val="0"/>
-          <w:numId w:val="0"/>
-        </w:numPr>
-        <w:ind w:left="720"/>
-        <w:rPr>
-          <w:rFonts w:asciiTheme="majorHAnsi" w:hAnsiTheme="majorHAnsi" w:cstheme="majorHAnsi"/>
-          <w:sz w:val="20"/>
-          <w:szCs w:val="20"/>
-        </w:rPr>
-      </w:pPr>
+        <w:t>Implementing GitLab using Linux SuSE 12.4.</w:t>
+      </w:r>
+    </w:p>
+    <w:p>
+      <w:pPr>
+        <w:pStyle w:val="ListBullet2"/>
+        <w:numPr>
+          <w:ilvl w:val="0"/>
+          <w:numId w:val="4"/>
+        </w:numPr>
+        <w:rPr>
+          <w:rFonts w:asciiTheme="majorHAnsi" w:hAnsiTheme="majorHAnsi" w:cstheme="majorHAnsi"/>
+          <w:sz w:val="20"/>
+          <w:szCs w:val="20"/>
+        </w:rPr>
+      </w:pPr>
+      <w:r>
+        <w:rPr>
+          <w:rFonts w:asciiTheme="majorHAnsi" w:hAnsiTheme="majorHAnsi" w:cstheme="majorHAnsi"/>
+          <w:sz w:val="20"/>
+          <w:szCs w:val="20"/>
+        </w:rPr>
+        <w:t>Implementing GitLab inside docker.</w:t>
+      </w:r>
+    </w:p>
+    <w:p>
+      <w:pPr>
+        <w:pStyle w:val="ListBullet2"/>
+        <w:numPr>
+          <w:ilvl w:val="0"/>
+          <w:numId w:val="4"/>
+        </w:numPr>
+        <w:rPr>
+          <w:rFonts w:asciiTheme="majorHAnsi" w:hAnsiTheme="majorHAnsi" w:cstheme="majorHAnsi"/>
+          <w:sz w:val="20"/>
+          <w:szCs w:val="20"/>
+        </w:rPr>
+      </w:pPr>
+      <w:r>
+        <w:rPr>
+          <w:rFonts w:asciiTheme="majorHAnsi" w:hAnsiTheme="majorHAnsi" w:cstheme="majorHAnsi"/>
+          <w:sz w:val="20"/>
+          <w:szCs w:val="20"/>
+        </w:rPr>
+        <w:t>Prepare Images to be used with AWS using Packer.</w:t>
+      </w:r>
+    </w:p>
+    <w:p>
+      <w:pPr>
+        <w:pStyle w:val="ListBullet2"/>
+        <w:numPr>
+          <w:ilvl w:val="0"/>
+          <w:numId w:val="4"/>
+        </w:numPr>
+        <w:rPr>
+          <w:rFonts w:asciiTheme="majorHAnsi" w:hAnsiTheme="majorHAnsi" w:cstheme="majorHAnsi"/>
+          <w:sz w:val="20"/>
+          <w:szCs w:val="20"/>
+        </w:rPr>
+      </w:pPr>
+      <w:r>
+        <w:rPr>
+          <w:rFonts w:asciiTheme="majorHAnsi" w:hAnsiTheme="majorHAnsi" w:cstheme="majorHAnsi"/>
+          <w:sz w:val="20"/>
+          <w:szCs w:val="20"/>
+        </w:rPr>
+        <w:t xml:space="preserve">Implement </w:t>
+      </w:r>
+      <w:r>
+        <w:rPr>
+          <w:rFonts w:asciiTheme="majorHAnsi" w:hAnsiTheme="majorHAnsi" w:cstheme="majorHAnsi"/>
+          <w:sz w:val="20"/>
+          <w:szCs w:val="20"/>
+        </w:rPr>
+        <w:t>pilot</w:t>
+      </w:r>
+      <w:r>
+        <w:rPr>
+          <w:rFonts w:asciiTheme="majorHAnsi" w:hAnsiTheme="majorHAnsi" w:cstheme="majorHAnsi"/>
+          <w:sz w:val="20"/>
+          <w:szCs w:val="20"/>
+        </w:rPr>
+        <w:t xml:space="preserve"> infrastructure with AWS using Terraform</w:t>
+      </w:r>
+      <w:r>
+        <w:rPr>
+          <w:rFonts w:asciiTheme="majorHAnsi" w:hAnsiTheme="majorHAnsi" w:cstheme="majorHAnsi"/>
+          <w:sz w:val="20"/>
+          <w:szCs w:val="20"/>
+        </w:rPr>
+        <w:t xml:space="preserve">, </w:t>
+      </w:r>
+      <w:r>
+        <w:rPr>
+          <w:rFonts w:asciiTheme="majorHAnsi" w:hAnsiTheme="majorHAnsi" w:cstheme="majorHAnsi"/>
+          <w:sz w:val="20"/>
+          <w:szCs w:val="20"/>
+        </w:rPr>
+        <w:t>Bitbucket</w:t>
+      </w:r>
+      <w:r>
+        <w:rPr>
+          <w:rFonts w:asciiTheme="majorHAnsi" w:hAnsiTheme="majorHAnsi" w:cstheme="majorHAnsi"/>
+          <w:sz w:val="20"/>
+          <w:szCs w:val="20"/>
+        </w:rPr>
+        <w:t xml:space="preserve"> and Jenkins</w:t>
+      </w:r>
+      <w:r>
+        <w:rPr>
+          <w:rFonts w:asciiTheme="majorHAnsi" w:hAnsiTheme="majorHAnsi" w:cstheme="majorHAnsi"/>
+          <w:sz w:val="20"/>
+          <w:szCs w:val="20"/>
+        </w:rPr>
+        <w:t>.</w:t>
+      </w:r>
+    </w:p>
+    <w:p>
+      <w:pPr>
+        <w:pStyle w:val="ListBullet2"/>
+        <w:numPr>
+          <w:ilvl w:val="0"/>
+          <w:numId w:val="4"/>
+        </w:numPr>
+        <w:rPr>
+          <w:rFonts w:asciiTheme="majorHAnsi" w:hAnsiTheme="majorHAnsi" w:cstheme="majorHAnsi"/>
+          <w:sz w:val="20"/>
+          <w:szCs w:val="20"/>
+        </w:rPr>
+      </w:pPr>
+      <w:r>
+        <w:rPr>
+          <w:rFonts w:asciiTheme="majorHAnsi" w:hAnsiTheme="majorHAnsi" w:cstheme="majorHAnsi"/>
+          <w:sz w:val="20"/>
+          <w:szCs w:val="20"/>
+        </w:rPr>
+        <w:t>Implementing</w:t>
+      </w:r>
+      <w:r>
+        <w:rPr>
+          <w:rFonts w:asciiTheme="majorHAnsi" w:hAnsiTheme="majorHAnsi" w:cstheme="majorHAnsi"/>
+          <w:sz w:val="20"/>
+          <w:szCs w:val="20"/>
+        </w:rPr>
+        <w:t xml:space="preserve"> Jenkins master and slave nodes</w:t>
+      </w:r>
+      <w:r>
+        <w:rPr>
+          <w:rFonts w:asciiTheme="majorHAnsi" w:hAnsiTheme="majorHAnsi" w:cstheme="majorHAnsi"/>
+          <w:sz w:val="20"/>
+          <w:szCs w:val="20"/>
+        </w:rPr>
+        <w:t>.</w:t>
+      </w:r>
+    </w:p>
+    <w:p>
+      <w:pPr>
+        <w:pStyle w:val="ListBullet2"/>
+        <w:numPr>
+          <w:ilvl w:val="0"/>
+          <w:numId w:val="4"/>
+        </w:numPr>
+        <w:rPr>
+          <w:rFonts w:asciiTheme="majorHAnsi" w:hAnsiTheme="majorHAnsi" w:cstheme="majorHAnsi"/>
+          <w:sz w:val="20"/>
+          <w:szCs w:val="20"/>
+        </w:rPr>
+      </w:pPr>
+      <w:r>
+        <w:rPr>
+          <w:rFonts w:asciiTheme="majorHAnsi" w:hAnsiTheme="majorHAnsi" w:cstheme="majorHAnsi"/>
+          <w:sz w:val="20"/>
+          <w:szCs w:val="20"/>
+        </w:rPr>
+        <w:t xml:space="preserve">CI/CD VMWare Vrealize Orchestrator Workflows through </w:t>
+      </w:r>
+      <w:proofErr w:type="spellStart"/>
+      <w:r>
+        <w:rPr>
+          <w:rFonts w:asciiTheme="majorHAnsi" w:hAnsiTheme="majorHAnsi" w:cstheme="majorHAnsi"/>
+          <w:sz w:val="20"/>
+          <w:szCs w:val="20"/>
+        </w:rPr>
+        <w:t>vRSLCM</w:t>
+      </w:r>
+      <w:proofErr w:type="spellEnd"/>
+      <w:r>
+        <w:rPr>
+          <w:rFonts w:asciiTheme="majorHAnsi" w:hAnsiTheme="majorHAnsi" w:cstheme="majorHAnsi"/>
+          <w:sz w:val="20"/>
+          <w:szCs w:val="20"/>
+        </w:rPr>
+        <w:t xml:space="preserve"> with GitLab as endpoint</w:t>
+      </w:r>
+      <w:bookmarkStart w:id="0" w:name="_GoBack"/>
+      <w:bookmarkEnd w:id="0"/>
+      <w:r>
+        <w:rPr>
+          <w:rFonts w:asciiTheme="majorHAnsi" w:hAnsiTheme="majorHAnsi" w:cstheme="majorHAnsi"/>
+          <w:sz w:val="20"/>
+          <w:szCs w:val="20"/>
+        </w:rPr>
+        <w:t>.</w:t>
+      </w:r>
     </w:p>
     <w:p>
       <w:pPr>
@@ -3401,6 +3619,7 @@
           <w:sz w:val="20"/>
           <w:szCs w:val="20"/>
         </w:rPr>
+        <w:lastRenderedPageBreak/>
         <w:t>Deployment of Cloud service including Jenkins on Docker using Terraform.</w:t>
       </w:r>
     </w:p>
@@ -3423,7 +3642,6 @@
           <w:sz w:val="20"/>
           <w:szCs w:val="20"/>
         </w:rPr>
-        <w:lastRenderedPageBreak/>
         <w:t>Developed AWS Cloud Formation templates to create custom sized VPC, subnets, NAT, EC2 instances,</w:t>
       </w:r>
       <w:r>
@@ -5866,29 +6084,29 @@
           <w:sz w:val="20"/>
           <w:szCs w:val="20"/>
         </w:rPr>
+        <w:t>Specify users and user access levels for each segment of database.</w:t>
+      </w:r>
+    </w:p>
+    <w:p>
+      <w:pPr>
+        <w:pStyle w:val="ListBullet2"/>
+        <w:numPr>
+          <w:ilvl w:val="0"/>
+          <w:numId w:val="4"/>
+        </w:numPr>
+        <w:rPr>
+          <w:rFonts w:asciiTheme="majorHAnsi" w:hAnsiTheme="majorHAnsi" w:cstheme="majorHAnsi"/>
+          <w:sz w:val="20"/>
+          <w:szCs w:val="20"/>
+        </w:rPr>
+      </w:pPr>
+      <w:r>
+        <w:rPr>
+          <w:rFonts w:asciiTheme="majorHAnsi" w:hAnsiTheme="majorHAnsi" w:cstheme="majorHAnsi"/>
+          <w:sz w:val="20"/>
+          <w:szCs w:val="20"/>
+        </w:rPr>
         <w:lastRenderedPageBreak/>
-        <w:t>Specify users and user access levels for each segment of database.</w:t>
-      </w:r>
-    </w:p>
-    <w:p>
-      <w:pPr>
-        <w:pStyle w:val="ListBullet2"/>
-        <w:numPr>
-          <w:ilvl w:val="0"/>
-          <w:numId w:val="4"/>
-        </w:numPr>
-        <w:rPr>
-          <w:rFonts w:asciiTheme="majorHAnsi" w:hAnsiTheme="majorHAnsi" w:cstheme="majorHAnsi"/>
-          <w:sz w:val="20"/>
-          <w:szCs w:val="20"/>
-        </w:rPr>
-      </w:pPr>
-      <w:r>
-        <w:rPr>
-          <w:rFonts w:asciiTheme="majorHAnsi" w:hAnsiTheme="majorHAnsi" w:cstheme="majorHAnsi"/>
-          <w:sz w:val="20"/>
-          <w:szCs w:val="20"/>
-        </w:rPr>
         <w:t>Develop and document data model describing data elements and how they are used, following procedures and using pen, template or computer software.</w:t>
       </w:r>
     </w:p>
@@ -7823,7 +8041,7 @@
     </w:p>
     <w:sectPr>
       <w:pgSz w:w="12240" w:h="15840"/>
-      <w:pgMar w:top="1440" w:right="1440" w:bottom="1080" w:left="1440" w:header="720" w:footer="720" w:gutter="0"/>
+      <w:pgMar w:top="1440" w:right="1440" w:bottom="900" w:left="1440" w:header="720" w:footer="720" w:gutter="0"/>
       <w:cols w:space="720"/>
       <w:docGrid w:linePitch="360"/>
     </w:sectPr>
@@ -8428,6 +8646,9 @@
   <w:num w:numId="9">
     <w:abstractNumId w:val="4"/>
   </w:num>
+  <w:num w:numId="10">
+    <w:abstractNumId w:val="0"/>
+  </w:num>
   <w:numIdMacAtCleanup w:val="4"/>
 </w:numbering>
 </file>
@@ -8449,7 +8670,7 @@
       </w:pPr>
     </w:pPrDefault>
   </w:docDefaults>
-  <w:latentStyles w:defLockedState="0" w:defUIPriority="99" w:defSemiHidden="0" w:defUnhideWhenUsed="0" w:defQFormat="0" w:count="376">
+  <w:latentStyles w:defLockedState="0" w:defUIPriority="99" w:defSemiHidden="0" w:defUnhideWhenUsed="0" w:defQFormat="0" w:count="375">
     <w:lsdException w:name="Normal" w:uiPriority="0" w:qFormat="1"/>
     <w:lsdException w:name="heading 1" w:uiPriority="9" w:qFormat="1"/>
     <w:lsdException w:name="heading 2" w:semiHidden="1" w:uiPriority="9" w:unhideWhenUsed="1" w:qFormat="1"/>
@@ -8825,7 +9046,6 @@
     <w:lsdException w:name="Smart Hyperlink" w:semiHidden="1" w:unhideWhenUsed="1"/>
     <w:lsdException w:name="Hashtag" w:semiHidden="1" w:unhideWhenUsed="1"/>
     <w:lsdException w:name="Unresolved Mention" w:semiHidden="1" w:unhideWhenUsed="1"/>
-    <w:lsdException w:name="Smart Link" w:semiHidden="1" w:unhideWhenUsed="1"/>
   </w:latentStyles>
   <w:style w:type="paragraph" w:default="1" w:styleId="Normal">
     <w:name w:val="Normal"/>
@@ -9284,7 +9504,7 @@
 </file>
 
 <file path=customXml/itemProps1.xml><?xml version="1.0" encoding="utf-8"?>
-<ds:datastoreItem xmlns:ds="http://schemas.openxmlformats.org/officeDocument/2006/customXml" ds:itemID="{53EEBF7B-226F-4013-AFB7-3390B7383D41}">
+<ds:datastoreItem xmlns:ds="http://schemas.openxmlformats.org/officeDocument/2006/customXml" ds:itemID="{F814D563-0365-46F1-8E40-80A855D6F855}">
   <ds:schemaRefs>
     <ds:schemaRef ds:uri="http://schemas.openxmlformats.org/officeDocument/2006/bibliography"/>
   </ds:schemaRefs>

</xml_diff>